<commit_message>
get all courses route create
</commit_message>
<xml_diff>
--- a/documentacion api.docx
+++ b/documentacion api.docx
@@ -4,7 +4,7 @@
   <w:body>
     <w:tbl>
       <w:tblPr>
-        <w:tblStyle w:val="Tablaconcuadrcula1Claro-nfasis2"/>
+        <w:tblStyle w:val="GridTable1Light-Accent2"/>
         <w:tblW w:w="9847" w:type="dxa"/>
         <w:tblInd w:w="2467" w:type="dxa"/>
         <w:tblLook w:val="04A0" w:firstRow="1" w:lastRow="0" w:firstColumn="1" w:lastColumn="0" w:noHBand="0" w:noVBand="1"/>
@@ -440,7 +440,7 @@
     </w:p>
     <w:tbl>
       <w:tblPr>
-        <w:tblStyle w:val="Tablanormal1"/>
+        <w:tblStyle w:val="PlainTable1"/>
         <w:tblW w:w="0" w:type="auto"/>
         <w:tblLook w:val="04A0" w:firstRow="1" w:lastRow="0" w:firstColumn="1" w:lastColumn="0" w:noHBand="0" w:noVBand="1"/>
       </w:tblPr>
@@ -842,12 +842,50 @@
               <w:rPr>
                 <w:sz w:val="24"/>
                 <w:szCs w:val="24"/>
-              </w:rPr>
-            </w:pPr>
-            <w:r>
-              <w:rPr>
-                <w:sz w:val="24"/>
-                <w:szCs w:val="24"/>
+                <w:lang w:val="es-MX"/>
+              </w:rPr>
+            </w:pPr>
+            <w:r>
+              <w:rPr>
+                <w:sz w:val="24"/>
+                <w:szCs w:val="24"/>
+                <w:lang w:val="es-MX"/>
+              </w:rPr>
+              <w:t xml:space="preserve">  Nom_User: "user",</w:t>
+            </w:r>
+          </w:p>
+          <w:p>
+            <w:pPr>
+              <w:cnfStyle w:val="000000100000" w:firstRow="0" w:lastRow="0" w:firstColumn="0" w:lastColumn="0" w:oddVBand="0" w:evenVBand="0" w:oddHBand="1" w:evenHBand="0" w:firstRowFirstColumn="0" w:firstRowLastColumn="0" w:lastRowFirstColumn="0" w:lastRowLastColumn="0"/>
+              <w:rPr>
+                <w:sz w:val="24"/>
+                <w:szCs w:val="24"/>
+                <w:lang w:val="es-MX"/>
+              </w:rPr>
+            </w:pPr>
+            <w:r>
+              <w:rPr>
+                <w:sz w:val="24"/>
+                <w:szCs w:val="24"/>
+                <w:lang w:val="es-MX"/>
+              </w:rPr>
+              <w:t xml:space="preserve">  Ape_User: "apeUser",</w:t>
+            </w:r>
+          </w:p>
+          <w:p>
+            <w:pPr>
+              <w:cnfStyle w:val="000000100000" w:firstRow="0" w:lastRow="0" w:firstColumn="0" w:lastColumn="0" w:oddVBand="0" w:evenVBand="0" w:oddHBand="1" w:evenHBand="0" w:firstRowFirstColumn="0" w:firstRowLastColumn="0" w:lastRowFirstColumn="0" w:lastRowLastColumn="0"/>
+              <w:rPr>
+                <w:sz w:val="24"/>
+                <w:szCs w:val="24"/>
+                <w:lang w:val="es-MX"/>
+              </w:rPr>
+            </w:pPr>
+            <w:r>
+              <w:rPr>
+                <w:sz w:val="24"/>
+                <w:szCs w:val="24"/>
+                <w:lang w:val="es-MX"/>
               </w:rPr>
               <w:t xml:space="preserve">  </w:t>
             </w:r>
@@ -856,14 +894,16 @@
               <w:rPr>
                 <w:sz w:val="24"/>
                 <w:szCs w:val="24"/>
-              </w:rPr>
-              <w:t>Nom_User</w:t>
+                <w:lang w:val="es-MX"/>
+              </w:rPr>
+              <w:t>Ema_User</w:t>
             </w:r>
             <w:proofErr w:type="spellEnd"/>
             <w:r>
               <w:rPr>
                 <w:sz w:val="24"/>
                 <w:szCs w:val="24"/>
+                <w:lang w:val="es-MX"/>
               </w:rPr>
               <w:t>: "</w:t>
             </w:r>
@@ -871,15 +911,17 @@
               <w:rPr>
                 <w:sz w:val="24"/>
                 <w:szCs w:val="24"/>
-              </w:rPr>
-              <w:t>user</w:t>
-            </w:r>
-            <w:r>
-              <w:rPr>
-                <w:sz w:val="24"/>
-                <w:szCs w:val="24"/>
-              </w:rPr>
-              <w:t>",</w:t>
+                <w:lang w:val="es-MX"/>
+              </w:rPr>
+              <w:t>user01</w:t>
+            </w:r>
+            <w:r>
+              <w:rPr>
+                <w:sz w:val="24"/>
+                <w:szCs w:val="24"/>
+                <w:lang w:val="es-MX"/>
+              </w:rPr>
+              <w:t>@gmail.com",</w:t>
             </w:r>
           </w:p>
           <w:p>
@@ -894,6 +936,7 @@
               <w:rPr>
                 <w:sz w:val="24"/>
                 <w:szCs w:val="24"/>
+                <w:lang w:val="es-MX"/>
               </w:rPr>
               <w:t xml:space="preserve">  </w:t>
             </w:r>
@@ -903,7 +946,7 @@
                 <w:sz w:val="24"/>
                 <w:szCs w:val="24"/>
               </w:rPr>
-              <w:t>Ape_User</w:t>
+              <w:t>Pass_User</w:t>
             </w:r>
             <w:proofErr w:type="spellEnd"/>
             <w:r>
@@ -911,7 +954,23 @@
                 <w:sz w:val="24"/>
                 <w:szCs w:val="24"/>
               </w:rPr>
-              <w:t>: "</w:t>
+              <w:t>: "1234567890",</w:t>
+            </w:r>
+          </w:p>
+          <w:p>
+            <w:pPr>
+              <w:cnfStyle w:val="000000100000" w:firstRow="0" w:lastRow="0" w:firstColumn="0" w:lastColumn="0" w:oddVBand="0" w:evenVBand="0" w:oddHBand="1" w:evenHBand="0" w:firstRowFirstColumn="0" w:firstRowLastColumn="0" w:lastRowFirstColumn="0" w:lastRowLastColumn="0"/>
+              <w:rPr>
+                <w:sz w:val="24"/>
+                <w:szCs w:val="24"/>
+              </w:rPr>
+            </w:pPr>
+            <w:r>
+              <w:rPr>
+                <w:sz w:val="24"/>
+                <w:szCs w:val="24"/>
+              </w:rPr>
+              <w:t xml:space="preserve">  </w:t>
             </w:r>
             <w:proofErr w:type="spellStart"/>
             <w:r>
@@ -919,7 +978,7 @@
                 <w:sz w:val="24"/>
                 <w:szCs w:val="24"/>
               </w:rPr>
-              <w:t>apeUser</w:t>
+              <w:t>Id_Rol_FK</w:t>
             </w:r>
             <w:proofErr w:type="spellEnd"/>
             <w:r>
@@ -927,7 +986,7 @@
                 <w:sz w:val="24"/>
                 <w:szCs w:val="24"/>
               </w:rPr>
-              <w:t>",</w:t>
+              <w:t>: 2,</w:t>
             </w:r>
           </w:p>
           <w:p>
@@ -936,7 +995,6 @@
               <w:rPr>
                 <w:sz w:val="24"/>
                 <w:szCs w:val="24"/>
-                <w:lang w:val="es-MX"/>
               </w:rPr>
             </w:pPr>
             <w:r>
@@ -946,39 +1004,12 @@
               </w:rPr>
               <w:t xml:space="preserve">  </w:t>
             </w:r>
-            <w:proofErr w:type="spellStart"/>
-            <w:r>
-              <w:rPr>
-                <w:sz w:val="24"/>
-                <w:szCs w:val="24"/>
-                <w:lang w:val="es-MX"/>
-              </w:rPr>
-              <w:t>Tel_User</w:t>
-            </w:r>
-            <w:proofErr w:type="spellEnd"/>
-            <w:r>
-              <w:rPr>
-                <w:sz w:val="24"/>
-                <w:szCs w:val="24"/>
-                <w:lang w:val="es-MX"/>
-              </w:rPr>
-              <w:t>: "</w:t>
-            </w:r>
-            <w:r>
-              <w:rPr>
-                <w:sz w:val="24"/>
-                <w:szCs w:val="24"/>
-                <w:lang w:val="es-MX"/>
-              </w:rPr>
-              <w:t>1234567890</w:t>
-            </w:r>
-            <w:r>
-              <w:rPr>
-                <w:sz w:val="24"/>
-                <w:szCs w:val="24"/>
-                <w:lang w:val="es-MX"/>
-              </w:rPr>
-              <w:t>",</w:t>
+            <w:r>
+              <w:rPr>
+                <w:sz w:val="24"/>
+                <w:szCs w:val="24"/>
+              </w:rPr>
+              <w:t>Dir_Ip: "192.168.0.X"</w:t>
             </w:r>
           </w:p>
           <w:p>
@@ -987,50 +1018,14 @@
               <w:rPr>
                 <w:sz w:val="24"/>
                 <w:szCs w:val="24"/>
-                <w:lang w:val="es-MX"/>
-              </w:rPr>
-            </w:pPr>
-            <w:r>
-              <w:rPr>
-                <w:sz w:val="24"/>
-                <w:szCs w:val="24"/>
-                <w:lang w:val="es-MX"/>
-              </w:rPr>
-              <w:t xml:space="preserve">  </w:t>
-            </w:r>
-            <w:proofErr w:type="spellStart"/>
-            <w:r>
-              <w:rPr>
-                <w:sz w:val="24"/>
-                <w:szCs w:val="24"/>
-                <w:lang w:val="es-MX"/>
-              </w:rPr>
-              <w:t>Ema_User</w:t>
-            </w:r>
-            <w:proofErr w:type="spellEnd"/>
-            <w:r>
-              <w:rPr>
-                <w:sz w:val="24"/>
-                <w:szCs w:val="24"/>
-                <w:lang w:val="es-MX"/>
-              </w:rPr>
-              <w:t>: "</w:t>
-            </w:r>
-            <w:r>
-              <w:rPr>
-                <w:sz w:val="24"/>
-                <w:szCs w:val="24"/>
-                <w:lang w:val="es-MX"/>
-              </w:rPr>
-              <w:t>user01</w:t>
-            </w:r>
-            <w:r>
-              <w:rPr>
-                <w:sz w:val="24"/>
-                <w:szCs w:val="24"/>
-                <w:lang w:val="es-MX"/>
-              </w:rPr>
-              <w:t>@gmail.com",</w:t>
+              </w:rPr>
+            </w:pPr>
+            <w:r>
+              <w:rPr>
+                <w:sz w:val="24"/>
+                <w:szCs w:val="24"/>
+              </w:rPr>
+              <w:t>}</w:t>
             </w:r>
           </w:p>
           <w:p>
@@ -1041,29 +1036,6 @@
                 <w:szCs w:val="24"/>
               </w:rPr>
             </w:pPr>
-            <w:r>
-              <w:rPr>
-                <w:sz w:val="24"/>
-                <w:szCs w:val="24"/>
-              </w:rPr>
-              <w:t xml:space="preserve">  </w:t>
-            </w:r>
-            <w:proofErr w:type="spellStart"/>
-            <w:r>
-              <w:rPr>
-                <w:sz w:val="24"/>
-                <w:szCs w:val="24"/>
-              </w:rPr>
-              <w:t>Pass_User</w:t>
-            </w:r>
-            <w:proofErr w:type="spellEnd"/>
-            <w:r>
-              <w:rPr>
-                <w:sz w:val="24"/>
-                <w:szCs w:val="24"/>
-              </w:rPr>
-              <w:t>: "1234567890",</w:t>
-            </w:r>
           </w:p>
           <w:p>
             <w:pPr>
@@ -1078,174 +1050,7 @@
                 <w:sz w:val="24"/>
                 <w:szCs w:val="24"/>
               </w:rPr>
-              <w:t xml:space="preserve">  </w:t>
-            </w:r>
-            <w:proofErr w:type="spellStart"/>
-            <w:r>
-              <w:rPr>
-                <w:sz w:val="24"/>
-                <w:szCs w:val="24"/>
-              </w:rPr>
-              <w:t>Id_Rol_FK</w:t>
-            </w:r>
-            <w:proofErr w:type="spellEnd"/>
-            <w:r>
-              <w:rPr>
-                <w:sz w:val="24"/>
-                <w:szCs w:val="24"/>
-              </w:rPr>
-              <w:t>: 2,</w:t>
-            </w:r>
-          </w:p>
-          <w:p>
-            <w:pPr>
-              <w:cnfStyle w:val="000000100000" w:firstRow="0" w:lastRow="0" w:firstColumn="0" w:lastColumn="0" w:oddVBand="0" w:evenVBand="0" w:oddHBand="1" w:evenHBand="0" w:firstRowFirstColumn="0" w:firstRowLastColumn="0" w:lastRowFirstColumn="0" w:lastRowLastColumn="0"/>
-              <w:rPr>
-                <w:sz w:val="24"/>
-                <w:szCs w:val="24"/>
-                <w:lang w:val="es-MX"/>
-              </w:rPr>
-            </w:pPr>
-            <w:r>
-              <w:rPr>
-                <w:sz w:val="24"/>
-                <w:szCs w:val="24"/>
-              </w:rPr>
-              <w:t xml:space="preserve">  </w:t>
-            </w:r>
-            <w:proofErr w:type="spellStart"/>
-            <w:r>
-              <w:rPr>
-                <w:sz w:val="24"/>
-                <w:szCs w:val="24"/>
-                <w:lang w:val="es-MX"/>
-              </w:rPr>
-              <w:t>Dir_Ip</w:t>
-            </w:r>
-            <w:proofErr w:type="spellEnd"/>
-            <w:r>
-              <w:rPr>
-                <w:sz w:val="24"/>
-                <w:szCs w:val="24"/>
-                <w:lang w:val="es-MX"/>
-              </w:rPr>
-              <w:t>: "192.168.0.</w:t>
-            </w:r>
-            <w:r>
-              <w:rPr>
-                <w:sz w:val="24"/>
-                <w:szCs w:val="24"/>
-                <w:lang w:val="es-MX"/>
-              </w:rPr>
-              <w:t>X</w:t>
-            </w:r>
-            <w:r>
-              <w:rPr>
-                <w:sz w:val="24"/>
-                <w:szCs w:val="24"/>
-                <w:lang w:val="es-MX"/>
-              </w:rPr>
-              <w:t>"</w:t>
-            </w:r>
-          </w:p>
-          <w:p>
-            <w:pPr>
-              <w:cnfStyle w:val="000000100000" w:firstRow="0" w:lastRow="0" w:firstColumn="0" w:lastColumn="0" w:oddVBand="0" w:evenVBand="0" w:oddHBand="1" w:evenHBand="0" w:firstRowFirstColumn="0" w:firstRowLastColumn="0" w:lastRowFirstColumn="0" w:lastRowLastColumn="0"/>
-              <w:rPr>
-                <w:sz w:val="24"/>
-                <w:szCs w:val="24"/>
-                <w:lang w:val="es-MX"/>
-              </w:rPr>
-            </w:pPr>
-            <w:r>
-              <w:rPr>
-                <w:sz w:val="24"/>
-                <w:szCs w:val="24"/>
-                <w:lang w:val="es-MX"/>
-              </w:rPr>
-              <w:t>}</w:t>
-            </w:r>
-          </w:p>
-          <w:p>
-            <w:pPr>
-              <w:cnfStyle w:val="000000100000" w:firstRow="0" w:lastRow="0" w:firstColumn="0" w:lastColumn="0" w:oddVBand="0" w:evenVBand="0" w:oddHBand="1" w:evenHBand="0" w:firstRowFirstColumn="0" w:firstRowLastColumn="0" w:lastRowFirstColumn="0" w:lastRowLastColumn="0"/>
-              <w:rPr>
-                <w:sz w:val="24"/>
-                <w:szCs w:val="24"/>
-                <w:lang w:val="es-MX"/>
-              </w:rPr>
-            </w:pPr>
-          </w:p>
-          <w:p>
-            <w:pPr>
-              <w:cnfStyle w:val="000000100000" w:firstRow="0" w:lastRow="0" w:firstColumn="0" w:lastColumn="0" w:oddVBand="0" w:evenVBand="0" w:oddHBand="1" w:evenHBand="0" w:firstRowFirstColumn="0" w:firstRowLastColumn="0" w:lastRowFirstColumn="0" w:lastRowLastColumn="0"/>
-              <w:rPr>
-                <w:sz w:val="24"/>
-                <w:szCs w:val="24"/>
-                <w:lang w:val="es-MX"/>
-              </w:rPr>
-            </w:pPr>
-            <w:proofErr w:type="spellStart"/>
-            <w:proofErr w:type="gramStart"/>
-            <w:r>
-              <w:rPr>
-                <w:sz w:val="24"/>
-                <w:szCs w:val="24"/>
-                <w:lang w:val="es-MX"/>
-              </w:rPr>
-              <w:t>fetch</w:t>
-            </w:r>
-            <w:proofErr w:type="spellEnd"/>
-            <w:r>
-              <w:rPr>
-                <w:sz w:val="24"/>
-                <w:szCs w:val="24"/>
-                <w:lang w:val="es-MX"/>
-              </w:rPr>
-              <w:t>(</w:t>
-            </w:r>
-            <w:proofErr w:type="gramEnd"/>
-            <w:r>
-              <w:rPr>
-                <w:sz w:val="24"/>
-                <w:szCs w:val="24"/>
-                <w:lang w:val="es-MX"/>
-              </w:rPr>
-              <w:t>'http://127.0.0.1:3000</w:t>
-            </w:r>
-            <w:r>
-              <w:rPr>
-                <w:sz w:val="24"/>
-                <w:szCs w:val="24"/>
-                <w:lang w:val="es-MX"/>
-              </w:rPr>
-              <w:t>/</w:t>
-            </w:r>
-            <w:r>
-              <w:rPr>
-                <w:sz w:val="24"/>
-                <w:szCs w:val="24"/>
-                <w:lang w:val="es-MX"/>
-              </w:rPr>
-              <w:t>api/</w:t>
-            </w:r>
-            <w:proofErr w:type="spellStart"/>
-            <w:r>
-              <w:rPr>
-                <w:sz w:val="24"/>
-                <w:szCs w:val="24"/>
-                <w:lang w:val="es-MX"/>
-              </w:rPr>
-              <w:t>register</w:t>
-            </w:r>
-            <w:proofErr w:type="spellEnd"/>
-            <w:r>
-              <w:rPr>
-                <w:sz w:val="24"/>
-                <w:szCs w:val="24"/>
-                <w:lang w:val="es-MX"/>
-              </w:rPr>
-              <w:t>’, {</w:t>
+              <w:t>fetch('http://127.0.0.1:3000/api/register’, {</w:t>
             </w:r>
           </w:p>
           <w:p>
@@ -1637,14 +1442,12 @@
               <w:rPr>
                 <w:sz w:val="24"/>
                 <w:szCs w:val="24"/>
-                <w:lang w:val="es-MX"/>
-              </w:rPr>
-            </w:pPr>
-            <w:r>
-              <w:rPr>
-                <w:sz w:val="24"/>
-                <w:szCs w:val="24"/>
-                <w:lang w:val="es-MX"/>
+              </w:rPr>
+            </w:pPr>
+            <w:r>
+              <w:rPr>
+                <w:sz w:val="24"/>
+                <w:szCs w:val="24"/>
               </w:rPr>
               <w:t>}</w:t>
             </w:r>
@@ -1655,7 +1458,6 @@
               <w:rPr>
                 <w:sz w:val="24"/>
                 <w:szCs w:val="24"/>
-                <w:lang w:val="es-MX"/>
               </w:rPr>
             </w:pPr>
           </w:p>
@@ -2132,7 +1934,6 @@
               <w:rPr>
                 <w:sz w:val="24"/>
                 <w:szCs w:val="24"/>
-                <w:lang w:val="es-MX"/>
               </w:rPr>
             </w:pPr>
             <w:r>
@@ -2143,47 +1944,108 @@
               </w:rPr>
               <w:t xml:space="preserve"> </w:t>
             </w:r>
+            <w:r>
+              <w:rPr>
+                <w:sz w:val="24"/>
+                <w:szCs w:val="24"/>
+              </w:rPr>
+              <w:t>PassUser: "1234567890",</w:t>
+            </w:r>
+          </w:p>
+          <w:p>
+            <w:pPr>
+              <w:cnfStyle w:val="000000100000" w:firstRow="0" w:lastRow="0" w:firstColumn="0" w:lastColumn="0" w:oddVBand="0" w:evenVBand="0" w:oddHBand="1" w:evenHBand="0" w:firstRowFirstColumn="0" w:firstRowLastColumn="0" w:lastRowFirstColumn="0" w:lastRowLastColumn="0"/>
+              <w:rPr>
+                <w:sz w:val="24"/>
+                <w:szCs w:val="24"/>
+              </w:rPr>
+            </w:pPr>
+            <w:r>
+              <w:rPr>
+                <w:sz w:val="24"/>
+                <w:szCs w:val="24"/>
+              </w:rPr>
+              <w:t>Dir_Ip: “192.168.x.x”</w:t>
+            </w:r>
+          </w:p>
+          <w:p>
+            <w:pPr>
+              <w:cnfStyle w:val="000000100000" w:firstRow="0" w:lastRow="0" w:firstColumn="0" w:lastColumn="0" w:oddVBand="0" w:evenVBand="0" w:oddHBand="1" w:evenHBand="0" w:firstRowFirstColumn="0" w:firstRowLastColumn="0" w:lastRowFirstColumn="0" w:lastRowLastColumn="0"/>
+              <w:rPr>
+                <w:sz w:val="24"/>
+                <w:szCs w:val="24"/>
+              </w:rPr>
+            </w:pPr>
+            <w:r>
+              <w:rPr>
+                <w:sz w:val="24"/>
+                <w:szCs w:val="24"/>
+              </w:rPr>
+              <w:t>}</w:t>
+            </w:r>
+          </w:p>
+          <w:p>
+            <w:pPr>
+              <w:cnfStyle w:val="000000100000" w:firstRow="0" w:lastRow="0" w:firstColumn="0" w:lastColumn="0" w:oddVBand="0" w:evenVBand="0" w:oddHBand="1" w:evenHBand="0" w:firstRowFirstColumn="0" w:firstRowLastColumn="0" w:lastRowFirstColumn="0" w:lastRowLastColumn="0"/>
+              <w:rPr>
+                <w:sz w:val="24"/>
+                <w:szCs w:val="24"/>
+              </w:rPr>
+            </w:pPr>
+          </w:p>
+          <w:p>
+            <w:pPr>
+              <w:cnfStyle w:val="000000100000" w:firstRow="0" w:lastRow="0" w:firstColumn="0" w:lastColumn="0" w:oddVBand="0" w:evenVBand="0" w:oddHBand="1" w:evenHBand="0" w:firstRowFirstColumn="0" w:firstRowLastColumn="0" w:lastRowFirstColumn="0" w:lastRowLastColumn="0"/>
+              <w:rPr>
+                <w:sz w:val="24"/>
+                <w:szCs w:val="24"/>
+              </w:rPr>
+            </w:pPr>
+            <w:proofErr w:type="gramStart"/>
+            <w:r>
+              <w:rPr>
+                <w:sz w:val="24"/>
+                <w:szCs w:val="24"/>
+              </w:rPr>
+              <w:t>fetch(</w:t>
+            </w:r>
+            <w:proofErr w:type="gramEnd"/>
+            <w:r>
+              <w:rPr>
+                <w:sz w:val="24"/>
+                <w:szCs w:val="24"/>
+              </w:rPr>
+              <w:t>'http://127.0.0.1:3000/</w:t>
+            </w:r>
             <w:proofErr w:type="spellStart"/>
             <w:r>
               <w:rPr>
                 <w:sz w:val="24"/>
                 <w:szCs w:val="24"/>
-                <w:lang w:val="es-MX"/>
-              </w:rPr>
-              <w:t>PassUser</w:t>
+              </w:rPr>
+              <w:t>api</w:t>
             </w:r>
             <w:proofErr w:type="spellEnd"/>
             <w:r>
               <w:rPr>
                 <w:sz w:val="24"/>
                 <w:szCs w:val="24"/>
-                <w:lang w:val="es-MX"/>
-              </w:rPr>
-              <w:t>: "</w:t>
-            </w:r>
-            <w:r>
-              <w:rPr>
-                <w:sz w:val="24"/>
-                <w:szCs w:val="24"/>
-                <w:lang w:val="es-MX"/>
-              </w:rPr>
-              <w:t>1234567890</w:t>
-            </w:r>
-            <w:r>
-              <w:rPr>
-                <w:sz w:val="24"/>
-                <w:szCs w:val="24"/>
-                <w:lang w:val="es-MX"/>
-              </w:rPr>
-              <w:t>"</w:t>
-            </w:r>
-            <w:r>
-              <w:rPr>
-                <w:sz w:val="24"/>
-                <w:szCs w:val="24"/>
-                <w:lang w:val="es-MX"/>
-              </w:rPr>
-              <w:t>,</w:t>
+              </w:rPr>
+              <w:t>/</w:t>
+            </w:r>
+            <w:r>
+              <w:rPr>
+                <w:sz w:val="24"/>
+                <w:szCs w:val="24"/>
+              </w:rPr>
+              <w:t>login</w:t>
+            </w:r>
+            <w:r>
+              <w:rPr>
+                <w:sz w:val="24"/>
+                <w:szCs w:val="24"/>
+              </w:rPr>
+              <w:t>, {</w:t>
             </w:r>
           </w:p>
           <w:p>
@@ -2192,26 +2054,62 @@
               <w:rPr>
                 <w:sz w:val="24"/>
                 <w:szCs w:val="24"/>
-                <w:lang w:val="es-MX"/>
-              </w:rPr>
-            </w:pPr>
+              </w:rPr>
+            </w:pPr>
+            <w:r>
+              <w:rPr>
+                <w:sz w:val="24"/>
+                <w:szCs w:val="24"/>
+              </w:rPr>
+              <w:t>method: "POST",</w:t>
+            </w:r>
+          </w:p>
+          <w:p>
+            <w:pPr>
+              <w:cnfStyle w:val="000000100000" w:firstRow="0" w:lastRow="0" w:firstColumn="0" w:lastColumn="0" w:oddVBand="0" w:evenVBand="0" w:oddHBand="1" w:evenHBand="0" w:firstRowFirstColumn="0" w:firstRowLastColumn="0" w:lastRowFirstColumn="0" w:lastRowLastColumn="0"/>
+              <w:rPr>
+                <w:sz w:val="24"/>
+                <w:szCs w:val="24"/>
+              </w:rPr>
+            </w:pPr>
+            <w:r>
+              <w:rPr>
+                <w:sz w:val="24"/>
+                <w:szCs w:val="24"/>
+              </w:rPr>
+              <w:t xml:space="preserve">body: </w:t>
+            </w:r>
             <w:proofErr w:type="spellStart"/>
             <w:r>
               <w:rPr>
                 <w:sz w:val="24"/>
                 <w:szCs w:val="24"/>
-                <w:lang w:val="es-MX"/>
-              </w:rPr>
-              <w:t>Dir_Ip</w:t>
+              </w:rPr>
+              <w:t>JSON.stringify</w:t>
             </w:r>
             <w:proofErr w:type="spellEnd"/>
             <w:r>
               <w:rPr>
                 <w:sz w:val="24"/>
                 <w:szCs w:val="24"/>
-                <w:lang w:val="es-MX"/>
-              </w:rPr>
-              <w:t>: “192.168.x.x”</w:t>
+              </w:rPr>
+              <w:t>(</w:t>
+            </w:r>
+            <w:proofErr w:type="spellStart"/>
+            <w:r>
+              <w:rPr>
+                <w:sz w:val="24"/>
+                <w:szCs w:val="24"/>
+              </w:rPr>
+              <w:t>datos</w:t>
+            </w:r>
+            <w:proofErr w:type="spellEnd"/>
+            <w:r>
+              <w:rPr>
+                <w:sz w:val="24"/>
+                <w:szCs w:val="24"/>
+              </w:rPr>
+              <w:t>),</w:t>
             </w:r>
           </w:p>
           <w:p>
@@ -2220,17 +2118,95 @@
               <w:rPr>
                 <w:sz w:val="24"/>
                 <w:szCs w:val="24"/>
-                <w:lang w:val="es-MX"/>
-              </w:rPr>
-            </w:pPr>
-            <w:r>
-              <w:rPr>
-                <w:sz w:val="24"/>
-                <w:szCs w:val="24"/>
-                <w:lang w:val="es-MX"/>
+              </w:rPr>
+            </w:pPr>
+            <w:r>
+              <w:rPr>
+                <w:sz w:val="24"/>
+                <w:szCs w:val="24"/>
+              </w:rPr>
+              <w:t xml:space="preserve">headers: </w:t>
+            </w:r>
+            <w:proofErr w:type="gramStart"/>
+            <w:r>
+              <w:rPr>
+                <w:sz w:val="24"/>
+                <w:szCs w:val="24"/>
+              </w:rPr>
+              <w:t>{ "</w:t>
+            </w:r>
+            <w:proofErr w:type="gramEnd"/>
+            <w:r>
+              <w:rPr>
+                <w:sz w:val="24"/>
+                <w:szCs w:val="24"/>
+              </w:rPr>
+              <w:t>Content-type": "application/</w:t>
+            </w:r>
+            <w:proofErr w:type="spellStart"/>
+            <w:r>
+              <w:rPr>
+                <w:sz w:val="24"/>
+                <w:szCs w:val="24"/>
+              </w:rPr>
+              <w:t>json</w:t>
+            </w:r>
+            <w:proofErr w:type="spellEnd"/>
+            <w:r>
+              <w:rPr>
+                <w:sz w:val="24"/>
+                <w:szCs w:val="24"/>
+              </w:rPr>
+              <w:t>; charset=UTF-8" }</w:t>
+            </w:r>
+          </w:p>
+          <w:p>
+            <w:pPr>
+              <w:cnfStyle w:val="000000100000" w:firstRow="0" w:lastRow="0" w:firstColumn="0" w:lastColumn="0" w:oddVBand="0" w:evenVBand="0" w:oddHBand="1" w:evenHBand="0" w:firstRowFirstColumn="0" w:firstRowLastColumn="0" w:lastRowFirstColumn="0" w:lastRowLastColumn="0"/>
+              <w:rPr>
+                <w:sz w:val="24"/>
+                <w:szCs w:val="24"/>
+              </w:rPr>
+            </w:pPr>
+            <w:r>
+              <w:rPr>
+                <w:sz w:val="24"/>
+                <w:szCs w:val="24"/>
               </w:rPr>
               <w:t>}</w:t>
             </w:r>
+            <w:proofErr w:type="gramStart"/>
+            <w:r>
+              <w:rPr>
+                <w:sz w:val="24"/>
+                <w:szCs w:val="24"/>
+              </w:rPr>
+              <w:t>).then</w:t>
+            </w:r>
+            <w:proofErr w:type="gramEnd"/>
+            <w:r>
+              <w:rPr>
+                <w:sz w:val="24"/>
+                <w:szCs w:val="24"/>
+              </w:rPr>
+              <w:t>(data=&gt;</w:t>
+            </w:r>
+            <w:proofErr w:type="spellStart"/>
+            <w:r>
+              <w:rPr>
+                <w:sz w:val="24"/>
+                <w:szCs w:val="24"/>
+              </w:rPr>
+              <w:t>data.json</w:t>
+            </w:r>
+            <w:proofErr w:type="spellEnd"/>
+            <w:r>
+              <w:rPr>
+                <w:sz w:val="24"/>
+                <w:szCs w:val="24"/>
+              </w:rPr>
+              <w:t>())</w:t>
+            </w:r>
           </w:p>
           <w:p>
             <w:pPr>
@@ -2238,9 +2214,24 @@
               <w:rPr>
                 <w:sz w:val="24"/>
                 <w:szCs w:val="24"/>
-                <w:lang w:val="es-MX"/>
-              </w:rPr>
-            </w:pPr>
+              </w:rPr>
+            </w:pPr>
+            <w:proofErr w:type="gramStart"/>
+            <w:r>
+              <w:rPr>
+                <w:sz w:val="24"/>
+                <w:szCs w:val="24"/>
+              </w:rPr>
+              <w:t>.then</w:t>
+            </w:r>
+            <w:proofErr w:type="gramEnd"/>
+            <w:r>
+              <w:rPr>
+                <w:sz w:val="24"/>
+                <w:szCs w:val="24"/>
+              </w:rPr>
+              <w:t>(data =&gt; console.log(data))</w:t>
+            </w:r>
           </w:p>
           <w:p>
             <w:pPr>
@@ -2248,250 +2239,6 @@
               <w:rPr>
                 <w:sz w:val="24"/>
                 <w:szCs w:val="24"/>
-              </w:rPr>
-            </w:pPr>
-            <w:proofErr w:type="gramStart"/>
-            <w:r>
-              <w:rPr>
-                <w:sz w:val="24"/>
-                <w:szCs w:val="24"/>
-              </w:rPr>
-              <w:t>fetch(</w:t>
-            </w:r>
-            <w:proofErr w:type="gramEnd"/>
-            <w:r>
-              <w:rPr>
-                <w:sz w:val="24"/>
-                <w:szCs w:val="24"/>
-              </w:rPr>
-              <w:t>'http://127.0.0.1:3000/</w:t>
-            </w:r>
-            <w:proofErr w:type="spellStart"/>
-            <w:r>
-              <w:rPr>
-                <w:sz w:val="24"/>
-                <w:szCs w:val="24"/>
-              </w:rPr>
-              <w:t>api</w:t>
-            </w:r>
-            <w:proofErr w:type="spellEnd"/>
-            <w:r>
-              <w:rPr>
-                <w:sz w:val="24"/>
-                <w:szCs w:val="24"/>
-              </w:rPr>
-              <w:t>/</w:t>
-            </w:r>
-            <w:proofErr w:type="spellStart"/>
-            <w:r>
-              <w:rPr>
-                <w:sz w:val="24"/>
-                <w:szCs w:val="24"/>
-                <w:lang w:val="es-MX"/>
-              </w:rPr>
-              <w:t>login</w:t>
-            </w:r>
-            <w:proofErr w:type="spellEnd"/>
-            <w:r>
-              <w:rPr>
-                <w:sz w:val="24"/>
-                <w:szCs w:val="24"/>
-              </w:rPr>
-              <w:t>, {</w:t>
-            </w:r>
-          </w:p>
-          <w:p>
-            <w:pPr>
-              <w:cnfStyle w:val="000000100000" w:firstRow="0" w:lastRow="0" w:firstColumn="0" w:lastColumn="0" w:oddVBand="0" w:evenVBand="0" w:oddHBand="1" w:evenHBand="0" w:firstRowFirstColumn="0" w:firstRowLastColumn="0" w:lastRowFirstColumn="0" w:lastRowLastColumn="0"/>
-              <w:rPr>
-                <w:sz w:val="24"/>
-                <w:szCs w:val="24"/>
-              </w:rPr>
-            </w:pPr>
-            <w:r>
-              <w:rPr>
-                <w:sz w:val="24"/>
-                <w:szCs w:val="24"/>
-              </w:rPr>
-              <w:t>method: "POST",</w:t>
-            </w:r>
-          </w:p>
-          <w:p>
-            <w:pPr>
-              <w:cnfStyle w:val="000000100000" w:firstRow="0" w:lastRow="0" w:firstColumn="0" w:lastColumn="0" w:oddVBand="0" w:evenVBand="0" w:oddHBand="1" w:evenHBand="0" w:firstRowFirstColumn="0" w:firstRowLastColumn="0" w:lastRowFirstColumn="0" w:lastRowLastColumn="0"/>
-              <w:rPr>
-                <w:sz w:val="24"/>
-                <w:szCs w:val="24"/>
-              </w:rPr>
-            </w:pPr>
-            <w:r>
-              <w:rPr>
-                <w:sz w:val="24"/>
-                <w:szCs w:val="24"/>
-              </w:rPr>
-              <w:t xml:space="preserve">body: </w:t>
-            </w:r>
-            <w:proofErr w:type="spellStart"/>
-            <w:r>
-              <w:rPr>
-                <w:sz w:val="24"/>
-                <w:szCs w:val="24"/>
-              </w:rPr>
-              <w:t>JSON.stringify</w:t>
-            </w:r>
-            <w:proofErr w:type="spellEnd"/>
-            <w:r>
-              <w:rPr>
-                <w:sz w:val="24"/>
-                <w:szCs w:val="24"/>
-              </w:rPr>
-              <w:t>(</w:t>
-            </w:r>
-            <w:proofErr w:type="spellStart"/>
-            <w:r>
-              <w:rPr>
-                <w:sz w:val="24"/>
-                <w:szCs w:val="24"/>
-              </w:rPr>
-              <w:t>datos</w:t>
-            </w:r>
-            <w:proofErr w:type="spellEnd"/>
-            <w:r>
-              <w:rPr>
-                <w:sz w:val="24"/>
-                <w:szCs w:val="24"/>
-              </w:rPr>
-              <w:t>),</w:t>
-            </w:r>
-          </w:p>
-          <w:p>
-            <w:pPr>
-              <w:cnfStyle w:val="000000100000" w:firstRow="0" w:lastRow="0" w:firstColumn="0" w:lastColumn="0" w:oddVBand="0" w:evenVBand="0" w:oddHBand="1" w:evenHBand="0" w:firstRowFirstColumn="0" w:firstRowLastColumn="0" w:lastRowFirstColumn="0" w:lastRowLastColumn="0"/>
-              <w:rPr>
-                <w:sz w:val="24"/>
-                <w:szCs w:val="24"/>
-              </w:rPr>
-            </w:pPr>
-            <w:r>
-              <w:rPr>
-                <w:sz w:val="24"/>
-                <w:szCs w:val="24"/>
-              </w:rPr>
-              <w:t xml:space="preserve">headers: </w:t>
-            </w:r>
-            <w:proofErr w:type="gramStart"/>
-            <w:r>
-              <w:rPr>
-                <w:sz w:val="24"/>
-                <w:szCs w:val="24"/>
-              </w:rPr>
-              <w:t>{ "</w:t>
-            </w:r>
-            <w:proofErr w:type="gramEnd"/>
-            <w:r>
-              <w:rPr>
-                <w:sz w:val="24"/>
-                <w:szCs w:val="24"/>
-              </w:rPr>
-              <w:t>Content-type": "application/</w:t>
-            </w:r>
-            <w:proofErr w:type="spellStart"/>
-            <w:r>
-              <w:rPr>
-                <w:sz w:val="24"/>
-                <w:szCs w:val="24"/>
-              </w:rPr>
-              <w:t>json</w:t>
-            </w:r>
-            <w:proofErr w:type="spellEnd"/>
-            <w:r>
-              <w:rPr>
-                <w:sz w:val="24"/>
-                <w:szCs w:val="24"/>
-              </w:rPr>
-              <w:t>; charset=UTF-8" }</w:t>
-            </w:r>
-          </w:p>
-          <w:p>
-            <w:pPr>
-              <w:cnfStyle w:val="000000100000" w:firstRow="0" w:lastRow="0" w:firstColumn="0" w:lastColumn="0" w:oddVBand="0" w:evenVBand="0" w:oddHBand="1" w:evenHBand="0" w:firstRowFirstColumn="0" w:firstRowLastColumn="0" w:lastRowFirstColumn="0" w:lastRowLastColumn="0"/>
-              <w:rPr>
-                <w:sz w:val="24"/>
-                <w:szCs w:val="24"/>
-              </w:rPr>
-            </w:pPr>
-            <w:r>
-              <w:rPr>
-                <w:sz w:val="24"/>
-                <w:szCs w:val="24"/>
-              </w:rPr>
-              <w:t>}</w:t>
-            </w:r>
-            <w:proofErr w:type="gramStart"/>
-            <w:r>
-              <w:rPr>
-                <w:sz w:val="24"/>
-                <w:szCs w:val="24"/>
-              </w:rPr>
-              <w:t>).then</w:t>
-            </w:r>
-            <w:proofErr w:type="gramEnd"/>
-            <w:r>
-              <w:rPr>
-                <w:sz w:val="24"/>
-                <w:szCs w:val="24"/>
-              </w:rPr>
-              <w:t>(data=&gt;</w:t>
-            </w:r>
-            <w:proofErr w:type="spellStart"/>
-            <w:r>
-              <w:rPr>
-                <w:sz w:val="24"/>
-                <w:szCs w:val="24"/>
-              </w:rPr>
-              <w:t>data.json</w:t>
-            </w:r>
-            <w:proofErr w:type="spellEnd"/>
-            <w:r>
-              <w:rPr>
-                <w:sz w:val="24"/>
-                <w:szCs w:val="24"/>
-              </w:rPr>
-              <w:t>())</w:t>
-            </w:r>
-          </w:p>
-          <w:p>
-            <w:pPr>
-              <w:cnfStyle w:val="000000100000" w:firstRow="0" w:lastRow="0" w:firstColumn="0" w:lastColumn="0" w:oddVBand="0" w:evenVBand="0" w:oddHBand="1" w:evenHBand="0" w:firstRowFirstColumn="0" w:firstRowLastColumn="0" w:lastRowFirstColumn="0" w:lastRowLastColumn="0"/>
-              <w:rPr>
-                <w:sz w:val="24"/>
-                <w:szCs w:val="24"/>
-              </w:rPr>
-            </w:pPr>
-            <w:proofErr w:type="gramStart"/>
-            <w:r>
-              <w:rPr>
-                <w:sz w:val="24"/>
-                <w:szCs w:val="24"/>
-              </w:rPr>
-              <w:t>.then</w:t>
-            </w:r>
-            <w:proofErr w:type="gramEnd"/>
-            <w:r>
-              <w:rPr>
-                <w:sz w:val="24"/>
-                <w:szCs w:val="24"/>
-              </w:rPr>
-              <w:t>(data =&gt; console.log(data))</w:t>
-            </w:r>
-          </w:p>
-          <w:p>
-            <w:pPr>
-              <w:cnfStyle w:val="000000100000" w:firstRow="0" w:lastRow="0" w:firstColumn="0" w:lastColumn="0" w:oddVBand="0" w:evenVBand="0" w:oddHBand="1" w:evenHBand="0" w:firstRowFirstColumn="0" w:firstRowLastColumn="0" w:lastRowFirstColumn="0" w:lastRowLastColumn="0"/>
-              <w:rPr>
-                <w:sz w:val="24"/>
-                <w:szCs w:val="24"/>
-                <w:lang w:val="es-MX"/>
               </w:rPr>
             </w:pPr>
           </w:p>
@@ -2708,15 +2455,7 @@
                 <w:szCs w:val="24"/>
                 <w:lang w:val="es-MX"/>
               </w:rPr>
-              <w:t>C</w:t>
-            </w:r>
-            <w:r>
-              <w:rPr>
-                <w:sz w:val="24"/>
-                <w:szCs w:val="24"/>
-                <w:lang w:val="es-MX"/>
-              </w:rPr>
-              <w:t>odigo</w:t>
+              <w:t>Codigo</w:t>
             </w:r>
             <w:proofErr w:type="spellEnd"/>
             <w:r>
@@ -2816,6 +2555,7 @@
               <w:rPr>
                 <w:sz w:val="24"/>
                 <w:szCs w:val="24"/>
+                <w:lang w:val="es-MX"/>
               </w:rPr>
             </w:pPr>
             <w:proofErr w:type="gramStart"/>
@@ -2823,6 +2563,7 @@
               <w:rPr>
                 <w:sz w:val="24"/>
                 <w:szCs w:val="24"/>
+                <w:lang w:val="es-MX"/>
               </w:rPr>
               <w:t>fetch(</w:t>
             </w:r>
@@ -2831,39 +2572,25 @@
               <w:rPr>
                 <w:sz w:val="24"/>
                 <w:szCs w:val="24"/>
-              </w:rPr>
-              <w:t>'http://127.0.0.1:3000/</w:t>
+                <w:lang w:val="es-MX"/>
+              </w:rPr>
+              <w:t>'http://127.0.0.1:3000/api/</w:t>
             </w:r>
             <w:proofErr w:type="spellStart"/>
             <w:r>
               <w:rPr>
                 <w:sz w:val="24"/>
                 <w:szCs w:val="24"/>
-              </w:rPr>
-              <w:t>api</w:t>
+                <w:lang w:val="es-MX"/>
+              </w:rPr>
+              <w:t>login</w:t>
             </w:r>
             <w:proofErr w:type="spellEnd"/>
             <w:r>
               <w:rPr>
                 <w:sz w:val="24"/>
                 <w:szCs w:val="24"/>
-              </w:rPr>
-              <w:t>/</w:t>
-            </w:r>
-            <w:proofErr w:type="spellStart"/>
-            <w:r>
-              <w:rPr>
-                <w:sz w:val="24"/>
-                <w:szCs w:val="24"/>
-                <w:lang w:val="es-MX"/>
-              </w:rPr>
-              <w:t>login</w:t>
-            </w:r>
-            <w:proofErr w:type="spellEnd"/>
-            <w:r>
-              <w:rPr>
-                <w:sz w:val="24"/>
-                <w:szCs w:val="24"/>
+                <w:lang w:val="es-MX"/>
               </w:rPr>
               <w:t>, {</w:t>
             </w:r>
@@ -3060,7 +2787,6 @@
               <w:rPr>
                 <w:sz w:val="24"/>
                 <w:szCs w:val="24"/>
-                <w:lang w:val="es-MX"/>
               </w:rPr>
             </w:pPr>
           </w:p>
@@ -3480,13 +3206,13 @@
     <w:qFormat/>
     <w:rsid w:val="00D55831"/>
   </w:style>
-  <w:style w:type="character" w:default="1" w:styleId="Fuentedeprrafopredeter">
+  <w:style w:type="character" w:default="1" w:styleId="DefaultParagraphFont">
     <w:name w:val="Default Paragraph Font"/>
     <w:uiPriority w:val="1"/>
     <w:semiHidden/>
     <w:unhideWhenUsed/>
   </w:style>
-  <w:style w:type="table" w:default="1" w:styleId="Tablanormal">
+  <w:style w:type="table" w:default="1" w:styleId="TableNormal">
     <w:name w:val="Normal Table"/>
     <w:uiPriority w:val="99"/>
     <w:semiHidden/>
@@ -3501,15 +3227,15 @@
       </w:tblCellMar>
     </w:tblPr>
   </w:style>
-  <w:style w:type="numbering" w:default="1" w:styleId="Sinlista">
+  <w:style w:type="numbering" w:default="1" w:styleId="NoList">
     <w:name w:val="No List"/>
     <w:uiPriority w:val="99"/>
     <w:semiHidden/>
     <w:unhideWhenUsed/>
   </w:style>
-  <w:style w:type="table" w:styleId="Tablaconcuadrcula">
+  <w:style w:type="table" w:styleId="TableGrid">
     <w:name w:val="Table Grid"/>
-    <w:basedOn w:val="Tablanormal"/>
+    <w:basedOn w:val="TableNormal"/>
     <w:uiPriority w:val="39"/>
     <w:rsid w:val="00440518"/>
     <w:pPr>
@@ -3526,9 +3252,9 @@
       </w:tblBorders>
     </w:tblPr>
   </w:style>
-  <w:style w:type="table" w:styleId="Tablaconcuadrculaclara">
+  <w:style w:type="table" w:styleId="TableGridLight">
     <w:name w:val="Grid Table Light"/>
-    <w:basedOn w:val="Tablanormal"/>
+    <w:basedOn w:val="TableNormal"/>
     <w:uiPriority w:val="40"/>
     <w:rsid w:val="00BE0744"/>
     <w:pPr>
@@ -3545,9 +3271,9 @@
       </w:tblBorders>
     </w:tblPr>
   </w:style>
-  <w:style w:type="table" w:styleId="Tablanormal1">
+  <w:style w:type="table" w:styleId="PlainTable1">
     <w:name w:val="Plain Table 1"/>
-    <w:basedOn w:val="Tablanormal"/>
+    <w:basedOn w:val="TableNormal"/>
     <w:uiPriority w:val="41"/>
     <w:rsid w:val="00BE0744"/>
     <w:pPr>
@@ -3608,9 +3334,9 @@
       </w:tcPr>
     </w:tblStylePr>
   </w:style>
-  <w:style w:type="table" w:styleId="Tablanormal2">
+  <w:style w:type="table" w:styleId="PlainTable2">
     <w:name w:val="Plain Table 2"/>
-    <w:basedOn w:val="Tablanormal"/>
+    <w:basedOn w:val="TableNormal"/>
     <w:uiPriority w:val="42"/>
     <w:rsid w:val="00BE0744"/>
     <w:pPr>
@@ -3688,9 +3414,9 @@
       </w:tcPr>
     </w:tblStylePr>
   </w:style>
-  <w:style w:type="table" w:styleId="Tablanormal3">
+  <w:style w:type="table" w:styleId="PlainTable3">
     <w:name w:val="Plain Table 3"/>
-    <w:basedOn w:val="Tablanormal"/>
+    <w:basedOn w:val="TableNormal"/>
     <w:uiPriority w:val="43"/>
     <w:rsid w:val="00BE0744"/>
     <w:pPr>
@@ -3781,9 +3507,9 @@
       </w:tcPr>
     </w:tblStylePr>
   </w:style>
-  <w:style w:type="table" w:styleId="Tablanormal4">
+  <w:style w:type="table" w:styleId="PlainTable4">
     <w:name w:val="Plain Table 4"/>
-    <w:basedOn w:val="Tablanormal"/>
+    <w:basedOn w:val="TableNormal"/>
     <w:uiPriority w:val="44"/>
     <w:rsid w:val="00BE0744"/>
     <w:pPr>
@@ -3830,9 +3556,9 @@
       </w:tcPr>
     </w:tblStylePr>
   </w:style>
-  <w:style w:type="table" w:styleId="Tablanormal5">
+  <w:style w:type="table" w:styleId="PlainTable5">
     <w:name w:val="Plain Table 5"/>
-    <w:basedOn w:val="Tablanormal"/>
+    <w:basedOn w:val="TableNormal"/>
     <w:uiPriority w:val="45"/>
     <w:rsid w:val="00BE0744"/>
     <w:pPr>
@@ -3950,9 +3676,9 @@
       </w:tcPr>
     </w:tblStylePr>
   </w:style>
-  <w:style w:type="table" w:styleId="Tablaconcuadrcula1Claro-nfasis2">
+  <w:style w:type="table" w:styleId="GridTable1Light-Accent2">
     <w:name w:val="Grid Table 1 Light Accent 2"/>
-    <w:basedOn w:val="Tablanormal"/>
+    <w:basedOn w:val="TableNormal"/>
     <w:uiPriority w:val="46"/>
     <w:rsid w:val="00BE0744"/>
     <w:pPr>
@@ -4007,9 +3733,9 @@
       </w:rPr>
     </w:tblStylePr>
   </w:style>
-  <w:style w:type="table" w:styleId="Tablaconcuadrcula1clara-nfasis6">
+  <w:style w:type="table" w:styleId="GridTable1Light-Accent6">
     <w:name w:val="Grid Table 1 Light Accent 6"/>
-    <w:basedOn w:val="Tablanormal"/>
+    <w:basedOn w:val="TableNormal"/>
     <w:uiPriority w:val="46"/>
     <w:rsid w:val="00BE0744"/>
     <w:pPr>

</xml_diff>

<commit_message>
add route get all courses
</commit_message>
<xml_diff>
--- a/documentacion api.docx
+++ b/documentacion api.docx
@@ -995,6 +995,7 @@
               <w:rPr>
                 <w:sz w:val="24"/>
                 <w:szCs w:val="24"/>
+                <w:lang w:val="es-MX"/>
               </w:rPr>
             </w:pPr>
             <w:r>
@@ -1004,12 +1005,23 @@
               </w:rPr>
               <w:t xml:space="preserve">  </w:t>
             </w:r>
-            <w:r>
-              <w:rPr>
-                <w:sz w:val="24"/>
-                <w:szCs w:val="24"/>
-              </w:rPr>
-              <w:t>Dir_Ip: "192.168.0.X"</w:t>
+            <w:proofErr w:type="spellStart"/>
+            <w:r>
+              <w:rPr>
+                <w:sz w:val="24"/>
+                <w:szCs w:val="24"/>
+                <w:lang w:val="es-MX"/>
+              </w:rPr>
+              <w:t>Dir_Ip</w:t>
+            </w:r>
+            <w:proofErr w:type="spellEnd"/>
+            <w:r>
+              <w:rPr>
+                <w:sz w:val="24"/>
+                <w:szCs w:val="24"/>
+                <w:lang w:val="es-MX"/>
+              </w:rPr>
+              <w:t>: "192.168.0.X"</w:t>
             </w:r>
           </w:p>
           <w:p>
@@ -1018,12 +1030,14 @@
               <w:rPr>
                 <w:sz w:val="24"/>
                 <w:szCs w:val="24"/>
-              </w:rPr>
-            </w:pPr>
-            <w:r>
-              <w:rPr>
-                <w:sz w:val="24"/>
-                <w:szCs w:val="24"/>
+                <w:lang w:val="es-MX"/>
+              </w:rPr>
+            </w:pPr>
+            <w:r>
+              <w:rPr>
+                <w:sz w:val="24"/>
+                <w:szCs w:val="24"/>
+                <w:lang w:val="es-MX"/>
               </w:rPr>
               <w:t>}</w:t>
             </w:r>
@@ -1034,6 +1048,7 @@
               <w:rPr>
                 <w:sz w:val="24"/>
                 <w:szCs w:val="24"/>
+                <w:lang w:val="es-MX"/>
               </w:rPr>
             </w:pPr>
           </w:p>
@@ -1043,14 +1058,54 @@
               <w:rPr>
                 <w:sz w:val="24"/>
                 <w:szCs w:val="24"/>
-              </w:rPr>
-            </w:pPr>
-            <w:r>
-              <w:rPr>
-                <w:sz w:val="24"/>
-                <w:szCs w:val="24"/>
-              </w:rPr>
-              <w:t>fetch('http://127.0.0.1:3000/api/register’, {</w:t>
+                <w:lang w:val="es-MX"/>
+              </w:rPr>
+            </w:pPr>
+            <w:proofErr w:type="spellStart"/>
+            <w:proofErr w:type="gramStart"/>
+            <w:r>
+              <w:rPr>
+                <w:sz w:val="24"/>
+                <w:szCs w:val="24"/>
+                <w:lang w:val="es-MX"/>
+              </w:rPr>
+              <w:t>fetch</w:t>
+            </w:r>
+            <w:proofErr w:type="spellEnd"/>
+            <w:r>
+              <w:rPr>
+                <w:sz w:val="24"/>
+                <w:szCs w:val="24"/>
+                <w:lang w:val="es-MX"/>
+              </w:rPr>
+              <w:t>(</w:t>
+            </w:r>
+            <w:proofErr w:type="gramEnd"/>
+            <w:r>
+              <w:rPr>
+                <w:sz w:val="24"/>
+                <w:szCs w:val="24"/>
+                <w:lang w:val="es-MX"/>
+              </w:rPr>
+              <w:t>'http://127.0.0.1:3000/api/</w:t>
+            </w:r>
+            <w:proofErr w:type="spellStart"/>
+            <w:r>
+              <w:rPr>
+                <w:sz w:val="24"/>
+                <w:szCs w:val="24"/>
+                <w:lang w:val="es-MX"/>
+              </w:rPr>
+              <w:t>register</w:t>
+            </w:r>
+            <w:proofErr w:type="spellEnd"/>
+            <w:r>
+              <w:rPr>
+                <w:sz w:val="24"/>
+                <w:szCs w:val="24"/>
+                <w:lang w:val="es-MX"/>
+              </w:rPr>
+              <w:t>’, {</w:t>
             </w:r>
           </w:p>
           <w:p>
@@ -2499,7 +2554,6 @@
               <w:rPr>
                 <w:sz w:val="24"/>
                 <w:szCs w:val="24"/>
-                <w:lang w:val="es-MX"/>
               </w:rPr>
             </w:pPr>
             <w:proofErr w:type="spellStart"/>
@@ -2507,7 +2561,6 @@
               <w:rPr>
                 <w:sz w:val="24"/>
                 <w:szCs w:val="24"/>
-                <w:lang w:val="es-MX"/>
               </w:rPr>
               <w:t>Dir_Ip</w:t>
             </w:r>
@@ -2516,7 +2569,6 @@
               <w:rPr>
                 <w:sz w:val="24"/>
                 <w:szCs w:val="24"/>
-                <w:lang w:val="es-MX"/>
               </w:rPr>
               <w:t>: “192.168.x.x”</w:t>
             </w:r>
@@ -2527,14 +2579,12 @@
               <w:rPr>
                 <w:sz w:val="24"/>
                 <w:szCs w:val="24"/>
-                <w:lang w:val="es-MX"/>
-              </w:rPr>
-            </w:pPr>
-            <w:r>
-              <w:rPr>
-                <w:sz w:val="24"/>
-                <w:szCs w:val="24"/>
-                <w:lang w:val="es-MX"/>
+              </w:rPr>
+            </w:pPr>
+            <w:r>
+              <w:rPr>
+                <w:sz w:val="24"/>
+                <w:szCs w:val="24"/>
               </w:rPr>
               <w:t>}</w:t>
             </w:r>
@@ -2545,7 +2595,6 @@
               <w:rPr>
                 <w:sz w:val="24"/>
                 <w:szCs w:val="24"/>
-                <w:lang w:val="es-MX"/>
               </w:rPr>
             </w:pPr>
           </w:p>
@@ -2555,7 +2604,6 @@
               <w:rPr>
                 <w:sz w:val="24"/>
                 <w:szCs w:val="24"/>
-                <w:lang w:val="es-MX"/>
               </w:rPr>
             </w:pPr>
             <w:proofErr w:type="gramStart"/>
@@ -2563,7 +2611,6 @@
               <w:rPr>
                 <w:sz w:val="24"/>
                 <w:szCs w:val="24"/>
-                <w:lang w:val="es-MX"/>
               </w:rPr>
               <w:t>fetch(</w:t>
             </w:r>
@@ -2572,27 +2619,24 @@
               <w:rPr>
                 <w:sz w:val="24"/>
                 <w:szCs w:val="24"/>
-                <w:lang w:val="es-MX"/>
-              </w:rPr>
-              <w:t>'http://127.0.0.1:3000/api/</w:t>
+              </w:rPr>
+              <w:t>'http://127.0.0.1:3000/</w:t>
             </w:r>
             <w:proofErr w:type="spellStart"/>
             <w:r>
               <w:rPr>
                 <w:sz w:val="24"/>
                 <w:szCs w:val="24"/>
-                <w:lang w:val="es-MX"/>
-              </w:rPr>
-              <w:t>login</w:t>
+              </w:rPr>
+              <w:t>api</w:t>
             </w:r>
             <w:proofErr w:type="spellEnd"/>
             <w:r>
               <w:rPr>
                 <w:sz w:val="24"/>
                 <w:szCs w:val="24"/>
-                <w:lang w:val="es-MX"/>
-              </w:rPr>
-              <w:t>, {</w:t>
+              </w:rPr>
+              <w:t>/login, {</w:t>
             </w:r>
           </w:p>
           <w:p>
@@ -2784,6 +2828,197 @@
           <w:p>
             <w:pPr>
               <w:cnfStyle w:val="000000000000" w:firstRow="0" w:lastRow="0" w:firstColumn="0" w:lastColumn="0" w:oddVBand="0" w:evenVBand="0" w:oddHBand="0" w:evenHBand="0" w:firstRowFirstColumn="0" w:firstRowLastColumn="0" w:lastRowFirstColumn="0" w:lastRowLastColumn="0"/>
+              <w:rPr>
+                <w:sz w:val="24"/>
+                <w:szCs w:val="24"/>
+              </w:rPr>
+            </w:pPr>
+          </w:p>
+        </w:tc>
+      </w:tr>
+      <w:tr>
+        <w:trPr>
+          <w:cnfStyle w:val="000000100000" w:firstRow="0" w:lastRow="0" w:firstColumn="0" w:lastColumn="0" w:oddVBand="0" w:evenVBand="0" w:oddHBand="1" w:evenHBand="0" w:firstRowFirstColumn="0" w:firstRowLastColumn="0" w:lastRowFirstColumn="0" w:lastRowLastColumn="0"/>
+          <w:trHeight w:val="978"/>
+        </w:trPr>
+        <w:tc>
+          <w:tcPr>
+            <w:cnfStyle w:val="001000000000" w:firstRow="0" w:lastRow="0" w:firstColumn="1" w:lastColumn="0" w:oddVBand="0" w:evenVBand="0" w:oddHBand="0" w:evenHBand="0" w:firstRowFirstColumn="0" w:firstRowLastColumn="0" w:lastRowFirstColumn="0" w:lastRowLastColumn="0"/>
+            <w:tcW w:w="1132" w:type="dxa"/>
+            <w:vAlign w:val="center"/>
+          </w:tcPr>
+          <w:p>
+            <w:pPr>
+              <w:rPr>
+                <w:sz w:val="24"/>
+                <w:szCs w:val="24"/>
+              </w:rPr>
+            </w:pPr>
+            <w:r>
+              <w:rPr>
+                <w:sz w:val="24"/>
+                <w:szCs w:val="24"/>
+              </w:rPr>
+              <w:lastRenderedPageBreak/>
+              <w:t>GET</w:t>
+            </w:r>
+          </w:p>
+        </w:tc>
+        <w:tc>
+          <w:tcPr>
+            <w:tcW w:w="2124" w:type="dxa"/>
+            <w:shd w:val="clear" w:color="auto" w:fill="FFFFFF" w:themeFill="background1"/>
+            <w:vAlign w:val="center"/>
+          </w:tcPr>
+          <w:p>
+            <w:pPr>
+              <w:jc w:val="center"/>
+              <w:cnfStyle w:val="000000100000" w:firstRow="0" w:lastRow="0" w:firstColumn="0" w:lastColumn="0" w:oddVBand="0" w:evenVBand="0" w:oddHBand="1" w:evenHBand="0" w:firstRowFirstColumn="0" w:firstRowLastColumn="0" w:lastRowFirstColumn="0" w:lastRowLastColumn="0"/>
+              <w:rPr>
+                <w:sz w:val="24"/>
+                <w:szCs w:val="24"/>
+                <w:lang w:val="es-MX"/>
+              </w:rPr>
+            </w:pPr>
+            <w:r>
+              <w:rPr>
+                <w:sz w:val="24"/>
+                <w:szCs w:val="24"/>
+                <w:lang w:val="es-MX"/>
+              </w:rPr>
+              <w:t>Obtener lista de todos los cursos</w:t>
+            </w:r>
+          </w:p>
+        </w:tc>
+        <w:tc>
+          <w:tcPr>
+            <w:tcW w:w="4272" w:type="dxa"/>
+            <w:shd w:val="clear" w:color="auto" w:fill="FFFFFF" w:themeFill="background1"/>
+            <w:vAlign w:val="center"/>
+          </w:tcPr>
+          <w:p>
+            <w:pPr>
+              <w:cnfStyle w:val="000000100000" w:firstRow="0" w:lastRow="0" w:firstColumn="0" w:lastColumn="0" w:oddVBand="0" w:evenVBand="0" w:oddHBand="1" w:evenHBand="0" w:firstRowFirstColumn="0" w:firstRowLastColumn="0" w:lastRowFirstColumn="0" w:lastRowLastColumn="0"/>
+              <w:rPr>
+                <w:sz w:val="24"/>
+                <w:szCs w:val="24"/>
+                <w:lang w:val="es-MX"/>
+              </w:rPr>
+            </w:pPr>
+            <w:r>
+              <w:rPr>
+                <w:sz w:val="24"/>
+                <w:szCs w:val="24"/>
+                <w:lang w:val="es-MX"/>
+              </w:rPr>
+              <w:t>http://127.0.0.1:3000/api/</w:t>
+            </w:r>
+            <w:r>
+              <w:rPr>
+                <w:sz w:val="24"/>
+                <w:szCs w:val="24"/>
+                <w:lang w:val="es-MX"/>
+              </w:rPr>
+              <w:t>cursos</w:t>
+            </w:r>
+          </w:p>
+        </w:tc>
+        <w:tc>
+          <w:tcPr>
+            <w:tcW w:w="6420" w:type="dxa"/>
+            <w:shd w:val="clear" w:color="auto" w:fill="FFFFFF" w:themeFill="background1"/>
+            <w:vAlign w:val="center"/>
+          </w:tcPr>
+          <w:p>
+            <w:pPr>
+              <w:cnfStyle w:val="000000100000" w:firstRow="0" w:lastRow="0" w:firstColumn="0" w:lastColumn="0" w:oddVBand="0" w:evenVBand="0" w:oddHBand="1" w:evenHBand="0" w:firstRowFirstColumn="0" w:firstRowLastColumn="0" w:lastRowFirstColumn="0" w:lastRowLastColumn="0"/>
+              <w:rPr>
+                <w:sz w:val="24"/>
+                <w:szCs w:val="24"/>
+                <w:lang w:val="es-MX"/>
+              </w:rPr>
+            </w:pPr>
+            <w:r>
+              <w:rPr>
+                <w:sz w:val="24"/>
+                <w:szCs w:val="24"/>
+                <w:lang w:val="es-MX"/>
+              </w:rPr>
+              <w:t>fetch('http://127.0.0.1:3000/api/</w:t>
+            </w:r>
+            <w:r>
+              <w:rPr>
+                <w:sz w:val="24"/>
+                <w:szCs w:val="24"/>
+                <w:lang w:val="es-MX"/>
+              </w:rPr>
+              <w:t>cursos</w:t>
+            </w:r>
+            <w:r>
+              <w:rPr>
+                <w:sz w:val="24"/>
+                <w:szCs w:val="24"/>
+                <w:lang w:val="es-MX"/>
+              </w:rPr>
+              <w:t>)</w:t>
+            </w:r>
+          </w:p>
+          <w:p>
+            <w:pPr>
+              <w:cnfStyle w:val="000000100000" w:firstRow="0" w:lastRow="0" w:firstColumn="0" w:lastColumn="0" w:oddVBand="0" w:evenVBand="0" w:oddHBand="1" w:evenHBand="0" w:firstRowFirstColumn="0" w:firstRowLastColumn="0" w:lastRowFirstColumn="0" w:lastRowLastColumn="0"/>
+              <w:rPr>
+                <w:sz w:val="24"/>
+                <w:szCs w:val="24"/>
+                <w:lang w:val="es-MX"/>
+              </w:rPr>
+            </w:pPr>
+            <w:proofErr w:type="gramStart"/>
+            <w:r>
+              <w:rPr>
+                <w:sz w:val="24"/>
+                <w:szCs w:val="24"/>
+                <w:lang w:val="es-MX"/>
+              </w:rPr>
+              <w:t>.then</w:t>
+            </w:r>
+            <w:proofErr w:type="gramEnd"/>
+            <w:r>
+              <w:rPr>
+                <w:sz w:val="24"/>
+                <w:szCs w:val="24"/>
+                <w:lang w:val="es-MX"/>
+              </w:rPr>
+              <w:t>(data=&gt;data.json())</w:t>
+            </w:r>
+          </w:p>
+          <w:p>
+            <w:pPr>
+              <w:cnfStyle w:val="000000100000" w:firstRow="0" w:lastRow="0" w:firstColumn="0" w:lastColumn="0" w:oddVBand="0" w:evenVBand="0" w:oddHBand="1" w:evenHBand="0" w:firstRowFirstColumn="0" w:firstRowLastColumn="0" w:lastRowFirstColumn="0" w:lastRowLastColumn="0"/>
+              <w:rPr>
+                <w:sz w:val="24"/>
+                <w:szCs w:val="24"/>
+              </w:rPr>
+            </w:pPr>
+            <w:proofErr w:type="gramStart"/>
+            <w:r>
+              <w:rPr>
+                <w:sz w:val="24"/>
+                <w:szCs w:val="24"/>
+              </w:rPr>
+              <w:t>.then</w:t>
+            </w:r>
+            <w:proofErr w:type="gramEnd"/>
+            <w:r>
+              <w:rPr>
+                <w:sz w:val="24"/>
+                <w:szCs w:val="24"/>
+              </w:rPr>
+              <w:t>(data =&gt; console.log(data))</w:t>
+            </w:r>
+          </w:p>
+          <w:p>
+            <w:pPr>
+              <w:cnfStyle w:val="000000100000" w:firstRow="0" w:lastRow="0" w:firstColumn="0" w:lastColumn="0" w:oddVBand="0" w:evenVBand="0" w:oddHBand="1" w:evenHBand="0" w:firstRowFirstColumn="0" w:firstRowLastColumn="0" w:lastRowFirstColumn="0" w:lastRowLastColumn="0"/>
               <w:rPr>
                 <w:sz w:val="24"/>
                 <w:szCs w:val="24"/>
@@ -3204,7 +3439,7 @@
   <w:style w:type="paragraph" w:default="1" w:styleId="Normal">
     <w:name w:val="Normal"/>
     <w:qFormat/>
-    <w:rsid w:val="00D55831"/>
+    <w:rsid w:val="00A113B7"/>
   </w:style>
   <w:style w:type="character" w:default="1" w:styleId="DefaultParagraphFont">
     <w:name w:val="Default Paragraph Font"/>

</xml_diff>

<commit_message>
get courses by category
</commit_message>
<xml_diff>
--- a/documentacion api.docx
+++ b/documentacion api.docx
@@ -446,9 +446,9 @@
       </w:tblPr>
       <w:tblGrid>
         <w:gridCol w:w="1132"/>
-        <w:gridCol w:w="2124"/>
-        <w:gridCol w:w="4272"/>
-        <w:gridCol w:w="6420"/>
+        <w:gridCol w:w="1972"/>
+        <w:gridCol w:w="4846"/>
+        <w:gridCol w:w="5998"/>
       </w:tblGrid>
       <w:tr>
         <w:trPr>
@@ -478,7 +478,7 @@
         </w:tc>
         <w:tc>
           <w:tcPr>
-            <w:tcW w:w="2124" w:type="dxa"/>
+            <w:tcW w:w="1972" w:type="dxa"/>
             <w:vAlign w:val="center"/>
           </w:tcPr>
           <w:p>
@@ -504,7 +504,7 @@
         </w:tc>
         <w:tc>
           <w:tcPr>
-            <w:tcW w:w="4272" w:type="dxa"/>
+            <w:tcW w:w="4846" w:type="dxa"/>
             <w:vAlign w:val="center"/>
           </w:tcPr>
           <w:p>
@@ -526,7 +526,7 @@
         </w:tc>
         <w:tc>
           <w:tcPr>
-            <w:tcW w:w="6420" w:type="dxa"/>
+            <w:tcW w:w="5998" w:type="dxa"/>
             <w:vAlign w:val="center"/>
           </w:tcPr>
           <w:p>
@@ -570,7 +570,7 @@
         </w:tc>
         <w:tc>
           <w:tcPr>
-            <w:tcW w:w="2124" w:type="dxa"/>
+            <w:tcW w:w="1972" w:type="dxa"/>
             <w:vMerge w:val="restart"/>
             <w:vAlign w:val="center"/>
           </w:tcPr>
@@ -586,7 +586,7 @@
         </w:tc>
         <w:tc>
           <w:tcPr>
-            <w:tcW w:w="4272" w:type="dxa"/>
+            <w:tcW w:w="4846" w:type="dxa"/>
             <w:vMerge w:val="restart"/>
             <w:vAlign w:val="center"/>
           </w:tcPr>
@@ -602,7 +602,7 @@
         </w:tc>
         <w:tc>
           <w:tcPr>
-            <w:tcW w:w="6420" w:type="dxa"/>
+            <w:tcW w:w="5998" w:type="dxa"/>
             <w:vMerge w:val="restart"/>
             <w:vAlign w:val="center"/>
           </w:tcPr>
@@ -639,7 +639,7 @@
         </w:tc>
         <w:tc>
           <w:tcPr>
-            <w:tcW w:w="2124" w:type="dxa"/>
+            <w:tcW w:w="1972" w:type="dxa"/>
             <w:vMerge/>
             <w:vAlign w:val="center"/>
           </w:tcPr>
@@ -655,7 +655,7 @@
         </w:tc>
         <w:tc>
           <w:tcPr>
-            <w:tcW w:w="4272" w:type="dxa"/>
+            <w:tcW w:w="4846" w:type="dxa"/>
             <w:vMerge/>
             <w:vAlign w:val="center"/>
           </w:tcPr>
@@ -671,7 +671,7 @@
         </w:tc>
         <w:tc>
           <w:tcPr>
-            <w:tcW w:w="6420" w:type="dxa"/>
+            <w:tcW w:w="5998" w:type="dxa"/>
             <w:vMerge/>
             <w:tcBorders>
               <w:bottom w:val="single" w:sz="4" w:space="0" w:color="auto"/>
@@ -719,7 +719,7 @@
         </w:tc>
         <w:tc>
           <w:tcPr>
-            <w:tcW w:w="2124" w:type="dxa"/>
+            <w:tcW w:w="1972" w:type="dxa"/>
             <w:tcBorders>
               <w:bottom w:val="single" w:sz="4" w:space="0" w:color="BFBFBF" w:themeColor="background1" w:themeShade="BF"/>
             </w:tcBorders>
@@ -763,7 +763,7 @@
         </w:tc>
         <w:tc>
           <w:tcPr>
-            <w:tcW w:w="4272" w:type="dxa"/>
+            <w:tcW w:w="4846" w:type="dxa"/>
             <w:tcBorders>
               <w:bottom w:val="single" w:sz="4" w:space="0" w:color="BFBFBF" w:themeColor="background1" w:themeShade="BF"/>
             </w:tcBorders>
@@ -802,7 +802,7 @@
         </w:tc>
         <w:tc>
           <w:tcPr>
-            <w:tcW w:w="6420" w:type="dxa"/>
+            <w:tcW w:w="5998" w:type="dxa"/>
             <w:tcBorders>
               <w:bottom w:val="single" w:sz="4" w:space="0" w:color="BFBFBF" w:themeColor="background1" w:themeShade="BF"/>
             </w:tcBorders>
@@ -1326,7 +1326,7 @@
         </w:tc>
         <w:tc>
           <w:tcPr>
-            <w:tcW w:w="2124" w:type="dxa"/>
+            <w:tcW w:w="1972" w:type="dxa"/>
             <w:shd w:val="clear" w:color="auto" w:fill="FFFFFF" w:themeFill="background1"/>
             <w:vAlign w:val="center"/>
           </w:tcPr>
@@ -1352,7 +1352,7 @@
         </w:tc>
         <w:tc>
           <w:tcPr>
-            <w:tcW w:w="4272" w:type="dxa"/>
+            <w:tcW w:w="4846" w:type="dxa"/>
             <w:shd w:val="clear" w:color="auto" w:fill="FFFFFF" w:themeFill="background1"/>
             <w:vAlign w:val="center"/>
           </w:tcPr>
@@ -1395,7 +1395,7 @@
         </w:tc>
         <w:tc>
           <w:tcPr>
-            <w:tcW w:w="6420" w:type="dxa"/>
+            <w:tcW w:w="5998" w:type="dxa"/>
             <w:shd w:val="clear" w:color="auto" w:fill="FFFFFF" w:themeFill="background1"/>
             <w:vAlign w:val="center"/>
           </w:tcPr>
@@ -1792,7 +1792,7 @@
         </w:tc>
         <w:tc>
           <w:tcPr>
-            <w:tcW w:w="2124" w:type="dxa"/>
+            <w:tcW w:w="1972" w:type="dxa"/>
             <w:shd w:val="clear" w:color="auto" w:fill="FFFFFF" w:themeFill="background1"/>
             <w:vAlign w:val="center"/>
           </w:tcPr>
@@ -1828,7 +1828,7 @@
         </w:tc>
         <w:tc>
           <w:tcPr>
-            <w:tcW w:w="4272" w:type="dxa"/>
+            <w:tcW w:w="4846" w:type="dxa"/>
             <w:shd w:val="clear" w:color="auto" w:fill="FFFFFF" w:themeFill="background1"/>
             <w:vAlign w:val="center"/>
           </w:tcPr>
@@ -1863,7 +1863,7 @@
         </w:tc>
         <w:tc>
           <w:tcPr>
-            <w:tcW w:w="6420" w:type="dxa"/>
+            <w:tcW w:w="5998" w:type="dxa"/>
             <w:shd w:val="clear" w:color="auto" w:fill="FFFFFF" w:themeFill="background1"/>
             <w:vAlign w:val="center"/>
           </w:tcPr>
@@ -2321,7 +2321,7 @@
         </w:tc>
         <w:tc>
           <w:tcPr>
-            <w:tcW w:w="2124" w:type="dxa"/>
+            <w:tcW w:w="1972" w:type="dxa"/>
             <w:shd w:val="clear" w:color="auto" w:fill="FFFFFF" w:themeFill="background1"/>
             <w:vAlign w:val="center"/>
           </w:tcPr>
@@ -2393,7 +2393,7 @@
         </w:tc>
         <w:tc>
           <w:tcPr>
-            <w:tcW w:w="4272" w:type="dxa"/>
+            <w:tcW w:w="4846" w:type="dxa"/>
             <w:shd w:val="clear" w:color="auto" w:fill="FFFFFF" w:themeFill="background1"/>
             <w:vAlign w:val="center"/>
           </w:tcPr>
@@ -2426,7 +2426,7 @@
         </w:tc>
         <w:tc>
           <w:tcPr>
-            <w:tcW w:w="6420" w:type="dxa"/>
+            <w:tcW w:w="5998" w:type="dxa"/>
             <w:shd w:val="clear" w:color="auto" w:fill="FFFFFF" w:themeFill="background1"/>
             <w:vAlign w:val="center"/>
           </w:tcPr>
@@ -2554,6 +2554,7 @@
               <w:rPr>
                 <w:sz w:val="24"/>
                 <w:szCs w:val="24"/>
+                <w:lang w:val="es-MX"/>
               </w:rPr>
             </w:pPr>
             <w:proofErr w:type="spellStart"/>
@@ -2561,6 +2562,7 @@
               <w:rPr>
                 <w:sz w:val="24"/>
                 <w:szCs w:val="24"/>
+                <w:lang w:val="es-MX"/>
               </w:rPr>
               <w:t>Dir_Ip</w:t>
             </w:r>
@@ -2569,6 +2571,7 @@
               <w:rPr>
                 <w:sz w:val="24"/>
                 <w:szCs w:val="24"/>
+                <w:lang w:val="es-MX"/>
               </w:rPr>
               <w:t>: “192.168.x.x”</w:t>
             </w:r>
@@ -2579,12 +2582,14 @@
               <w:rPr>
                 <w:sz w:val="24"/>
                 <w:szCs w:val="24"/>
-              </w:rPr>
-            </w:pPr>
-            <w:r>
-              <w:rPr>
-                <w:sz w:val="24"/>
-                <w:szCs w:val="24"/>
+                <w:lang w:val="es-MX"/>
+              </w:rPr>
+            </w:pPr>
+            <w:r>
+              <w:rPr>
+                <w:sz w:val="24"/>
+                <w:szCs w:val="24"/>
+                <w:lang w:val="es-MX"/>
               </w:rPr>
               <w:t>}</w:t>
             </w:r>
@@ -2595,48 +2600,64 @@
               <w:rPr>
                 <w:sz w:val="24"/>
                 <w:szCs w:val="24"/>
-              </w:rPr>
-            </w:pPr>
-          </w:p>
-          <w:p>
-            <w:pPr>
-              <w:cnfStyle w:val="000000000000" w:firstRow="0" w:lastRow="0" w:firstColumn="0" w:lastColumn="0" w:oddVBand="0" w:evenVBand="0" w:oddHBand="0" w:evenHBand="0" w:firstRowFirstColumn="0" w:firstRowLastColumn="0" w:lastRowFirstColumn="0" w:lastRowLastColumn="0"/>
-              <w:rPr>
-                <w:sz w:val="24"/>
-                <w:szCs w:val="24"/>
-              </w:rPr>
-            </w:pPr>
+                <w:lang w:val="es-MX"/>
+              </w:rPr>
+            </w:pPr>
+          </w:p>
+          <w:p>
+            <w:pPr>
+              <w:cnfStyle w:val="000000000000" w:firstRow="0" w:lastRow="0" w:firstColumn="0" w:lastColumn="0" w:oddVBand="0" w:evenVBand="0" w:oddHBand="0" w:evenHBand="0" w:firstRowFirstColumn="0" w:firstRowLastColumn="0" w:lastRowFirstColumn="0" w:lastRowLastColumn="0"/>
+              <w:rPr>
+                <w:sz w:val="24"/>
+                <w:szCs w:val="24"/>
+                <w:lang w:val="es-MX"/>
+              </w:rPr>
+            </w:pPr>
+            <w:proofErr w:type="spellStart"/>
             <w:proofErr w:type="gramStart"/>
             <w:r>
               <w:rPr>
                 <w:sz w:val="24"/>
                 <w:szCs w:val="24"/>
-              </w:rPr>
-              <w:t>fetch(</w:t>
+                <w:lang w:val="es-MX"/>
+              </w:rPr>
+              <w:t>fetch</w:t>
+            </w:r>
+            <w:proofErr w:type="spellEnd"/>
+            <w:r>
+              <w:rPr>
+                <w:sz w:val="24"/>
+                <w:szCs w:val="24"/>
+                <w:lang w:val="es-MX"/>
+              </w:rPr>
+              <w:t>(</w:t>
             </w:r>
             <w:proofErr w:type="gramEnd"/>
             <w:r>
               <w:rPr>
                 <w:sz w:val="24"/>
                 <w:szCs w:val="24"/>
-              </w:rPr>
-              <w:t>'http://127.0.0.1:3000/</w:t>
+                <w:lang w:val="es-MX"/>
+              </w:rPr>
+              <w:t>'http://127.0.0.1:3000/api/</w:t>
             </w:r>
             <w:proofErr w:type="spellStart"/>
             <w:r>
               <w:rPr>
                 <w:sz w:val="24"/>
                 <w:szCs w:val="24"/>
-              </w:rPr>
-              <w:t>api</w:t>
+                <w:lang w:val="es-MX"/>
+              </w:rPr>
+              <w:t>login</w:t>
             </w:r>
             <w:proofErr w:type="spellEnd"/>
             <w:r>
               <w:rPr>
                 <w:sz w:val="24"/>
                 <w:szCs w:val="24"/>
-              </w:rPr>
-              <w:t>/login, {</w:t>
+                <w:lang w:val="es-MX"/>
+              </w:rPr>
+              <w:t>, {</w:t>
             </w:r>
           </w:p>
           <w:p>
@@ -2668,6 +2689,7 @@
                 <w:sz w:val="24"/>
                 <w:szCs w:val="24"/>
               </w:rPr>
+              <w:lastRenderedPageBreak/>
               <w:t xml:space="preserve">body: </w:t>
             </w:r>
             <w:proofErr w:type="spellStart"/>
@@ -2764,7 +2786,6 @@
                 <w:sz w:val="24"/>
                 <w:szCs w:val="24"/>
               </w:rPr>
-              <w:lastRenderedPageBreak/>
               <w:t>}</w:t>
             </w:r>
             <w:proofErr w:type="gramStart"/>
@@ -2845,6 +2866,7 @@
           <w:tcPr>
             <w:cnfStyle w:val="001000000000" w:firstRow="0" w:lastRow="0" w:firstColumn="1" w:lastColumn="0" w:oddVBand="0" w:evenVBand="0" w:oddHBand="0" w:evenHBand="0" w:firstRowFirstColumn="0" w:firstRowLastColumn="0" w:lastRowFirstColumn="0" w:lastRowLastColumn="0"/>
             <w:tcW w:w="1132" w:type="dxa"/>
+            <w:vMerge w:val="restart"/>
             <w:vAlign w:val="center"/>
           </w:tcPr>
           <w:p>
@@ -2866,7 +2888,7 @@
         </w:tc>
         <w:tc>
           <w:tcPr>
-            <w:tcW w:w="2124" w:type="dxa"/>
+            <w:tcW w:w="1972" w:type="dxa"/>
             <w:shd w:val="clear" w:color="auto" w:fill="FFFFFF" w:themeFill="background1"/>
             <w:vAlign w:val="center"/>
           </w:tcPr>
@@ -2892,7 +2914,7 @@
         </w:tc>
         <w:tc>
           <w:tcPr>
-            <w:tcW w:w="4272" w:type="dxa"/>
+            <w:tcW w:w="4846" w:type="dxa"/>
             <w:shd w:val="clear" w:color="auto" w:fill="FFFFFF" w:themeFill="background1"/>
             <w:vAlign w:val="center"/>
           </w:tcPr>
@@ -2925,7 +2947,7 @@
         </w:tc>
         <w:tc>
           <w:tcPr>
-            <w:tcW w:w="6420" w:type="dxa"/>
+            <w:tcW w:w="5998" w:type="dxa"/>
             <w:shd w:val="clear" w:color="auto" w:fill="FFFFFF" w:themeFill="background1"/>
             <w:vAlign w:val="center"/>
           </w:tcPr>
@@ -2944,7 +2966,149 @@
                 <w:szCs w:val="24"/>
                 <w:lang w:val="es-MX"/>
               </w:rPr>
-              <w:t>fetch('http://127.0.0.1:3000/api/</w:t>
+              <w:t>fetch('http://127.0.0.1:3000/api/cursos)</w:t>
+            </w:r>
+          </w:p>
+          <w:p>
+            <w:pPr>
+              <w:cnfStyle w:val="000000100000" w:firstRow="0" w:lastRow="0" w:firstColumn="0" w:lastColumn="0" w:oddVBand="0" w:evenVBand="0" w:oddHBand="1" w:evenHBand="0" w:firstRowFirstColumn="0" w:firstRowLastColumn="0" w:lastRowFirstColumn="0" w:lastRowLastColumn="0"/>
+              <w:rPr>
+                <w:sz w:val="24"/>
+                <w:szCs w:val="24"/>
+                <w:lang w:val="es-MX"/>
+              </w:rPr>
+            </w:pPr>
+            <w:proofErr w:type="gramStart"/>
+            <w:r>
+              <w:rPr>
+                <w:sz w:val="24"/>
+                <w:szCs w:val="24"/>
+                <w:lang w:val="es-MX"/>
+              </w:rPr>
+              <w:t>.then</w:t>
+            </w:r>
+            <w:proofErr w:type="gramEnd"/>
+            <w:r>
+              <w:rPr>
+                <w:sz w:val="24"/>
+                <w:szCs w:val="24"/>
+                <w:lang w:val="es-MX"/>
+              </w:rPr>
+              <w:t>(data=&gt;data.json())</w:t>
+            </w:r>
+          </w:p>
+          <w:p>
+            <w:pPr>
+              <w:cnfStyle w:val="000000100000" w:firstRow="0" w:lastRow="0" w:firstColumn="0" w:lastColumn="0" w:oddVBand="0" w:evenVBand="0" w:oddHBand="1" w:evenHBand="0" w:firstRowFirstColumn="0" w:firstRowLastColumn="0" w:lastRowFirstColumn="0" w:lastRowLastColumn="0"/>
+              <w:rPr>
+                <w:sz w:val="24"/>
+                <w:szCs w:val="24"/>
+              </w:rPr>
+            </w:pPr>
+            <w:proofErr w:type="gramStart"/>
+            <w:r>
+              <w:rPr>
+                <w:sz w:val="24"/>
+                <w:szCs w:val="24"/>
+              </w:rPr>
+              <w:t>.then</w:t>
+            </w:r>
+            <w:proofErr w:type="gramEnd"/>
+            <w:r>
+              <w:rPr>
+                <w:sz w:val="24"/>
+                <w:szCs w:val="24"/>
+              </w:rPr>
+              <w:t>(data =&gt; console.log(data))</w:t>
+            </w:r>
+          </w:p>
+          <w:p>
+            <w:pPr>
+              <w:cnfStyle w:val="000000100000" w:firstRow="0" w:lastRow="0" w:firstColumn="0" w:lastColumn="0" w:oddVBand="0" w:evenVBand="0" w:oddHBand="1" w:evenHBand="0" w:firstRowFirstColumn="0" w:firstRowLastColumn="0" w:lastRowFirstColumn="0" w:lastRowLastColumn="0"/>
+              <w:rPr>
+                <w:sz w:val="24"/>
+                <w:szCs w:val="24"/>
+              </w:rPr>
+            </w:pPr>
+          </w:p>
+        </w:tc>
+      </w:tr>
+      <w:tr>
+        <w:trPr>
+          <w:trHeight w:val="978"/>
+        </w:trPr>
+        <w:tc>
+          <w:tcPr>
+            <w:cnfStyle w:val="001000000000" w:firstRow="0" w:lastRow="0" w:firstColumn="1" w:lastColumn="0" w:oddVBand="0" w:evenVBand="0" w:oddHBand="0" w:evenHBand="0" w:firstRowFirstColumn="0" w:firstRowLastColumn="0" w:lastRowFirstColumn="0" w:lastRowLastColumn="0"/>
+            <w:tcW w:w="1132" w:type="dxa"/>
+            <w:vMerge/>
+            <w:vAlign w:val="center"/>
+          </w:tcPr>
+          <w:p>
+            <w:pPr>
+              <w:rPr>
+                <w:sz w:val="24"/>
+                <w:szCs w:val="24"/>
+              </w:rPr>
+            </w:pPr>
+          </w:p>
+        </w:tc>
+        <w:tc>
+          <w:tcPr>
+            <w:tcW w:w="1972" w:type="dxa"/>
+            <w:shd w:val="clear" w:color="auto" w:fill="FFFFFF" w:themeFill="background1"/>
+            <w:vAlign w:val="center"/>
+          </w:tcPr>
+          <w:p>
+            <w:pPr>
+              <w:jc w:val="center"/>
+              <w:cnfStyle w:val="000000000000" w:firstRow="0" w:lastRow="0" w:firstColumn="0" w:lastColumn="0" w:oddVBand="0" w:evenVBand="0" w:oddHBand="0" w:evenHBand="0" w:firstRowFirstColumn="0" w:firstRowLastColumn="0" w:lastRowFirstColumn="0" w:lastRowLastColumn="0"/>
+              <w:rPr>
+                <w:sz w:val="24"/>
+                <w:szCs w:val="24"/>
+                <w:lang w:val="es-MX"/>
+              </w:rPr>
+            </w:pPr>
+            <w:r>
+              <w:rPr>
+                <w:sz w:val="24"/>
+                <w:szCs w:val="24"/>
+                <w:lang w:val="es-MX"/>
+              </w:rPr>
+              <w:t>Obtener lista de cursos p</w:t>
+            </w:r>
+            <w:r>
+              <w:rPr>
+                <w:sz w:val="24"/>
+                <w:szCs w:val="24"/>
+                <w:lang w:val="es-MX"/>
+              </w:rPr>
+              <w:t>or categoría</w:t>
+            </w:r>
+          </w:p>
+        </w:tc>
+        <w:tc>
+          <w:tcPr>
+            <w:tcW w:w="4846" w:type="dxa"/>
+            <w:shd w:val="clear" w:color="auto" w:fill="FFFFFF" w:themeFill="background1"/>
+            <w:vAlign w:val="center"/>
+          </w:tcPr>
+          <w:p>
+            <w:pPr>
+              <w:cnfStyle w:val="000000000000" w:firstRow="0" w:lastRow="0" w:firstColumn="0" w:lastColumn="0" w:oddVBand="0" w:evenVBand="0" w:oddHBand="0" w:evenHBand="0" w:firstRowFirstColumn="0" w:firstRowLastColumn="0" w:lastRowFirstColumn="0" w:lastRowLastColumn="0"/>
+              <w:rPr>
+                <w:sz w:val="24"/>
+                <w:szCs w:val="24"/>
+                <w:lang w:val="es-MX"/>
+              </w:rPr>
+            </w:pPr>
+            <w:r>
+              <w:rPr>
+                <w:sz w:val="24"/>
+                <w:szCs w:val="24"/>
+                <w:lang w:val="es-MX"/>
+              </w:rPr>
+              <w:t>http://127.0.0.1:3000/api/</w:t>
             </w:r>
             <w:r>
               <w:rPr>
@@ -2960,12 +3124,63 @@
                 <w:szCs w:val="24"/>
                 <w:lang w:val="es-MX"/>
               </w:rPr>
+              <w:t>/categoria/:id</w:t>
+            </w:r>
+          </w:p>
+        </w:tc>
+        <w:tc>
+          <w:tcPr>
+            <w:tcW w:w="5998" w:type="dxa"/>
+            <w:shd w:val="clear" w:color="auto" w:fill="FFFFFF" w:themeFill="background1"/>
+            <w:vAlign w:val="center"/>
+          </w:tcPr>
+          <w:p>
+            <w:pPr>
+              <w:cnfStyle w:val="000000000000" w:firstRow="0" w:lastRow="0" w:firstColumn="0" w:lastColumn="0" w:oddVBand="0" w:evenVBand="0" w:oddHBand="0" w:evenHBand="0" w:firstRowFirstColumn="0" w:firstRowLastColumn="0" w:lastRowFirstColumn="0" w:lastRowLastColumn="0"/>
+              <w:rPr>
+                <w:sz w:val="24"/>
+                <w:szCs w:val="24"/>
+                <w:lang w:val="es-MX"/>
+              </w:rPr>
+            </w:pPr>
+            <w:proofErr w:type="spellStart"/>
+            <w:r>
+              <w:rPr>
+                <w:sz w:val="24"/>
+                <w:szCs w:val="24"/>
+                <w:lang w:val="es-MX"/>
+              </w:rPr>
+              <w:t>fetch</w:t>
+            </w:r>
+            <w:proofErr w:type="spellEnd"/>
+            <w:r>
+              <w:rPr>
+                <w:sz w:val="24"/>
+                <w:szCs w:val="24"/>
+                <w:lang w:val="es-MX"/>
+              </w:rPr>
+              <w:t>('http://127.0.0.1:3000/api/cursos</w:t>
+            </w:r>
+            <w:r>
+              <w:rPr>
+                <w:sz w:val="24"/>
+                <w:szCs w:val="24"/>
+                <w:lang w:val="es-MX"/>
+              </w:rPr>
+              <w:t>/categoría/5</w:t>
+            </w:r>
+            <w:r>
+              <w:rPr>
+                <w:sz w:val="24"/>
+                <w:szCs w:val="24"/>
+                <w:lang w:val="es-MX"/>
+              </w:rPr>
               <w:t>)</w:t>
             </w:r>
           </w:p>
           <w:p>
             <w:pPr>
-              <w:cnfStyle w:val="000000100000" w:firstRow="0" w:lastRow="0" w:firstColumn="0" w:lastColumn="0" w:oddVBand="0" w:evenVBand="0" w:oddHBand="1" w:evenHBand="0" w:firstRowFirstColumn="0" w:firstRowLastColumn="0" w:lastRowFirstColumn="0" w:lastRowLastColumn="0"/>
+              <w:cnfStyle w:val="000000000000" w:firstRow="0" w:lastRow="0" w:firstColumn="0" w:lastColumn="0" w:oddVBand="0" w:evenVBand="0" w:oddHBand="0" w:evenHBand="0" w:firstRowFirstColumn="0" w:firstRowLastColumn="0" w:lastRowFirstColumn="0" w:lastRowLastColumn="0"/>
               <w:rPr>
                 <w:sz w:val="24"/>
                 <w:szCs w:val="24"/>
@@ -2979,6 +3194,60 @@
                 <w:szCs w:val="24"/>
                 <w:lang w:val="es-MX"/>
               </w:rPr>
+              <w:t>.</w:t>
+            </w:r>
+            <w:proofErr w:type="spellStart"/>
+            <w:r>
+              <w:rPr>
+                <w:sz w:val="24"/>
+                <w:szCs w:val="24"/>
+                <w:lang w:val="es-MX"/>
+              </w:rPr>
+              <w:t>then</w:t>
+            </w:r>
+            <w:proofErr w:type="spellEnd"/>
+            <w:proofErr w:type="gramEnd"/>
+            <w:r>
+              <w:rPr>
+                <w:sz w:val="24"/>
+                <w:szCs w:val="24"/>
+                <w:lang w:val="es-MX"/>
+              </w:rPr>
+              <w:t>(data=&gt;</w:t>
+            </w:r>
+            <w:proofErr w:type="spellStart"/>
+            <w:r>
+              <w:rPr>
+                <w:sz w:val="24"/>
+                <w:szCs w:val="24"/>
+                <w:lang w:val="es-MX"/>
+              </w:rPr>
+              <w:t>data.json</w:t>
+            </w:r>
+            <w:proofErr w:type="spellEnd"/>
+            <w:r>
+              <w:rPr>
+                <w:sz w:val="24"/>
+                <w:szCs w:val="24"/>
+                <w:lang w:val="es-MX"/>
+              </w:rPr>
+              <w:t>())</w:t>
+            </w:r>
+          </w:p>
+          <w:p>
+            <w:pPr>
+              <w:cnfStyle w:val="000000000000" w:firstRow="0" w:lastRow="0" w:firstColumn="0" w:lastColumn="0" w:oddVBand="0" w:evenVBand="0" w:oddHBand="0" w:evenHBand="0" w:firstRowFirstColumn="0" w:firstRowLastColumn="0" w:lastRowFirstColumn="0" w:lastRowLastColumn="0"/>
+              <w:rPr>
+                <w:sz w:val="24"/>
+                <w:szCs w:val="24"/>
+              </w:rPr>
+            </w:pPr>
+            <w:proofErr w:type="gramStart"/>
+            <w:r>
+              <w:rPr>
+                <w:sz w:val="24"/>
+                <w:szCs w:val="24"/>
+              </w:rPr>
               <w:t>.then</w:t>
             </w:r>
             <w:proofErr w:type="gramEnd"/>
@@ -2986,39 +3255,13 @@
               <w:rPr>
                 <w:sz w:val="24"/>
                 <w:szCs w:val="24"/>
-                <w:lang w:val="es-MX"/>
-              </w:rPr>
-              <w:t>(data=&gt;data.json())</w:t>
-            </w:r>
-          </w:p>
-          <w:p>
-            <w:pPr>
-              <w:cnfStyle w:val="000000100000" w:firstRow="0" w:lastRow="0" w:firstColumn="0" w:lastColumn="0" w:oddVBand="0" w:evenVBand="0" w:oddHBand="1" w:evenHBand="0" w:firstRowFirstColumn="0" w:firstRowLastColumn="0" w:lastRowFirstColumn="0" w:lastRowLastColumn="0"/>
-              <w:rPr>
-                <w:sz w:val="24"/>
-                <w:szCs w:val="24"/>
-              </w:rPr>
-            </w:pPr>
-            <w:proofErr w:type="gramStart"/>
-            <w:r>
-              <w:rPr>
-                <w:sz w:val="24"/>
-                <w:szCs w:val="24"/>
-              </w:rPr>
-              <w:t>.then</w:t>
-            </w:r>
-            <w:proofErr w:type="gramEnd"/>
-            <w:r>
-              <w:rPr>
-                <w:sz w:val="24"/>
-                <w:szCs w:val="24"/>
               </w:rPr>
               <w:t>(data =&gt; console.log(data))</w:t>
             </w:r>
           </w:p>
           <w:p>
             <w:pPr>
-              <w:cnfStyle w:val="000000100000" w:firstRow="0" w:lastRow="0" w:firstColumn="0" w:lastColumn="0" w:oddVBand="0" w:evenVBand="0" w:oddHBand="1" w:evenHBand="0" w:firstRowFirstColumn="0" w:firstRowLastColumn="0" w:lastRowFirstColumn="0" w:lastRowLastColumn="0"/>
+              <w:cnfStyle w:val="000000000000" w:firstRow="0" w:lastRow="0" w:firstColumn="0" w:lastColumn="0" w:oddVBand="0" w:evenVBand="0" w:oddHBand="0" w:evenHBand="0" w:firstRowFirstColumn="0" w:firstRowLastColumn="0" w:lastRowFirstColumn="0" w:lastRowLastColumn="0"/>
               <w:rPr>
                 <w:sz w:val="24"/>
                 <w:szCs w:val="24"/>

</xml_diff>

<commit_message>
change route courses by category
</commit_message>
<xml_diff>
--- a/documentacion api.docx
+++ b/documentacion api.docx
@@ -823,18 +823,334 @@
                 <w:szCs w:val="24"/>
                 <w:lang w:val="es-MX"/>
               </w:rPr>
+              <w:t>datos={</w:t>
+            </w:r>
+          </w:p>
+          <w:p>
+            <w:pPr>
+              <w:cnfStyle w:val="000000100000" w:firstRow="0" w:lastRow="0" w:firstColumn="0" w:lastColumn="0" w:oddVBand="0" w:evenVBand="0" w:oddHBand="1" w:evenHBand="0" w:firstRowFirstColumn="0" w:firstRowLastColumn="0" w:lastRowFirstColumn="0" w:lastRowLastColumn="0"/>
+              <w:rPr>
+                <w:sz w:val="24"/>
+                <w:szCs w:val="24"/>
+                <w:lang w:val="es-MX"/>
+              </w:rPr>
+            </w:pPr>
+            <w:r>
+              <w:rPr>
+                <w:sz w:val="24"/>
+                <w:szCs w:val="24"/>
+                <w:lang w:val="es-MX"/>
+              </w:rPr>
+              <w:t xml:space="preserve">  Nom_User: "user",</w:t>
+            </w:r>
+          </w:p>
+          <w:p>
+            <w:pPr>
+              <w:cnfStyle w:val="000000100000" w:firstRow="0" w:lastRow="0" w:firstColumn="0" w:lastColumn="0" w:oddVBand="0" w:evenVBand="0" w:oddHBand="1" w:evenHBand="0" w:firstRowFirstColumn="0" w:firstRowLastColumn="0" w:lastRowFirstColumn="0" w:lastRowLastColumn="0"/>
+              <w:rPr>
+                <w:sz w:val="24"/>
+                <w:szCs w:val="24"/>
+                <w:lang w:val="es-MX"/>
+              </w:rPr>
+            </w:pPr>
+            <w:r>
+              <w:rPr>
+                <w:sz w:val="24"/>
+                <w:szCs w:val="24"/>
+                <w:lang w:val="es-MX"/>
+              </w:rPr>
+              <w:t xml:space="preserve">  Ape_User: "apeUser",</w:t>
+            </w:r>
+          </w:p>
+          <w:p>
+            <w:pPr>
+              <w:cnfStyle w:val="000000100000" w:firstRow="0" w:lastRow="0" w:firstColumn="0" w:lastColumn="0" w:oddVBand="0" w:evenVBand="0" w:oddHBand="1" w:evenHBand="0" w:firstRowFirstColumn="0" w:firstRowLastColumn="0" w:lastRowFirstColumn="0" w:lastRowLastColumn="0"/>
+              <w:rPr>
+                <w:sz w:val="24"/>
+                <w:szCs w:val="24"/>
+                <w:lang w:val="es-MX"/>
+              </w:rPr>
+            </w:pPr>
+            <w:r>
+              <w:rPr>
+                <w:sz w:val="24"/>
+                <w:szCs w:val="24"/>
+                <w:lang w:val="es-MX"/>
+              </w:rPr>
+              <w:t xml:space="preserve">  </w:t>
+            </w:r>
+            <w:proofErr w:type="spellStart"/>
+            <w:r>
+              <w:rPr>
+                <w:sz w:val="24"/>
+                <w:szCs w:val="24"/>
+                <w:lang w:val="es-MX"/>
+              </w:rPr>
+              <w:t>Ema_User</w:t>
+            </w:r>
+            <w:proofErr w:type="spellEnd"/>
+            <w:r>
+              <w:rPr>
+                <w:sz w:val="24"/>
+                <w:szCs w:val="24"/>
+                <w:lang w:val="es-MX"/>
+              </w:rPr>
+              <w:t>: "</w:t>
+            </w:r>
+            <w:r>
+              <w:rPr>
+                <w:sz w:val="24"/>
+                <w:szCs w:val="24"/>
+                <w:lang w:val="es-MX"/>
+              </w:rPr>
+              <w:t>user01</w:t>
+            </w:r>
+            <w:r>
+              <w:rPr>
+                <w:sz w:val="24"/>
+                <w:szCs w:val="24"/>
+                <w:lang w:val="es-MX"/>
+              </w:rPr>
+              <w:t>@gmail.com",</w:t>
+            </w:r>
+          </w:p>
+          <w:p>
+            <w:pPr>
+              <w:cnfStyle w:val="000000100000" w:firstRow="0" w:lastRow="0" w:firstColumn="0" w:lastColumn="0" w:oddVBand="0" w:evenVBand="0" w:oddHBand="1" w:evenHBand="0" w:firstRowFirstColumn="0" w:firstRowLastColumn="0" w:lastRowFirstColumn="0" w:lastRowLastColumn="0"/>
+              <w:rPr>
+                <w:sz w:val="24"/>
+                <w:szCs w:val="24"/>
+              </w:rPr>
+            </w:pPr>
+            <w:r>
+              <w:rPr>
+                <w:sz w:val="24"/>
+                <w:szCs w:val="24"/>
+                <w:lang w:val="es-MX"/>
+              </w:rPr>
+              <w:t xml:space="preserve">  </w:t>
+            </w:r>
+            <w:proofErr w:type="spellStart"/>
+            <w:r>
+              <w:rPr>
+                <w:sz w:val="24"/>
+                <w:szCs w:val="24"/>
+              </w:rPr>
+              <w:t>Pass_User</w:t>
+            </w:r>
+            <w:proofErr w:type="spellEnd"/>
+            <w:r>
+              <w:rPr>
+                <w:sz w:val="24"/>
+                <w:szCs w:val="24"/>
+              </w:rPr>
+              <w:t>: "1234567890",</w:t>
+            </w:r>
+          </w:p>
+          <w:p>
+            <w:pPr>
+              <w:cnfStyle w:val="000000100000" w:firstRow="0" w:lastRow="0" w:firstColumn="0" w:lastColumn="0" w:oddVBand="0" w:evenVBand="0" w:oddHBand="1" w:evenHBand="0" w:firstRowFirstColumn="0" w:firstRowLastColumn="0" w:lastRowFirstColumn="0" w:lastRowLastColumn="0"/>
+              <w:rPr>
+                <w:sz w:val="24"/>
+                <w:szCs w:val="24"/>
+              </w:rPr>
+            </w:pPr>
+            <w:r>
+              <w:rPr>
+                <w:sz w:val="24"/>
+                <w:szCs w:val="24"/>
+              </w:rPr>
+              <w:t xml:space="preserve">  </w:t>
+            </w:r>
+            <w:proofErr w:type="spellStart"/>
+            <w:r>
+              <w:rPr>
+                <w:sz w:val="24"/>
+                <w:szCs w:val="24"/>
+              </w:rPr>
+              <w:t>Id_Rol_FK</w:t>
+            </w:r>
+            <w:proofErr w:type="spellEnd"/>
+            <w:r>
+              <w:rPr>
+                <w:sz w:val="24"/>
+                <w:szCs w:val="24"/>
+              </w:rPr>
+              <w:t>: 2,</w:t>
+            </w:r>
+          </w:p>
+          <w:p>
+            <w:pPr>
+              <w:cnfStyle w:val="000000100000" w:firstRow="0" w:lastRow="0" w:firstColumn="0" w:lastColumn="0" w:oddVBand="0" w:evenVBand="0" w:oddHBand="1" w:evenHBand="0" w:firstRowFirstColumn="0" w:firstRowLastColumn="0" w:lastRowFirstColumn="0" w:lastRowLastColumn="0"/>
+              <w:rPr>
+                <w:sz w:val="24"/>
+                <w:szCs w:val="24"/>
+                <w:lang w:val="es-MX"/>
+              </w:rPr>
+            </w:pPr>
+            <w:r>
+              <w:rPr>
+                <w:sz w:val="24"/>
+                <w:szCs w:val="24"/>
+              </w:rPr>
+              <w:t xml:space="preserve">  </w:t>
+            </w:r>
+            <w:proofErr w:type="spellStart"/>
+            <w:r>
+              <w:rPr>
+                <w:sz w:val="24"/>
+                <w:szCs w:val="24"/>
+                <w:lang w:val="es-MX"/>
+              </w:rPr>
+              <w:t>Dir_Ip</w:t>
+            </w:r>
+            <w:proofErr w:type="spellEnd"/>
+            <w:r>
+              <w:rPr>
+                <w:sz w:val="24"/>
+                <w:szCs w:val="24"/>
+                <w:lang w:val="es-MX"/>
+              </w:rPr>
+              <w:t>: "192.168.0.X"</w:t>
+            </w:r>
+          </w:p>
+          <w:p>
+            <w:pPr>
+              <w:cnfStyle w:val="000000100000" w:firstRow="0" w:lastRow="0" w:firstColumn="0" w:lastColumn="0" w:oddVBand="0" w:evenVBand="0" w:oddHBand="1" w:evenHBand="0" w:firstRowFirstColumn="0" w:firstRowLastColumn="0" w:lastRowFirstColumn="0" w:lastRowLastColumn="0"/>
+              <w:rPr>
+                <w:sz w:val="24"/>
+                <w:szCs w:val="24"/>
+                <w:lang w:val="es-MX"/>
+              </w:rPr>
+            </w:pPr>
+            <w:r>
+              <w:rPr>
+                <w:sz w:val="24"/>
+                <w:szCs w:val="24"/>
+                <w:lang w:val="es-MX"/>
+              </w:rPr>
+              <w:t>}</w:t>
+            </w:r>
+          </w:p>
+          <w:p>
+            <w:pPr>
+              <w:cnfStyle w:val="000000100000" w:firstRow="0" w:lastRow="0" w:firstColumn="0" w:lastColumn="0" w:oddVBand="0" w:evenVBand="0" w:oddHBand="1" w:evenHBand="0" w:firstRowFirstColumn="0" w:firstRowLastColumn="0" w:lastRowFirstColumn="0" w:lastRowLastColumn="0"/>
+              <w:rPr>
+                <w:sz w:val="24"/>
+                <w:szCs w:val="24"/>
+                <w:lang w:val="es-MX"/>
+              </w:rPr>
+            </w:pPr>
+          </w:p>
+          <w:p>
+            <w:pPr>
+              <w:cnfStyle w:val="000000100000" w:firstRow="0" w:lastRow="0" w:firstColumn="0" w:lastColumn="0" w:oddVBand="0" w:evenVBand="0" w:oddHBand="1" w:evenHBand="0" w:firstRowFirstColumn="0" w:firstRowLastColumn="0" w:lastRowFirstColumn="0" w:lastRowLastColumn="0"/>
+              <w:rPr>
+                <w:sz w:val="24"/>
+                <w:szCs w:val="24"/>
+                <w:lang w:val="es-MX"/>
+              </w:rPr>
+            </w:pPr>
+            <w:proofErr w:type="spellStart"/>
+            <w:r>
+              <w:rPr>
+                <w:sz w:val="24"/>
+                <w:szCs w:val="24"/>
+                <w:lang w:val="es-MX"/>
+              </w:rPr>
+              <w:t>fetch</w:t>
+            </w:r>
+            <w:proofErr w:type="spellEnd"/>
+            <w:r>
+              <w:rPr>
+                <w:sz w:val="24"/>
+                <w:szCs w:val="24"/>
+                <w:lang w:val="es-MX"/>
+              </w:rPr>
+              <w:t>('http://127.0.0.1:3000/api/</w:t>
+            </w:r>
+            <w:proofErr w:type="spellStart"/>
+            <w:r>
+              <w:rPr>
+                <w:sz w:val="24"/>
+                <w:szCs w:val="24"/>
+                <w:lang w:val="es-MX"/>
+              </w:rPr>
+              <w:t>register</w:t>
+            </w:r>
+            <w:proofErr w:type="spellEnd"/>
+            <w:r>
+              <w:rPr>
+                <w:sz w:val="24"/>
+                <w:szCs w:val="24"/>
+                <w:lang w:val="es-MX"/>
+              </w:rPr>
+              <w:t>’, {</w:t>
+            </w:r>
+          </w:p>
+          <w:p>
+            <w:pPr>
+              <w:cnfStyle w:val="000000100000" w:firstRow="0" w:lastRow="0" w:firstColumn="0" w:lastColumn="0" w:oddVBand="0" w:evenVBand="0" w:oddHBand="1" w:evenHBand="0" w:firstRowFirstColumn="0" w:firstRowLastColumn="0" w:lastRowFirstColumn="0" w:lastRowLastColumn="0"/>
+              <w:rPr>
+                <w:sz w:val="24"/>
+                <w:szCs w:val="24"/>
+              </w:rPr>
+            </w:pPr>
+            <w:r>
+              <w:rPr>
+                <w:sz w:val="24"/>
+                <w:szCs w:val="24"/>
+              </w:rPr>
+              <w:t>method: "POST",</w:t>
+            </w:r>
+          </w:p>
+          <w:p>
+            <w:pPr>
+              <w:cnfStyle w:val="000000100000" w:firstRow="0" w:lastRow="0" w:firstColumn="0" w:lastColumn="0" w:oddVBand="0" w:evenVBand="0" w:oddHBand="1" w:evenHBand="0" w:firstRowFirstColumn="0" w:firstRowLastColumn="0" w:lastRowFirstColumn="0" w:lastRowLastColumn="0"/>
+              <w:rPr>
+                <w:sz w:val="24"/>
+                <w:szCs w:val="24"/>
+              </w:rPr>
+            </w:pPr>
+            <w:r>
+              <w:rPr>
+                <w:sz w:val="24"/>
+                <w:szCs w:val="24"/>
+              </w:rPr>
+              <w:t xml:space="preserve">body: </w:t>
+            </w:r>
+            <w:proofErr w:type="spellStart"/>
+            <w:r>
+              <w:rPr>
+                <w:sz w:val="24"/>
+                <w:szCs w:val="24"/>
+              </w:rPr>
+              <w:t>JSON.stringify</w:t>
+            </w:r>
+            <w:proofErr w:type="spellEnd"/>
+            <w:r>
+              <w:rPr>
+                <w:sz w:val="24"/>
+                <w:szCs w:val="24"/>
+              </w:rPr>
+              <w:t>(</w:t>
+            </w:r>
+            <w:proofErr w:type="spellStart"/>
+            <w:r>
+              <w:rPr>
+                <w:sz w:val="24"/>
+                <w:szCs w:val="24"/>
+              </w:rPr>
               <w:t>datos</w:t>
             </w:r>
-            <w:proofErr w:type="gramStart"/>
-            <w:r>
-              <w:rPr>
-                <w:sz w:val="24"/>
-                <w:szCs w:val="24"/>
-                <w:lang w:val="es-MX"/>
-              </w:rPr>
-              <w:t>={</w:t>
-            </w:r>
-            <w:proofErr w:type="gramEnd"/>
+            <w:proofErr w:type="spellEnd"/>
+            <w:r>
+              <w:rPr>
+                <w:sz w:val="24"/>
+                <w:szCs w:val="24"/>
+              </w:rPr>
+              <w:t>),</w:t>
+            </w:r>
           </w:p>
           <w:p>
             <w:pPr>
@@ -842,16 +1158,30 @@
               <w:rPr>
                 <w:sz w:val="24"/>
                 <w:szCs w:val="24"/>
-                <w:lang w:val="es-MX"/>
-              </w:rPr>
-            </w:pPr>
-            <w:r>
-              <w:rPr>
-                <w:sz w:val="24"/>
-                <w:szCs w:val="24"/>
-                <w:lang w:val="es-MX"/>
-              </w:rPr>
-              <w:t xml:space="preserve">  Nom_User: "user",</w:t>
+              </w:rPr>
+            </w:pPr>
+            <w:r>
+              <w:rPr>
+                <w:sz w:val="24"/>
+                <w:szCs w:val="24"/>
+              </w:rPr>
+              <w:t>headers: { "Content-type": "application/</w:t>
+            </w:r>
+            <w:proofErr w:type="spellStart"/>
+            <w:r>
+              <w:rPr>
+                <w:sz w:val="24"/>
+                <w:szCs w:val="24"/>
+              </w:rPr>
+              <w:t>json</w:t>
+            </w:r>
+            <w:proofErr w:type="spellEnd"/>
+            <w:r>
+              <w:rPr>
+                <w:sz w:val="24"/>
+                <w:szCs w:val="24"/>
+              </w:rPr>
+              <w:t>; charset=UTF-8" }</w:t>
             </w:r>
           </w:p>
           <w:p>
@@ -860,16 +1190,30 @@
               <w:rPr>
                 <w:sz w:val="24"/>
                 <w:szCs w:val="24"/>
-                <w:lang w:val="es-MX"/>
-              </w:rPr>
-            </w:pPr>
-            <w:r>
-              <w:rPr>
-                <w:sz w:val="24"/>
-                <w:szCs w:val="24"/>
-                <w:lang w:val="es-MX"/>
-              </w:rPr>
-              <w:t xml:space="preserve">  Ape_User: "apeUser",</w:t>
+              </w:rPr>
+            </w:pPr>
+            <w:r>
+              <w:rPr>
+                <w:sz w:val="24"/>
+                <w:szCs w:val="24"/>
+              </w:rPr>
+              <w:t>}).then(data=&gt;</w:t>
+            </w:r>
+            <w:proofErr w:type="spellStart"/>
+            <w:r>
+              <w:rPr>
+                <w:sz w:val="24"/>
+                <w:szCs w:val="24"/>
+              </w:rPr>
+              <w:t>data.json</w:t>
+            </w:r>
+            <w:proofErr w:type="spellEnd"/>
+            <w:r>
+              <w:rPr>
+                <w:sz w:val="24"/>
+                <w:szCs w:val="24"/>
+              </w:rPr>
+              <w:t>())</w:t>
             </w:r>
           </w:p>
           <w:p>
@@ -878,419 +1222,14 @@
               <w:rPr>
                 <w:sz w:val="24"/>
                 <w:szCs w:val="24"/>
-                <w:lang w:val="es-MX"/>
-              </w:rPr>
-            </w:pPr>
-            <w:r>
-              <w:rPr>
-                <w:sz w:val="24"/>
-                <w:szCs w:val="24"/>
-                <w:lang w:val="es-MX"/>
-              </w:rPr>
-              <w:t xml:space="preserve">  </w:t>
-            </w:r>
-            <w:proofErr w:type="spellStart"/>
-            <w:r>
-              <w:rPr>
-                <w:sz w:val="24"/>
-                <w:szCs w:val="24"/>
-                <w:lang w:val="es-MX"/>
-              </w:rPr>
-              <w:t>Ema_User</w:t>
-            </w:r>
-            <w:proofErr w:type="spellEnd"/>
-            <w:r>
-              <w:rPr>
-                <w:sz w:val="24"/>
-                <w:szCs w:val="24"/>
-                <w:lang w:val="es-MX"/>
-              </w:rPr>
-              <w:t>: "</w:t>
-            </w:r>
-            <w:r>
-              <w:rPr>
-                <w:sz w:val="24"/>
-                <w:szCs w:val="24"/>
-                <w:lang w:val="es-MX"/>
-              </w:rPr>
-              <w:t>user01</w:t>
-            </w:r>
-            <w:r>
-              <w:rPr>
-                <w:sz w:val="24"/>
-                <w:szCs w:val="24"/>
-                <w:lang w:val="es-MX"/>
-              </w:rPr>
-              <w:t>@gmail.com",</w:t>
-            </w:r>
-          </w:p>
-          <w:p>
-            <w:pPr>
-              <w:cnfStyle w:val="000000100000" w:firstRow="0" w:lastRow="0" w:firstColumn="0" w:lastColumn="0" w:oddVBand="0" w:evenVBand="0" w:oddHBand="1" w:evenHBand="0" w:firstRowFirstColumn="0" w:firstRowLastColumn="0" w:lastRowFirstColumn="0" w:lastRowLastColumn="0"/>
-              <w:rPr>
-                <w:sz w:val="24"/>
-                <w:szCs w:val="24"/>
-              </w:rPr>
-            </w:pPr>
-            <w:r>
-              <w:rPr>
-                <w:sz w:val="24"/>
-                <w:szCs w:val="24"/>
-                <w:lang w:val="es-MX"/>
-              </w:rPr>
-              <w:t xml:space="preserve">  </w:t>
-            </w:r>
-            <w:proofErr w:type="spellStart"/>
-            <w:r>
-              <w:rPr>
-                <w:sz w:val="24"/>
-                <w:szCs w:val="24"/>
-              </w:rPr>
-              <w:t>Pass_User</w:t>
-            </w:r>
-            <w:proofErr w:type="spellEnd"/>
-            <w:r>
-              <w:rPr>
-                <w:sz w:val="24"/>
-                <w:szCs w:val="24"/>
-              </w:rPr>
-              <w:t>: "1234567890",</w:t>
-            </w:r>
-          </w:p>
-          <w:p>
-            <w:pPr>
-              <w:cnfStyle w:val="000000100000" w:firstRow="0" w:lastRow="0" w:firstColumn="0" w:lastColumn="0" w:oddVBand="0" w:evenVBand="0" w:oddHBand="1" w:evenHBand="0" w:firstRowFirstColumn="0" w:firstRowLastColumn="0" w:lastRowFirstColumn="0" w:lastRowLastColumn="0"/>
-              <w:rPr>
-                <w:sz w:val="24"/>
-                <w:szCs w:val="24"/>
-              </w:rPr>
-            </w:pPr>
-            <w:r>
-              <w:rPr>
-                <w:sz w:val="24"/>
-                <w:szCs w:val="24"/>
-              </w:rPr>
-              <w:t xml:space="preserve">  </w:t>
-            </w:r>
-            <w:proofErr w:type="spellStart"/>
-            <w:r>
-              <w:rPr>
-                <w:sz w:val="24"/>
-                <w:szCs w:val="24"/>
-              </w:rPr>
-              <w:t>Id_Rol_FK</w:t>
-            </w:r>
-            <w:proofErr w:type="spellEnd"/>
-            <w:r>
-              <w:rPr>
-                <w:sz w:val="24"/>
-                <w:szCs w:val="24"/>
-              </w:rPr>
-              <w:t>: 2,</w:t>
-            </w:r>
-          </w:p>
-          <w:p>
-            <w:pPr>
-              <w:cnfStyle w:val="000000100000" w:firstRow="0" w:lastRow="0" w:firstColumn="0" w:lastColumn="0" w:oddVBand="0" w:evenVBand="0" w:oddHBand="1" w:evenHBand="0" w:firstRowFirstColumn="0" w:firstRowLastColumn="0" w:lastRowFirstColumn="0" w:lastRowLastColumn="0"/>
-              <w:rPr>
-                <w:sz w:val="24"/>
-                <w:szCs w:val="24"/>
-                <w:lang w:val="es-MX"/>
-              </w:rPr>
-            </w:pPr>
-            <w:r>
-              <w:rPr>
-                <w:sz w:val="24"/>
-                <w:szCs w:val="24"/>
-              </w:rPr>
-              <w:t xml:space="preserve">  </w:t>
-            </w:r>
-            <w:proofErr w:type="spellStart"/>
-            <w:r>
-              <w:rPr>
-                <w:sz w:val="24"/>
-                <w:szCs w:val="24"/>
-                <w:lang w:val="es-MX"/>
-              </w:rPr>
-              <w:t>Dir_Ip</w:t>
-            </w:r>
-            <w:proofErr w:type="spellEnd"/>
-            <w:r>
-              <w:rPr>
-                <w:sz w:val="24"/>
-                <w:szCs w:val="24"/>
-                <w:lang w:val="es-MX"/>
-              </w:rPr>
-              <w:t>: "192.168.0.X"</w:t>
-            </w:r>
-          </w:p>
-          <w:p>
-            <w:pPr>
-              <w:cnfStyle w:val="000000100000" w:firstRow="0" w:lastRow="0" w:firstColumn="0" w:lastColumn="0" w:oddVBand="0" w:evenVBand="0" w:oddHBand="1" w:evenHBand="0" w:firstRowFirstColumn="0" w:firstRowLastColumn="0" w:lastRowFirstColumn="0" w:lastRowLastColumn="0"/>
-              <w:rPr>
-                <w:sz w:val="24"/>
-                <w:szCs w:val="24"/>
-                <w:lang w:val="es-MX"/>
-              </w:rPr>
-            </w:pPr>
-            <w:r>
-              <w:rPr>
-                <w:sz w:val="24"/>
-                <w:szCs w:val="24"/>
-                <w:lang w:val="es-MX"/>
-              </w:rPr>
-              <w:t>}</w:t>
-            </w:r>
-          </w:p>
-          <w:p>
-            <w:pPr>
-              <w:cnfStyle w:val="000000100000" w:firstRow="0" w:lastRow="0" w:firstColumn="0" w:lastColumn="0" w:oddVBand="0" w:evenVBand="0" w:oddHBand="1" w:evenHBand="0" w:firstRowFirstColumn="0" w:firstRowLastColumn="0" w:lastRowFirstColumn="0" w:lastRowLastColumn="0"/>
-              <w:rPr>
-                <w:sz w:val="24"/>
-                <w:szCs w:val="24"/>
-                <w:lang w:val="es-MX"/>
-              </w:rPr>
-            </w:pPr>
-          </w:p>
-          <w:p>
-            <w:pPr>
-              <w:cnfStyle w:val="000000100000" w:firstRow="0" w:lastRow="0" w:firstColumn="0" w:lastColumn="0" w:oddVBand="0" w:evenVBand="0" w:oddHBand="1" w:evenHBand="0" w:firstRowFirstColumn="0" w:firstRowLastColumn="0" w:lastRowFirstColumn="0" w:lastRowLastColumn="0"/>
-              <w:rPr>
-                <w:sz w:val="24"/>
-                <w:szCs w:val="24"/>
-                <w:lang w:val="es-MX"/>
-              </w:rPr>
-            </w:pPr>
-            <w:proofErr w:type="spellStart"/>
-            <w:proofErr w:type="gramStart"/>
-            <w:r>
-              <w:rPr>
-                <w:sz w:val="24"/>
-                <w:szCs w:val="24"/>
-                <w:lang w:val="es-MX"/>
-              </w:rPr>
-              <w:t>fetch</w:t>
-            </w:r>
-            <w:proofErr w:type="spellEnd"/>
-            <w:r>
-              <w:rPr>
-                <w:sz w:val="24"/>
-                <w:szCs w:val="24"/>
-                <w:lang w:val="es-MX"/>
-              </w:rPr>
-              <w:t>(</w:t>
-            </w:r>
-            <w:proofErr w:type="gramEnd"/>
-            <w:r>
-              <w:rPr>
-                <w:sz w:val="24"/>
-                <w:szCs w:val="24"/>
-                <w:lang w:val="es-MX"/>
-              </w:rPr>
-              <w:t>'http://127.0.0.1:3000/api/</w:t>
-            </w:r>
-            <w:proofErr w:type="spellStart"/>
-            <w:r>
-              <w:rPr>
-                <w:sz w:val="24"/>
-                <w:szCs w:val="24"/>
-                <w:lang w:val="es-MX"/>
-              </w:rPr>
-              <w:t>register</w:t>
-            </w:r>
-            <w:proofErr w:type="spellEnd"/>
-            <w:r>
-              <w:rPr>
-                <w:sz w:val="24"/>
-                <w:szCs w:val="24"/>
-                <w:lang w:val="es-MX"/>
-              </w:rPr>
-              <w:t>’, {</w:t>
-            </w:r>
-          </w:p>
-          <w:p>
-            <w:pPr>
-              <w:cnfStyle w:val="000000100000" w:firstRow="0" w:lastRow="0" w:firstColumn="0" w:lastColumn="0" w:oddVBand="0" w:evenVBand="0" w:oddHBand="1" w:evenHBand="0" w:firstRowFirstColumn="0" w:firstRowLastColumn="0" w:lastRowFirstColumn="0" w:lastRowLastColumn="0"/>
-              <w:rPr>
-                <w:sz w:val="24"/>
-                <w:szCs w:val="24"/>
-              </w:rPr>
-            </w:pPr>
-            <w:r>
-              <w:rPr>
-                <w:sz w:val="24"/>
-                <w:szCs w:val="24"/>
-              </w:rPr>
-              <w:t>method: "POST",</w:t>
-            </w:r>
-          </w:p>
-          <w:p>
-            <w:pPr>
-              <w:cnfStyle w:val="000000100000" w:firstRow="0" w:lastRow="0" w:firstColumn="0" w:lastColumn="0" w:oddVBand="0" w:evenVBand="0" w:oddHBand="1" w:evenHBand="0" w:firstRowFirstColumn="0" w:firstRowLastColumn="0" w:lastRowFirstColumn="0" w:lastRowLastColumn="0"/>
-              <w:rPr>
-                <w:sz w:val="24"/>
-                <w:szCs w:val="24"/>
-              </w:rPr>
-            </w:pPr>
-            <w:r>
-              <w:rPr>
-                <w:sz w:val="24"/>
-                <w:szCs w:val="24"/>
-              </w:rPr>
-              <w:t xml:space="preserve">body: </w:t>
-            </w:r>
-            <w:proofErr w:type="spellStart"/>
-            <w:r>
-              <w:rPr>
-                <w:sz w:val="24"/>
-                <w:szCs w:val="24"/>
-              </w:rPr>
-              <w:t>JSON.stringify</w:t>
-            </w:r>
-            <w:proofErr w:type="spellEnd"/>
-            <w:r>
-              <w:rPr>
-                <w:sz w:val="24"/>
-                <w:szCs w:val="24"/>
-              </w:rPr>
-              <w:t>(</w:t>
-            </w:r>
-            <w:proofErr w:type="spellStart"/>
-            <w:r>
-              <w:rPr>
-                <w:sz w:val="24"/>
-                <w:szCs w:val="24"/>
-              </w:rPr>
-              <w:t>datos</w:t>
-            </w:r>
-            <w:proofErr w:type="spellEnd"/>
-            <w:r>
-              <w:rPr>
-                <w:sz w:val="24"/>
-                <w:szCs w:val="24"/>
-              </w:rPr>
-              <w:t>),</w:t>
-            </w:r>
-          </w:p>
-          <w:p>
-            <w:pPr>
-              <w:cnfStyle w:val="000000100000" w:firstRow="0" w:lastRow="0" w:firstColumn="0" w:lastColumn="0" w:oddVBand="0" w:evenVBand="0" w:oddHBand="1" w:evenHBand="0" w:firstRowFirstColumn="0" w:firstRowLastColumn="0" w:lastRowFirstColumn="0" w:lastRowLastColumn="0"/>
-              <w:rPr>
-                <w:sz w:val="24"/>
-                <w:szCs w:val="24"/>
-              </w:rPr>
-            </w:pPr>
-            <w:r>
-              <w:rPr>
-                <w:sz w:val="24"/>
-                <w:szCs w:val="24"/>
-              </w:rPr>
-              <w:t xml:space="preserve">headers: </w:t>
-            </w:r>
-            <w:proofErr w:type="gramStart"/>
-            <w:r>
-              <w:rPr>
-                <w:sz w:val="24"/>
-                <w:szCs w:val="24"/>
-              </w:rPr>
-              <w:t>{ "</w:t>
-            </w:r>
-            <w:proofErr w:type="gramEnd"/>
-            <w:r>
-              <w:rPr>
-                <w:sz w:val="24"/>
-                <w:szCs w:val="24"/>
-              </w:rPr>
-              <w:t>Content-type": "application/</w:t>
-            </w:r>
-            <w:proofErr w:type="spellStart"/>
-            <w:r>
-              <w:rPr>
-                <w:sz w:val="24"/>
-                <w:szCs w:val="24"/>
-              </w:rPr>
-              <w:t>json</w:t>
-            </w:r>
-            <w:proofErr w:type="spellEnd"/>
-            <w:r>
-              <w:rPr>
-                <w:sz w:val="24"/>
-                <w:szCs w:val="24"/>
-              </w:rPr>
-              <w:t>; charset=UTF-8" }</w:t>
-            </w:r>
-          </w:p>
-          <w:p>
-            <w:pPr>
-              <w:cnfStyle w:val="000000100000" w:firstRow="0" w:lastRow="0" w:firstColumn="0" w:lastColumn="0" w:oddVBand="0" w:evenVBand="0" w:oddHBand="1" w:evenHBand="0" w:firstRowFirstColumn="0" w:firstRowLastColumn="0" w:lastRowFirstColumn="0" w:lastRowLastColumn="0"/>
-              <w:rPr>
-                <w:sz w:val="24"/>
-                <w:szCs w:val="24"/>
-              </w:rPr>
-            </w:pPr>
-            <w:r>
-              <w:rPr>
-                <w:sz w:val="24"/>
-                <w:szCs w:val="24"/>
-              </w:rPr>
-              <w:t>}</w:t>
-            </w:r>
-            <w:proofErr w:type="gramStart"/>
-            <w:r>
-              <w:rPr>
-                <w:sz w:val="24"/>
-                <w:szCs w:val="24"/>
-              </w:rPr>
-              <w:t>).then</w:t>
-            </w:r>
-            <w:proofErr w:type="gramEnd"/>
-            <w:r>
-              <w:rPr>
-                <w:sz w:val="24"/>
-                <w:szCs w:val="24"/>
-              </w:rPr>
-              <w:t>(data=&gt;</w:t>
-            </w:r>
-            <w:proofErr w:type="spellStart"/>
-            <w:r>
-              <w:rPr>
-                <w:sz w:val="24"/>
-                <w:szCs w:val="24"/>
-              </w:rPr>
-              <w:t>data.json</w:t>
-            </w:r>
-            <w:proofErr w:type="spellEnd"/>
-            <w:r>
-              <w:rPr>
-                <w:sz w:val="24"/>
-                <w:szCs w:val="24"/>
-              </w:rPr>
-              <w:t>())</w:t>
-            </w:r>
-          </w:p>
-          <w:p>
-            <w:pPr>
-              <w:cnfStyle w:val="000000100000" w:firstRow="0" w:lastRow="0" w:firstColumn="0" w:lastColumn="0" w:oddVBand="0" w:evenVBand="0" w:oddHBand="1" w:evenHBand="0" w:firstRowFirstColumn="0" w:firstRowLastColumn="0" w:lastRowFirstColumn="0" w:lastRowLastColumn="0"/>
-              <w:rPr>
-                <w:sz w:val="24"/>
-                <w:szCs w:val="24"/>
-              </w:rPr>
-            </w:pPr>
-            <w:proofErr w:type="gramStart"/>
-            <w:r>
-              <w:rPr>
-                <w:sz w:val="24"/>
-                <w:szCs w:val="24"/>
-              </w:rPr>
-              <w:t>.then</w:t>
-            </w:r>
-            <w:proofErr w:type="gramEnd"/>
-            <w:r>
-              <w:rPr>
-                <w:sz w:val="24"/>
-                <w:szCs w:val="24"/>
-              </w:rPr>
-              <w:t>(data =&gt; console.log(data))</w:t>
+              </w:rPr>
+            </w:pPr>
+            <w:r>
+              <w:rPr>
+                <w:sz w:val="24"/>
+                <w:szCs w:val="24"/>
+              </w:rPr>
+              <w:t>.then(data =&gt; console.log(data))</w:t>
             </w:r>
           </w:p>
           <w:p>
@@ -1414,220 +1353,201 @@
                 <w:szCs w:val="24"/>
                 <w:lang w:val="es-MX"/>
               </w:rPr>
+              <w:t>datos={</w:t>
+            </w:r>
+          </w:p>
+          <w:p>
+            <w:pPr>
+              <w:cnfStyle w:val="000000000000" w:firstRow="0" w:lastRow="0" w:firstColumn="0" w:lastColumn="0" w:oddVBand="0" w:evenVBand="0" w:oddHBand="0" w:evenHBand="0" w:firstRowFirstColumn="0" w:firstRowLastColumn="0" w:lastRowFirstColumn="0" w:lastRowLastColumn="0"/>
+              <w:rPr>
+                <w:sz w:val="24"/>
+                <w:szCs w:val="24"/>
+                <w:lang w:val="es-MX"/>
+              </w:rPr>
+            </w:pPr>
+            <w:proofErr w:type="spellStart"/>
+            <w:r>
+              <w:rPr>
+                <w:sz w:val="24"/>
+                <w:szCs w:val="24"/>
+                <w:lang w:val="es-MX"/>
+              </w:rPr>
+              <w:t>Id_User</w:t>
+            </w:r>
+            <w:proofErr w:type="spellEnd"/>
+            <w:r>
+              <w:rPr>
+                <w:sz w:val="24"/>
+                <w:szCs w:val="24"/>
+                <w:lang w:val="es-MX"/>
+              </w:rPr>
+              <w:t>: 30,</w:t>
+            </w:r>
+          </w:p>
+          <w:p>
+            <w:pPr>
+              <w:cnfStyle w:val="000000000000" w:firstRow="0" w:lastRow="0" w:firstColumn="0" w:lastColumn="0" w:oddVBand="0" w:evenVBand="0" w:oddHBand="0" w:evenHBand="0" w:firstRowFirstColumn="0" w:firstRowLastColumn="0" w:lastRowFirstColumn="0" w:lastRowLastColumn="0"/>
+              <w:rPr>
+                <w:sz w:val="24"/>
+                <w:szCs w:val="24"/>
+                <w:lang w:val="es-MX"/>
+              </w:rPr>
+            </w:pPr>
+            <w:r>
+              <w:rPr>
+                <w:sz w:val="24"/>
+                <w:szCs w:val="24"/>
+                <w:lang w:val="es-MX"/>
+              </w:rPr>
+              <w:t xml:space="preserve">  </w:t>
+            </w:r>
+            <w:proofErr w:type="spellStart"/>
+            <w:r>
+              <w:rPr>
+                <w:sz w:val="24"/>
+                <w:szCs w:val="24"/>
+                <w:lang w:val="es-MX"/>
+              </w:rPr>
+              <w:t>codigo</w:t>
+            </w:r>
+            <w:proofErr w:type="spellEnd"/>
+            <w:r>
+              <w:rPr>
+                <w:sz w:val="24"/>
+                <w:szCs w:val="24"/>
+                <w:lang w:val="es-MX"/>
+              </w:rPr>
+              <w:t>: "22d380b1-34b7-439f-bd22-3b49b80d92df"</w:t>
+            </w:r>
+          </w:p>
+          <w:p>
+            <w:pPr>
+              <w:cnfStyle w:val="000000000000" w:firstRow="0" w:lastRow="0" w:firstColumn="0" w:lastColumn="0" w:oddVBand="0" w:evenVBand="0" w:oddHBand="0" w:evenHBand="0" w:firstRowFirstColumn="0" w:firstRowLastColumn="0" w:lastRowFirstColumn="0" w:lastRowLastColumn="0"/>
+              <w:rPr>
+                <w:sz w:val="24"/>
+                <w:szCs w:val="24"/>
+              </w:rPr>
+            </w:pPr>
+            <w:r>
+              <w:rPr>
+                <w:sz w:val="24"/>
+                <w:szCs w:val="24"/>
+              </w:rPr>
+              <w:t>}</w:t>
+            </w:r>
+          </w:p>
+          <w:p>
+            <w:pPr>
+              <w:cnfStyle w:val="000000000000" w:firstRow="0" w:lastRow="0" w:firstColumn="0" w:lastColumn="0" w:oddVBand="0" w:evenVBand="0" w:oddHBand="0" w:evenHBand="0" w:firstRowFirstColumn="0" w:firstRowLastColumn="0" w:lastRowFirstColumn="0" w:lastRowLastColumn="0"/>
+              <w:rPr>
+                <w:sz w:val="24"/>
+                <w:szCs w:val="24"/>
+              </w:rPr>
+            </w:pPr>
+          </w:p>
+          <w:p>
+            <w:pPr>
+              <w:cnfStyle w:val="000000000000" w:firstRow="0" w:lastRow="0" w:firstColumn="0" w:lastColumn="0" w:oddVBand="0" w:evenVBand="0" w:oddHBand="0" w:evenHBand="0" w:firstRowFirstColumn="0" w:firstRowLastColumn="0" w:lastRowFirstColumn="0" w:lastRowLastColumn="0"/>
+              <w:rPr>
+                <w:sz w:val="24"/>
+                <w:szCs w:val="24"/>
+              </w:rPr>
+            </w:pPr>
+            <w:r>
+              <w:rPr>
+                <w:sz w:val="24"/>
+                <w:szCs w:val="24"/>
+              </w:rPr>
+              <w:t>fetch('http://127.0.0.1:3000/</w:t>
+            </w:r>
+            <w:proofErr w:type="spellStart"/>
+            <w:r>
+              <w:rPr>
+                <w:sz w:val="24"/>
+                <w:szCs w:val="24"/>
+              </w:rPr>
+              <w:t>api</w:t>
+            </w:r>
+            <w:proofErr w:type="spellEnd"/>
+            <w:r>
+              <w:rPr>
+                <w:sz w:val="24"/>
+                <w:szCs w:val="24"/>
+              </w:rPr>
+              <w:t>/</w:t>
+            </w:r>
+            <w:proofErr w:type="spellStart"/>
+            <w:r>
+              <w:rPr>
+                <w:sz w:val="24"/>
+                <w:szCs w:val="24"/>
+              </w:rPr>
+              <w:t>emailvalidate</w:t>
+            </w:r>
+            <w:proofErr w:type="spellEnd"/>
+            <w:r>
+              <w:rPr>
+                <w:sz w:val="24"/>
+                <w:szCs w:val="24"/>
+              </w:rPr>
+              <w:t>, {</w:t>
+            </w:r>
+          </w:p>
+          <w:p>
+            <w:pPr>
+              <w:cnfStyle w:val="000000000000" w:firstRow="0" w:lastRow="0" w:firstColumn="0" w:lastColumn="0" w:oddVBand="0" w:evenVBand="0" w:oddHBand="0" w:evenHBand="0" w:firstRowFirstColumn="0" w:firstRowLastColumn="0" w:lastRowFirstColumn="0" w:lastRowLastColumn="0"/>
+              <w:rPr>
+                <w:sz w:val="24"/>
+                <w:szCs w:val="24"/>
+              </w:rPr>
+            </w:pPr>
+            <w:r>
+              <w:rPr>
+                <w:sz w:val="24"/>
+                <w:szCs w:val="24"/>
+              </w:rPr>
+              <w:t>method: "POST",</w:t>
+            </w:r>
+          </w:p>
+          <w:p>
+            <w:pPr>
+              <w:cnfStyle w:val="000000000000" w:firstRow="0" w:lastRow="0" w:firstColumn="0" w:lastColumn="0" w:oddVBand="0" w:evenVBand="0" w:oddHBand="0" w:evenHBand="0" w:firstRowFirstColumn="0" w:firstRowLastColumn="0" w:lastRowFirstColumn="0" w:lastRowLastColumn="0"/>
+              <w:rPr>
+                <w:sz w:val="24"/>
+                <w:szCs w:val="24"/>
+              </w:rPr>
+            </w:pPr>
+            <w:r>
+              <w:rPr>
+                <w:sz w:val="24"/>
+                <w:szCs w:val="24"/>
+              </w:rPr>
+              <w:t xml:space="preserve">body: </w:t>
+            </w:r>
+            <w:proofErr w:type="spellStart"/>
+            <w:r>
+              <w:rPr>
+                <w:sz w:val="24"/>
+                <w:szCs w:val="24"/>
+              </w:rPr>
+              <w:t>JSON.stringify</w:t>
+            </w:r>
+            <w:proofErr w:type="spellEnd"/>
+            <w:r>
+              <w:rPr>
+                <w:sz w:val="24"/>
+                <w:szCs w:val="24"/>
+              </w:rPr>
+              <w:t>(</w:t>
+            </w:r>
+            <w:proofErr w:type="spellStart"/>
+            <w:r>
+              <w:rPr>
+                <w:sz w:val="24"/>
+                <w:szCs w:val="24"/>
+              </w:rPr>
               <w:t>datos</w:t>
             </w:r>
-            <w:proofErr w:type="gramStart"/>
-            <w:r>
-              <w:rPr>
-                <w:sz w:val="24"/>
-                <w:szCs w:val="24"/>
-                <w:lang w:val="es-MX"/>
-              </w:rPr>
-              <w:t>={</w:t>
-            </w:r>
-            <w:proofErr w:type="gramEnd"/>
-          </w:p>
-          <w:p>
-            <w:pPr>
-              <w:cnfStyle w:val="000000000000" w:firstRow="0" w:lastRow="0" w:firstColumn="0" w:lastColumn="0" w:oddVBand="0" w:evenVBand="0" w:oddHBand="0" w:evenHBand="0" w:firstRowFirstColumn="0" w:firstRowLastColumn="0" w:lastRowFirstColumn="0" w:lastRowLastColumn="0"/>
-              <w:rPr>
-                <w:sz w:val="24"/>
-                <w:szCs w:val="24"/>
-                <w:lang w:val="es-MX"/>
-              </w:rPr>
-            </w:pPr>
-            <w:proofErr w:type="spellStart"/>
-            <w:r>
-              <w:rPr>
-                <w:sz w:val="24"/>
-                <w:szCs w:val="24"/>
-                <w:lang w:val="es-MX"/>
-              </w:rPr>
-              <w:t>Id_User</w:t>
-            </w:r>
-            <w:proofErr w:type="spellEnd"/>
-            <w:r>
-              <w:rPr>
-                <w:sz w:val="24"/>
-                <w:szCs w:val="24"/>
-                <w:lang w:val="es-MX"/>
-              </w:rPr>
-              <w:t>: 30,</w:t>
-            </w:r>
-          </w:p>
-          <w:p>
-            <w:pPr>
-              <w:cnfStyle w:val="000000000000" w:firstRow="0" w:lastRow="0" w:firstColumn="0" w:lastColumn="0" w:oddVBand="0" w:evenVBand="0" w:oddHBand="0" w:evenHBand="0" w:firstRowFirstColumn="0" w:firstRowLastColumn="0" w:lastRowFirstColumn="0" w:lastRowLastColumn="0"/>
-              <w:rPr>
-                <w:sz w:val="24"/>
-                <w:szCs w:val="24"/>
-                <w:lang w:val="es-MX"/>
-              </w:rPr>
-            </w:pPr>
-            <w:r>
-              <w:rPr>
-                <w:sz w:val="24"/>
-                <w:szCs w:val="24"/>
-                <w:lang w:val="es-MX"/>
-              </w:rPr>
-              <w:t xml:space="preserve">  </w:t>
-            </w:r>
-            <w:proofErr w:type="spellStart"/>
-            <w:r>
-              <w:rPr>
-                <w:sz w:val="24"/>
-                <w:szCs w:val="24"/>
-                <w:lang w:val="es-MX"/>
-              </w:rPr>
-              <w:t>codigo</w:t>
-            </w:r>
-            <w:proofErr w:type="spellEnd"/>
-            <w:r>
-              <w:rPr>
-                <w:sz w:val="24"/>
-                <w:szCs w:val="24"/>
-                <w:lang w:val="es-MX"/>
-              </w:rPr>
-              <w:t>: "22d380b1-34b7-439f-bd22-3b49b80d92df"</w:t>
-            </w:r>
-          </w:p>
-          <w:p>
-            <w:pPr>
-              <w:cnfStyle w:val="000000000000" w:firstRow="0" w:lastRow="0" w:firstColumn="0" w:lastColumn="0" w:oddVBand="0" w:evenVBand="0" w:oddHBand="0" w:evenHBand="0" w:firstRowFirstColumn="0" w:firstRowLastColumn="0" w:lastRowFirstColumn="0" w:lastRowLastColumn="0"/>
-              <w:rPr>
-                <w:sz w:val="24"/>
-                <w:szCs w:val="24"/>
-              </w:rPr>
-            </w:pPr>
-            <w:r>
-              <w:rPr>
-                <w:sz w:val="24"/>
-                <w:szCs w:val="24"/>
-              </w:rPr>
-              <w:t>}</w:t>
-            </w:r>
-          </w:p>
-          <w:p>
-            <w:pPr>
-              <w:cnfStyle w:val="000000000000" w:firstRow="0" w:lastRow="0" w:firstColumn="0" w:lastColumn="0" w:oddVBand="0" w:evenVBand="0" w:oddHBand="0" w:evenHBand="0" w:firstRowFirstColumn="0" w:firstRowLastColumn="0" w:lastRowFirstColumn="0" w:lastRowLastColumn="0"/>
-              <w:rPr>
-                <w:sz w:val="24"/>
-                <w:szCs w:val="24"/>
-              </w:rPr>
-            </w:pPr>
-          </w:p>
-          <w:p>
-            <w:pPr>
-              <w:cnfStyle w:val="000000000000" w:firstRow="0" w:lastRow="0" w:firstColumn="0" w:lastColumn="0" w:oddVBand="0" w:evenVBand="0" w:oddHBand="0" w:evenHBand="0" w:firstRowFirstColumn="0" w:firstRowLastColumn="0" w:lastRowFirstColumn="0" w:lastRowLastColumn="0"/>
-              <w:rPr>
-                <w:sz w:val="24"/>
-                <w:szCs w:val="24"/>
-              </w:rPr>
-            </w:pPr>
-            <w:proofErr w:type="gramStart"/>
-            <w:r>
-              <w:rPr>
-                <w:sz w:val="24"/>
-                <w:szCs w:val="24"/>
-              </w:rPr>
-              <w:t>fetch(</w:t>
-            </w:r>
-            <w:proofErr w:type="gramEnd"/>
-            <w:r>
-              <w:rPr>
-                <w:sz w:val="24"/>
-                <w:szCs w:val="24"/>
-              </w:rPr>
-              <w:t>'http://127.0.0.1:3000/</w:t>
-            </w:r>
-            <w:proofErr w:type="spellStart"/>
-            <w:r>
-              <w:rPr>
-                <w:sz w:val="24"/>
-                <w:szCs w:val="24"/>
-              </w:rPr>
-              <w:t>api</w:t>
-            </w:r>
-            <w:proofErr w:type="spellEnd"/>
-            <w:r>
-              <w:rPr>
-                <w:sz w:val="24"/>
-                <w:szCs w:val="24"/>
-              </w:rPr>
-              <w:t>/</w:t>
-            </w:r>
-            <w:proofErr w:type="spellStart"/>
-            <w:r>
-              <w:rPr>
-                <w:sz w:val="24"/>
-                <w:szCs w:val="24"/>
-              </w:rPr>
-              <w:t>emailvalidate</w:t>
-            </w:r>
-            <w:proofErr w:type="spellEnd"/>
-            <w:r>
-              <w:rPr>
-                <w:sz w:val="24"/>
-                <w:szCs w:val="24"/>
-              </w:rPr>
-              <w:t>, {</w:t>
-            </w:r>
-          </w:p>
-          <w:p>
-            <w:pPr>
-              <w:cnfStyle w:val="000000000000" w:firstRow="0" w:lastRow="0" w:firstColumn="0" w:lastColumn="0" w:oddVBand="0" w:evenVBand="0" w:oddHBand="0" w:evenHBand="0" w:firstRowFirstColumn="0" w:firstRowLastColumn="0" w:lastRowFirstColumn="0" w:lastRowLastColumn="0"/>
-              <w:rPr>
-                <w:sz w:val="24"/>
-                <w:szCs w:val="24"/>
-              </w:rPr>
-            </w:pPr>
-            <w:r>
-              <w:rPr>
-                <w:sz w:val="24"/>
-                <w:szCs w:val="24"/>
-              </w:rPr>
-              <w:t>method: "POST",</w:t>
-            </w:r>
-          </w:p>
-          <w:p>
-            <w:pPr>
-              <w:cnfStyle w:val="000000000000" w:firstRow="0" w:lastRow="0" w:firstColumn="0" w:lastColumn="0" w:oddVBand="0" w:evenVBand="0" w:oddHBand="0" w:evenHBand="0" w:firstRowFirstColumn="0" w:firstRowLastColumn="0" w:lastRowFirstColumn="0" w:lastRowLastColumn="0"/>
-              <w:rPr>
-                <w:sz w:val="24"/>
-                <w:szCs w:val="24"/>
-              </w:rPr>
-            </w:pPr>
-            <w:r>
-              <w:rPr>
-                <w:sz w:val="24"/>
-                <w:szCs w:val="24"/>
-              </w:rPr>
-              <w:t xml:space="preserve">body: </w:t>
-            </w:r>
-            <w:proofErr w:type="spellStart"/>
-            <w:r>
-              <w:rPr>
-                <w:sz w:val="24"/>
-                <w:szCs w:val="24"/>
-              </w:rPr>
-              <w:t>JSON.stringify</w:t>
-            </w:r>
-            <w:proofErr w:type="spellEnd"/>
-            <w:r>
-              <w:rPr>
-                <w:sz w:val="24"/>
-                <w:szCs w:val="24"/>
-              </w:rPr>
-              <w:t>(</w:t>
-            </w:r>
-            <w:proofErr w:type="spellStart"/>
-            <w:r>
-              <w:rPr>
-                <w:sz w:val="24"/>
-                <w:szCs w:val="24"/>
-              </w:rPr>
-              <w:t>datos</w:t>
-            </w:r>
             <w:proofErr w:type="spellEnd"/>
             <w:r>
               <w:rPr>
@@ -1650,23 +1570,7 @@
                 <w:sz w:val="24"/>
                 <w:szCs w:val="24"/>
               </w:rPr>
-              <w:t xml:space="preserve">headers: </w:t>
-            </w:r>
-            <w:proofErr w:type="gramStart"/>
-            <w:r>
-              <w:rPr>
-                <w:sz w:val="24"/>
-                <w:szCs w:val="24"/>
-              </w:rPr>
-              <w:t>{ "</w:t>
-            </w:r>
-            <w:proofErr w:type="gramEnd"/>
-            <w:r>
-              <w:rPr>
-                <w:sz w:val="24"/>
-                <w:szCs w:val="24"/>
-              </w:rPr>
-              <w:t>Content-type": "application/</w:t>
+              <w:t>headers: { "Content-type": "application/</w:t>
             </w:r>
             <w:proofErr w:type="spellStart"/>
             <w:r>
@@ -1698,23 +1602,7 @@
                 <w:sz w:val="24"/>
                 <w:szCs w:val="24"/>
               </w:rPr>
-              <w:t>}</w:t>
-            </w:r>
-            <w:proofErr w:type="gramStart"/>
-            <w:r>
-              <w:rPr>
-                <w:sz w:val="24"/>
-                <w:szCs w:val="24"/>
-              </w:rPr>
-              <w:t>).then</w:t>
-            </w:r>
-            <w:proofErr w:type="gramEnd"/>
-            <w:r>
-              <w:rPr>
-                <w:sz w:val="24"/>
-                <w:szCs w:val="24"/>
-              </w:rPr>
-              <w:t>(data=&gt;</w:t>
+              <w:t>}).then(data=&gt;</w:t>
             </w:r>
             <w:proofErr w:type="spellStart"/>
             <w:r>
@@ -1741,21 +1629,12 @@
                 <w:szCs w:val="24"/>
               </w:rPr>
             </w:pPr>
-            <w:proofErr w:type="gramStart"/>
-            <w:r>
-              <w:rPr>
-                <w:sz w:val="24"/>
-                <w:szCs w:val="24"/>
-              </w:rPr>
-              <w:t>.then</w:t>
-            </w:r>
-            <w:proofErr w:type="gramEnd"/>
-            <w:r>
-              <w:rPr>
-                <w:sz w:val="24"/>
-                <w:szCs w:val="24"/>
-              </w:rPr>
-              <w:t>(data =&gt; console.log(data))</w:t>
+            <w:r>
+              <w:rPr>
+                <w:sz w:val="24"/>
+                <w:szCs w:val="24"/>
+              </w:rPr>
+              <w:t>.then(data =&gt; console.log(data))</w:t>
             </w:r>
           </w:p>
           <w:p>
@@ -1882,18 +1761,253 @@
                 <w:szCs w:val="24"/>
                 <w:lang w:val="es-MX"/>
               </w:rPr>
+              <w:t>datos={</w:t>
+            </w:r>
+          </w:p>
+          <w:p>
+            <w:pPr>
+              <w:cnfStyle w:val="000000100000" w:firstRow="0" w:lastRow="0" w:firstColumn="0" w:lastColumn="0" w:oddVBand="0" w:evenVBand="0" w:oddHBand="1" w:evenHBand="0" w:firstRowFirstColumn="0" w:firstRowLastColumn="0" w:lastRowFirstColumn="0" w:lastRowLastColumn="0"/>
+              <w:rPr>
+                <w:sz w:val="24"/>
+                <w:szCs w:val="24"/>
+                <w:lang w:val="es-MX"/>
+              </w:rPr>
+            </w:pPr>
+            <w:proofErr w:type="spellStart"/>
+            <w:r>
+              <w:rPr>
+                <w:sz w:val="24"/>
+                <w:szCs w:val="24"/>
+                <w:lang w:val="es-MX"/>
+              </w:rPr>
+              <w:t>Nom_User</w:t>
+            </w:r>
+            <w:proofErr w:type="spellEnd"/>
+            <w:r>
+              <w:rPr>
+                <w:sz w:val="24"/>
+                <w:szCs w:val="24"/>
+                <w:lang w:val="es-MX"/>
+              </w:rPr>
+              <w:t>:</w:t>
+            </w:r>
+            <w:r>
+              <w:rPr>
+                <w:sz w:val="24"/>
+                <w:szCs w:val="24"/>
+                <w:lang w:val="es-MX"/>
+              </w:rPr>
+              <w:t xml:space="preserve"> </w:t>
+            </w:r>
+            <w:r>
+              <w:rPr>
+                <w:sz w:val="24"/>
+                <w:szCs w:val="24"/>
+                <w:lang w:val="es-MX"/>
+              </w:rPr>
+              <w:t xml:space="preserve">“user01”  o </w:t>
+            </w:r>
+            <w:proofErr w:type="spellStart"/>
+            <w:r>
+              <w:rPr>
+                <w:sz w:val="24"/>
+                <w:szCs w:val="24"/>
+                <w:lang w:val="es-MX"/>
+              </w:rPr>
+              <w:t>Ema_User</w:t>
+            </w:r>
+            <w:proofErr w:type="spellEnd"/>
+            <w:r>
+              <w:rPr>
+                <w:sz w:val="24"/>
+                <w:szCs w:val="24"/>
+                <w:lang w:val="es-MX"/>
+              </w:rPr>
+              <w:t xml:space="preserve">: user01@example.com </w:t>
+            </w:r>
+            <w:r>
+              <w:rPr>
+                <w:sz w:val="24"/>
+                <w:szCs w:val="24"/>
+                <w:lang w:val="es-MX"/>
+              </w:rPr>
+              <w:t>,</w:t>
+            </w:r>
+          </w:p>
+          <w:p>
+            <w:pPr>
+              <w:cnfStyle w:val="000000100000" w:firstRow="0" w:lastRow="0" w:firstColumn="0" w:lastColumn="0" w:oddVBand="0" w:evenVBand="0" w:oddHBand="1" w:evenHBand="0" w:firstRowFirstColumn="0" w:firstRowLastColumn="0" w:lastRowFirstColumn="0" w:lastRowLastColumn="0"/>
+              <w:rPr>
+                <w:sz w:val="24"/>
+                <w:szCs w:val="24"/>
+              </w:rPr>
+            </w:pPr>
+            <w:r>
+              <w:rPr>
+                <w:sz w:val="24"/>
+                <w:szCs w:val="24"/>
+                <w:lang w:val="es-MX"/>
+              </w:rPr>
+              <w:t xml:space="preserve"> </w:t>
+            </w:r>
+            <w:r>
+              <w:rPr>
+                <w:sz w:val="24"/>
+                <w:szCs w:val="24"/>
+              </w:rPr>
+              <w:t>PassUser: "1234567890",</w:t>
+            </w:r>
+          </w:p>
+          <w:p>
+            <w:pPr>
+              <w:cnfStyle w:val="000000100000" w:firstRow="0" w:lastRow="0" w:firstColumn="0" w:lastColumn="0" w:oddVBand="0" w:evenVBand="0" w:oddHBand="1" w:evenHBand="0" w:firstRowFirstColumn="0" w:firstRowLastColumn="0" w:lastRowFirstColumn="0" w:lastRowLastColumn="0"/>
+              <w:rPr>
+                <w:sz w:val="24"/>
+                <w:szCs w:val="24"/>
+              </w:rPr>
+            </w:pPr>
+            <w:r>
+              <w:rPr>
+                <w:sz w:val="24"/>
+                <w:szCs w:val="24"/>
+              </w:rPr>
+              <w:t>Dir_Ip: “192.168.x.x”</w:t>
+            </w:r>
+          </w:p>
+          <w:p>
+            <w:pPr>
+              <w:cnfStyle w:val="000000100000" w:firstRow="0" w:lastRow="0" w:firstColumn="0" w:lastColumn="0" w:oddVBand="0" w:evenVBand="0" w:oddHBand="1" w:evenHBand="0" w:firstRowFirstColumn="0" w:firstRowLastColumn="0" w:lastRowFirstColumn="0" w:lastRowLastColumn="0"/>
+              <w:rPr>
+                <w:sz w:val="24"/>
+                <w:szCs w:val="24"/>
+              </w:rPr>
+            </w:pPr>
+            <w:r>
+              <w:rPr>
+                <w:sz w:val="24"/>
+                <w:szCs w:val="24"/>
+              </w:rPr>
+              <w:t>}</w:t>
+            </w:r>
+          </w:p>
+          <w:p>
+            <w:pPr>
+              <w:cnfStyle w:val="000000100000" w:firstRow="0" w:lastRow="0" w:firstColumn="0" w:lastColumn="0" w:oddVBand="0" w:evenVBand="0" w:oddHBand="1" w:evenHBand="0" w:firstRowFirstColumn="0" w:firstRowLastColumn="0" w:lastRowFirstColumn="0" w:lastRowLastColumn="0"/>
+              <w:rPr>
+                <w:sz w:val="24"/>
+                <w:szCs w:val="24"/>
+              </w:rPr>
+            </w:pPr>
+          </w:p>
+          <w:p>
+            <w:pPr>
+              <w:cnfStyle w:val="000000100000" w:firstRow="0" w:lastRow="0" w:firstColumn="0" w:lastColumn="0" w:oddVBand="0" w:evenVBand="0" w:oddHBand="1" w:evenHBand="0" w:firstRowFirstColumn="0" w:firstRowLastColumn="0" w:lastRowFirstColumn="0" w:lastRowLastColumn="0"/>
+              <w:rPr>
+                <w:sz w:val="24"/>
+                <w:szCs w:val="24"/>
+              </w:rPr>
+            </w:pPr>
+            <w:r>
+              <w:rPr>
+                <w:sz w:val="24"/>
+                <w:szCs w:val="24"/>
+              </w:rPr>
+              <w:t>fetch('http://127.0.0.1:3000/</w:t>
+            </w:r>
+            <w:proofErr w:type="spellStart"/>
+            <w:r>
+              <w:rPr>
+                <w:sz w:val="24"/>
+                <w:szCs w:val="24"/>
+              </w:rPr>
+              <w:t>api</w:t>
+            </w:r>
+            <w:proofErr w:type="spellEnd"/>
+            <w:r>
+              <w:rPr>
+                <w:sz w:val="24"/>
+                <w:szCs w:val="24"/>
+              </w:rPr>
+              <w:t>/</w:t>
+            </w:r>
+            <w:r>
+              <w:rPr>
+                <w:sz w:val="24"/>
+                <w:szCs w:val="24"/>
+              </w:rPr>
+              <w:t>login</w:t>
+            </w:r>
+            <w:r>
+              <w:rPr>
+                <w:sz w:val="24"/>
+                <w:szCs w:val="24"/>
+              </w:rPr>
+              <w:t>, {</w:t>
+            </w:r>
+          </w:p>
+          <w:p>
+            <w:pPr>
+              <w:cnfStyle w:val="000000100000" w:firstRow="0" w:lastRow="0" w:firstColumn="0" w:lastColumn="0" w:oddVBand="0" w:evenVBand="0" w:oddHBand="1" w:evenHBand="0" w:firstRowFirstColumn="0" w:firstRowLastColumn="0" w:lastRowFirstColumn="0" w:lastRowLastColumn="0"/>
+              <w:rPr>
+                <w:sz w:val="24"/>
+                <w:szCs w:val="24"/>
+              </w:rPr>
+            </w:pPr>
+            <w:r>
+              <w:rPr>
+                <w:sz w:val="24"/>
+                <w:szCs w:val="24"/>
+              </w:rPr>
+              <w:t>method: "POST",</w:t>
+            </w:r>
+          </w:p>
+          <w:p>
+            <w:pPr>
+              <w:cnfStyle w:val="000000100000" w:firstRow="0" w:lastRow="0" w:firstColumn="0" w:lastColumn="0" w:oddVBand="0" w:evenVBand="0" w:oddHBand="1" w:evenHBand="0" w:firstRowFirstColumn="0" w:firstRowLastColumn="0" w:lastRowFirstColumn="0" w:lastRowLastColumn="0"/>
+              <w:rPr>
+                <w:sz w:val="24"/>
+                <w:szCs w:val="24"/>
+              </w:rPr>
+            </w:pPr>
+            <w:r>
+              <w:rPr>
+                <w:sz w:val="24"/>
+                <w:szCs w:val="24"/>
+              </w:rPr>
+              <w:t xml:space="preserve">body: </w:t>
+            </w:r>
+            <w:proofErr w:type="spellStart"/>
+            <w:r>
+              <w:rPr>
+                <w:sz w:val="24"/>
+                <w:szCs w:val="24"/>
+              </w:rPr>
+              <w:t>JSON.stringify</w:t>
+            </w:r>
+            <w:proofErr w:type="spellEnd"/>
+            <w:r>
+              <w:rPr>
+                <w:sz w:val="24"/>
+                <w:szCs w:val="24"/>
+              </w:rPr>
+              <w:t>(</w:t>
+            </w:r>
+            <w:proofErr w:type="spellStart"/>
+            <w:r>
+              <w:rPr>
+                <w:sz w:val="24"/>
+                <w:szCs w:val="24"/>
+              </w:rPr>
               <w:t>datos</w:t>
             </w:r>
-            <w:proofErr w:type="gramStart"/>
-            <w:r>
-              <w:rPr>
-                <w:sz w:val="24"/>
-                <w:szCs w:val="24"/>
-                <w:lang w:val="es-MX"/>
-              </w:rPr>
-              <w:t>={</w:t>
-            </w:r>
-            <w:proofErr w:type="gramEnd"/>
+            <w:proofErr w:type="spellEnd"/>
+            <w:r>
+              <w:rPr>
+                <w:sz w:val="24"/>
+                <w:szCs w:val="24"/>
+              </w:rPr>
+              <w:t>),</w:t>
+            </w:r>
           </w:p>
           <w:p>
             <w:pPr>
@@ -1901,86 +2015,30 @@
               <w:rPr>
                 <w:sz w:val="24"/>
                 <w:szCs w:val="24"/>
-                <w:lang w:val="es-MX"/>
-              </w:rPr>
-            </w:pPr>
-            <w:proofErr w:type="spellStart"/>
-            <w:r>
-              <w:rPr>
-                <w:sz w:val="24"/>
-                <w:szCs w:val="24"/>
-                <w:lang w:val="es-MX"/>
-              </w:rPr>
-              <w:t>Nom_User</w:t>
-            </w:r>
-            <w:proofErr w:type="spellEnd"/>
-            <w:r>
-              <w:rPr>
-                <w:sz w:val="24"/>
-                <w:szCs w:val="24"/>
-                <w:lang w:val="es-MX"/>
-              </w:rPr>
-              <w:t>:</w:t>
-            </w:r>
-            <w:r>
-              <w:rPr>
-                <w:sz w:val="24"/>
-                <w:szCs w:val="24"/>
-                <w:lang w:val="es-MX"/>
-              </w:rPr>
-              <w:t xml:space="preserve"> </w:t>
-            </w:r>
-            <w:r>
-              <w:rPr>
-                <w:sz w:val="24"/>
-                <w:szCs w:val="24"/>
-                <w:lang w:val="es-MX"/>
-              </w:rPr>
-              <w:t>“user</w:t>
-            </w:r>
-            <w:proofErr w:type="gramStart"/>
-            <w:r>
-              <w:rPr>
-                <w:sz w:val="24"/>
-                <w:szCs w:val="24"/>
-                <w:lang w:val="es-MX"/>
-              </w:rPr>
-              <w:t>01”  o</w:t>
-            </w:r>
-            <w:proofErr w:type="gramEnd"/>
-            <w:r>
-              <w:rPr>
-                <w:sz w:val="24"/>
-                <w:szCs w:val="24"/>
-                <w:lang w:val="es-MX"/>
-              </w:rPr>
-              <w:t xml:space="preserve"> </w:t>
-            </w:r>
-            <w:proofErr w:type="spellStart"/>
-            <w:r>
-              <w:rPr>
-                <w:sz w:val="24"/>
-                <w:szCs w:val="24"/>
-                <w:lang w:val="es-MX"/>
-              </w:rPr>
-              <w:t>Ema_User</w:t>
-            </w:r>
-            <w:proofErr w:type="spellEnd"/>
-            <w:r>
-              <w:rPr>
-                <w:sz w:val="24"/>
-                <w:szCs w:val="24"/>
-                <w:lang w:val="es-MX"/>
-              </w:rPr>
-              <w:t xml:space="preserve">: user01@example.com </w:t>
-            </w:r>
-            <w:r>
-              <w:rPr>
-                <w:sz w:val="24"/>
-                <w:szCs w:val="24"/>
-                <w:lang w:val="es-MX"/>
-              </w:rPr>
-              <w:t>,</w:t>
+              </w:rPr>
+            </w:pPr>
+            <w:r>
+              <w:rPr>
+                <w:sz w:val="24"/>
+                <w:szCs w:val="24"/>
+              </w:rPr>
+              <w:t>headers: { "Content-type": "application/</w:t>
+            </w:r>
+            <w:proofErr w:type="spellStart"/>
+            <w:r>
+              <w:rPr>
+                <w:sz w:val="24"/>
+                <w:szCs w:val="24"/>
+              </w:rPr>
+              <w:t>json</w:t>
+            </w:r>
+            <w:proofErr w:type="spellEnd"/>
+            <w:r>
+              <w:rPr>
+                <w:sz w:val="24"/>
+                <w:szCs w:val="24"/>
+              </w:rPr>
+              <w:t>; charset=UTF-8" }</w:t>
             </w:r>
           </w:p>
           <w:p>
@@ -1995,16 +2053,24 @@
               <w:rPr>
                 <w:sz w:val="24"/>
                 <w:szCs w:val="24"/>
-                <w:lang w:val="es-MX"/>
-              </w:rPr>
-              <w:t xml:space="preserve"> </w:t>
-            </w:r>
-            <w:r>
-              <w:rPr>
-                <w:sz w:val="24"/>
-                <w:szCs w:val="24"/>
-              </w:rPr>
-              <w:t>PassUser: "1234567890",</w:t>
+              </w:rPr>
+              <w:t>}).then(data=&gt;</w:t>
+            </w:r>
+            <w:proofErr w:type="spellStart"/>
+            <w:r>
+              <w:rPr>
+                <w:sz w:val="24"/>
+                <w:szCs w:val="24"/>
+              </w:rPr>
+              <w:t>data.json</w:t>
+            </w:r>
+            <w:proofErr w:type="spellEnd"/>
+            <w:r>
+              <w:rPr>
+                <w:sz w:val="24"/>
+                <w:szCs w:val="24"/>
+              </w:rPr>
+              <w:t>())</w:t>
             </w:r>
           </w:p>
           <w:p>
@@ -2020,272 +2086,7 @@
                 <w:sz w:val="24"/>
                 <w:szCs w:val="24"/>
               </w:rPr>
-              <w:t>Dir_Ip: “192.168.x.x”</w:t>
-            </w:r>
-          </w:p>
-          <w:p>
-            <w:pPr>
-              <w:cnfStyle w:val="000000100000" w:firstRow="0" w:lastRow="0" w:firstColumn="0" w:lastColumn="0" w:oddVBand="0" w:evenVBand="0" w:oddHBand="1" w:evenHBand="0" w:firstRowFirstColumn="0" w:firstRowLastColumn="0" w:lastRowFirstColumn="0" w:lastRowLastColumn="0"/>
-              <w:rPr>
-                <w:sz w:val="24"/>
-                <w:szCs w:val="24"/>
-              </w:rPr>
-            </w:pPr>
-            <w:r>
-              <w:rPr>
-                <w:sz w:val="24"/>
-                <w:szCs w:val="24"/>
-              </w:rPr>
-              <w:t>}</w:t>
-            </w:r>
-          </w:p>
-          <w:p>
-            <w:pPr>
-              <w:cnfStyle w:val="000000100000" w:firstRow="0" w:lastRow="0" w:firstColumn="0" w:lastColumn="0" w:oddVBand="0" w:evenVBand="0" w:oddHBand="1" w:evenHBand="0" w:firstRowFirstColumn="0" w:firstRowLastColumn="0" w:lastRowFirstColumn="0" w:lastRowLastColumn="0"/>
-              <w:rPr>
-                <w:sz w:val="24"/>
-                <w:szCs w:val="24"/>
-              </w:rPr>
-            </w:pPr>
-          </w:p>
-          <w:p>
-            <w:pPr>
-              <w:cnfStyle w:val="000000100000" w:firstRow="0" w:lastRow="0" w:firstColumn="0" w:lastColumn="0" w:oddVBand="0" w:evenVBand="0" w:oddHBand="1" w:evenHBand="0" w:firstRowFirstColumn="0" w:firstRowLastColumn="0" w:lastRowFirstColumn="0" w:lastRowLastColumn="0"/>
-              <w:rPr>
-                <w:sz w:val="24"/>
-                <w:szCs w:val="24"/>
-              </w:rPr>
-            </w:pPr>
-            <w:proofErr w:type="gramStart"/>
-            <w:r>
-              <w:rPr>
-                <w:sz w:val="24"/>
-                <w:szCs w:val="24"/>
-              </w:rPr>
-              <w:t>fetch(</w:t>
-            </w:r>
-            <w:proofErr w:type="gramEnd"/>
-            <w:r>
-              <w:rPr>
-                <w:sz w:val="24"/>
-                <w:szCs w:val="24"/>
-              </w:rPr>
-              <w:t>'http://127.0.0.1:3000/</w:t>
-            </w:r>
-            <w:proofErr w:type="spellStart"/>
-            <w:r>
-              <w:rPr>
-                <w:sz w:val="24"/>
-                <w:szCs w:val="24"/>
-              </w:rPr>
-              <w:t>api</w:t>
-            </w:r>
-            <w:proofErr w:type="spellEnd"/>
-            <w:r>
-              <w:rPr>
-                <w:sz w:val="24"/>
-                <w:szCs w:val="24"/>
-              </w:rPr>
-              <w:t>/</w:t>
-            </w:r>
-            <w:r>
-              <w:rPr>
-                <w:sz w:val="24"/>
-                <w:szCs w:val="24"/>
-              </w:rPr>
-              <w:t>login</w:t>
-            </w:r>
-            <w:r>
-              <w:rPr>
-                <w:sz w:val="24"/>
-                <w:szCs w:val="24"/>
-              </w:rPr>
-              <w:t>, {</w:t>
-            </w:r>
-          </w:p>
-          <w:p>
-            <w:pPr>
-              <w:cnfStyle w:val="000000100000" w:firstRow="0" w:lastRow="0" w:firstColumn="0" w:lastColumn="0" w:oddVBand="0" w:evenVBand="0" w:oddHBand="1" w:evenHBand="0" w:firstRowFirstColumn="0" w:firstRowLastColumn="0" w:lastRowFirstColumn="0" w:lastRowLastColumn="0"/>
-              <w:rPr>
-                <w:sz w:val="24"/>
-                <w:szCs w:val="24"/>
-              </w:rPr>
-            </w:pPr>
-            <w:r>
-              <w:rPr>
-                <w:sz w:val="24"/>
-                <w:szCs w:val="24"/>
-              </w:rPr>
-              <w:t>method: "POST",</w:t>
-            </w:r>
-          </w:p>
-          <w:p>
-            <w:pPr>
-              <w:cnfStyle w:val="000000100000" w:firstRow="0" w:lastRow="0" w:firstColumn="0" w:lastColumn="0" w:oddVBand="0" w:evenVBand="0" w:oddHBand="1" w:evenHBand="0" w:firstRowFirstColumn="0" w:firstRowLastColumn="0" w:lastRowFirstColumn="0" w:lastRowLastColumn="0"/>
-              <w:rPr>
-                <w:sz w:val="24"/>
-                <w:szCs w:val="24"/>
-              </w:rPr>
-            </w:pPr>
-            <w:r>
-              <w:rPr>
-                <w:sz w:val="24"/>
-                <w:szCs w:val="24"/>
-              </w:rPr>
-              <w:t xml:space="preserve">body: </w:t>
-            </w:r>
-            <w:proofErr w:type="spellStart"/>
-            <w:r>
-              <w:rPr>
-                <w:sz w:val="24"/>
-                <w:szCs w:val="24"/>
-              </w:rPr>
-              <w:t>JSON.stringify</w:t>
-            </w:r>
-            <w:proofErr w:type="spellEnd"/>
-            <w:r>
-              <w:rPr>
-                <w:sz w:val="24"/>
-                <w:szCs w:val="24"/>
-              </w:rPr>
-              <w:t>(</w:t>
-            </w:r>
-            <w:proofErr w:type="spellStart"/>
-            <w:r>
-              <w:rPr>
-                <w:sz w:val="24"/>
-                <w:szCs w:val="24"/>
-              </w:rPr>
-              <w:t>datos</w:t>
-            </w:r>
-            <w:proofErr w:type="spellEnd"/>
-            <w:r>
-              <w:rPr>
-                <w:sz w:val="24"/>
-                <w:szCs w:val="24"/>
-              </w:rPr>
-              <w:t>),</w:t>
-            </w:r>
-          </w:p>
-          <w:p>
-            <w:pPr>
-              <w:cnfStyle w:val="000000100000" w:firstRow="0" w:lastRow="0" w:firstColumn="0" w:lastColumn="0" w:oddVBand="0" w:evenVBand="0" w:oddHBand="1" w:evenHBand="0" w:firstRowFirstColumn="0" w:firstRowLastColumn="0" w:lastRowFirstColumn="0" w:lastRowLastColumn="0"/>
-              <w:rPr>
-                <w:sz w:val="24"/>
-                <w:szCs w:val="24"/>
-              </w:rPr>
-            </w:pPr>
-            <w:r>
-              <w:rPr>
-                <w:sz w:val="24"/>
-                <w:szCs w:val="24"/>
-              </w:rPr>
-              <w:t xml:space="preserve">headers: </w:t>
-            </w:r>
-            <w:proofErr w:type="gramStart"/>
-            <w:r>
-              <w:rPr>
-                <w:sz w:val="24"/>
-                <w:szCs w:val="24"/>
-              </w:rPr>
-              <w:t>{ "</w:t>
-            </w:r>
-            <w:proofErr w:type="gramEnd"/>
-            <w:r>
-              <w:rPr>
-                <w:sz w:val="24"/>
-                <w:szCs w:val="24"/>
-              </w:rPr>
-              <w:t>Content-type": "application/</w:t>
-            </w:r>
-            <w:proofErr w:type="spellStart"/>
-            <w:r>
-              <w:rPr>
-                <w:sz w:val="24"/>
-                <w:szCs w:val="24"/>
-              </w:rPr>
-              <w:t>json</w:t>
-            </w:r>
-            <w:proofErr w:type="spellEnd"/>
-            <w:r>
-              <w:rPr>
-                <w:sz w:val="24"/>
-                <w:szCs w:val="24"/>
-              </w:rPr>
-              <w:t>; charset=UTF-8" }</w:t>
-            </w:r>
-          </w:p>
-          <w:p>
-            <w:pPr>
-              <w:cnfStyle w:val="000000100000" w:firstRow="0" w:lastRow="0" w:firstColumn="0" w:lastColumn="0" w:oddVBand="0" w:evenVBand="0" w:oddHBand="1" w:evenHBand="0" w:firstRowFirstColumn="0" w:firstRowLastColumn="0" w:lastRowFirstColumn="0" w:lastRowLastColumn="0"/>
-              <w:rPr>
-                <w:sz w:val="24"/>
-                <w:szCs w:val="24"/>
-              </w:rPr>
-            </w:pPr>
-            <w:r>
-              <w:rPr>
-                <w:sz w:val="24"/>
-                <w:szCs w:val="24"/>
-              </w:rPr>
-              <w:t>}</w:t>
-            </w:r>
-            <w:proofErr w:type="gramStart"/>
-            <w:r>
-              <w:rPr>
-                <w:sz w:val="24"/>
-                <w:szCs w:val="24"/>
-              </w:rPr>
-              <w:t>).then</w:t>
-            </w:r>
-            <w:proofErr w:type="gramEnd"/>
-            <w:r>
-              <w:rPr>
-                <w:sz w:val="24"/>
-                <w:szCs w:val="24"/>
-              </w:rPr>
-              <w:t>(data=&gt;</w:t>
-            </w:r>
-            <w:proofErr w:type="spellStart"/>
-            <w:r>
-              <w:rPr>
-                <w:sz w:val="24"/>
-                <w:szCs w:val="24"/>
-              </w:rPr>
-              <w:t>data.json</w:t>
-            </w:r>
-            <w:proofErr w:type="spellEnd"/>
-            <w:r>
-              <w:rPr>
-                <w:sz w:val="24"/>
-                <w:szCs w:val="24"/>
-              </w:rPr>
-              <w:t>())</w:t>
-            </w:r>
-          </w:p>
-          <w:p>
-            <w:pPr>
-              <w:cnfStyle w:val="000000100000" w:firstRow="0" w:lastRow="0" w:firstColumn="0" w:lastColumn="0" w:oddVBand="0" w:evenVBand="0" w:oddHBand="1" w:evenHBand="0" w:firstRowFirstColumn="0" w:firstRowLastColumn="0" w:lastRowFirstColumn="0" w:lastRowLastColumn="0"/>
-              <w:rPr>
-                <w:sz w:val="24"/>
-                <w:szCs w:val="24"/>
-              </w:rPr>
-            </w:pPr>
-            <w:proofErr w:type="gramStart"/>
-            <w:r>
-              <w:rPr>
-                <w:sz w:val="24"/>
-                <w:szCs w:val="24"/>
-              </w:rPr>
-              <w:t>.then</w:t>
-            </w:r>
-            <w:proofErr w:type="gramEnd"/>
-            <w:r>
-              <w:rPr>
-                <w:sz w:val="24"/>
-                <w:szCs w:val="24"/>
-              </w:rPr>
-              <w:t>(data =&gt; console.log(data))</w:t>
+              <w:t>.then(data =&gt; console.log(data))</w:t>
             </w:r>
           </w:p>
           <w:p>
@@ -2445,18 +2246,8 @@
                 <w:szCs w:val="24"/>
                 <w:lang w:val="es-MX"/>
               </w:rPr>
-              <w:t>datos</w:t>
-            </w:r>
-            <w:proofErr w:type="gramStart"/>
-            <w:r>
-              <w:rPr>
-                <w:sz w:val="24"/>
-                <w:szCs w:val="24"/>
-                <w:lang w:val="es-MX"/>
-              </w:rPr>
-              <w:t>={</w:t>
-            </w:r>
-            <w:proofErr w:type="gramEnd"/>
+              <w:t>datos={</w:t>
+            </w:r>
           </w:p>
           <w:p>
             <w:pPr>
@@ -2614,7 +2405,6 @@
               </w:rPr>
             </w:pPr>
             <w:proofErr w:type="spellStart"/>
-            <w:proofErr w:type="gramStart"/>
             <w:r>
               <w:rPr>
                 <w:sz w:val="24"/>
@@ -2630,16 +2420,7 @@
                 <w:szCs w:val="24"/>
                 <w:lang w:val="es-MX"/>
               </w:rPr>
-              <w:t>(</w:t>
-            </w:r>
-            <w:proofErr w:type="gramEnd"/>
-            <w:r>
-              <w:rPr>
-                <w:sz w:val="24"/>
-                <w:szCs w:val="24"/>
-                <w:lang w:val="es-MX"/>
-              </w:rPr>
-              <w:t>'http://127.0.0.1:3000/api/</w:t>
+              <w:t>('http://127.0.0.1:3000/api/</w:t>
             </w:r>
             <w:proofErr w:type="spellStart"/>
             <w:r>
@@ -2738,23 +2519,7 @@
                 <w:sz w:val="24"/>
                 <w:szCs w:val="24"/>
               </w:rPr>
-              <w:t xml:space="preserve">headers: </w:t>
-            </w:r>
-            <w:proofErr w:type="gramStart"/>
-            <w:r>
-              <w:rPr>
-                <w:sz w:val="24"/>
-                <w:szCs w:val="24"/>
-              </w:rPr>
-              <w:t>{ "</w:t>
-            </w:r>
-            <w:proofErr w:type="gramEnd"/>
-            <w:r>
-              <w:rPr>
-                <w:sz w:val="24"/>
-                <w:szCs w:val="24"/>
-              </w:rPr>
-              <w:t>Content-type": "application/</w:t>
+              <w:t>headers: { "Content-type": "application/</w:t>
             </w:r>
             <w:proofErr w:type="spellStart"/>
             <w:r>
@@ -2786,23 +2551,7 @@
                 <w:sz w:val="24"/>
                 <w:szCs w:val="24"/>
               </w:rPr>
-              <w:t>}</w:t>
-            </w:r>
-            <w:proofErr w:type="gramStart"/>
-            <w:r>
-              <w:rPr>
-                <w:sz w:val="24"/>
-                <w:szCs w:val="24"/>
-              </w:rPr>
-              <w:t>).then</w:t>
-            </w:r>
-            <w:proofErr w:type="gramEnd"/>
-            <w:r>
-              <w:rPr>
-                <w:sz w:val="24"/>
-                <w:szCs w:val="24"/>
-              </w:rPr>
-              <w:t>(data=&gt;</w:t>
+              <w:t>}).then(data=&gt;</w:t>
             </w:r>
             <w:proofErr w:type="spellStart"/>
             <w:r>
@@ -2829,21 +2578,12 @@
                 <w:szCs w:val="24"/>
               </w:rPr>
             </w:pPr>
-            <w:proofErr w:type="gramStart"/>
-            <w:r>
-              <w:rPr>
-                <w:sz w:val="24"/>
-                <w:szCs w:val="24"/>
-              </w:rPr>
-              <w:t>.then</w:t>
-            </w:r>
-            <w:proofErr w:type="gramEnd"/>
-            <w:r>
-              <w:rPr>
-                <w:sz w:val="24"/>
-                <w:szCs w:val="24"/>
-              </w:rPr>
-              <w:t>(data =&gt; console.log(data))</w:t>
+            <w:r>
+              <w:rPr>
+                <w:sz w:val="24"/>
+                <w:szCs w:val="24"/>
+              </w:rPr>
+              <w:t>.then(data =&gt; console.log(data))</w:t>
             </w:r>
           </w:p>
           <w:p>
@@ -2975,26 +2715,30 @@
               <w:rPr>
                 <w:sz w:val="24"/>
                 <w:szCs w:val="24"/>
-                <w:lang w:val="es-MX"/>
-              </w:rPr>
-            </w:pPr>
-            <w:proofErr w:type="gramStart"/>
-            <w:r>
-              <w:rPr>
-                <w:sz w:val="24"/>
-                <w:szCs w:val="24"/>
-                <w:lang w:val="es-MX"/>
-              </w:rPr>
-              <w:t>.then</w:t>
-            </w:r>
-            <w:proofErr w:type="gramEnd"/>
-            <w:r>
-              <w:rPr>
-                <w:sz w:val="24"/>
-                <w:szCs w:val="24"/>
-                <w:lang w:val="es-MX"/>
-              </w:rPr>
-              <w:t>(data=&gt;data.json())</w:t>
+              </w:rPr>
+            </w:pPr>
+            <w:r>
+              <w:rPr>
+                <w:sz w:val="24"/>
+                <w:szCs w:val="24"/>
+              </w:rPr>
+              <w:t>.then(data=&gt;</w:t>
+            </w:r>
+            <w:proofErr w:type="spellStart"/>
+            <w:r>
+              <w:rPr>
+                <w:sz w:val="24"/>
+                <w:szCs w:val="24"/>
+              </w:rPr>
+              <w:t>data.json</w:t>
+            </w:r>
+            <w:proofErr w:type="spellEnd"/>
+            <w:r>
+              <w:rPr>
+                <w:sz w:val="24"/>
+                <w:szCs w:val="24"/>
+              </w:rPr>
+              <w:t>())</w:t>
             </w:r>
           </w:p>
           <w:p>
@@ -3005,21 +2749,12 @@
                 <w:szCs w:val="24"/>
               </w:rPr>
             </w:pPr>
-            <w:proofErr w:type="gramStart"/>
-            <w:r>
-              <w:rPr>
-                <w:sz w:val="24"/>
-                <w:szCs w:val="24"/>
-              </w:rPr>
-              <w:t>.then</w:t>
-            </w:r>
-            <w:proofErr w:type="gramEnd"/>
-            <w:r>
-              <w:rPr>
-                <w:sz w:val="24"/>
-                <w:szCs w:val="24"/>
-              </w:rPr>
-              <w:t>(data =&gt; console.log(data))</w:t>
+            <w:r>
+              <w:rPr>
+                <w:sz w:val="24"/>
+                <w:szCs w:val="24"/>
+              </w:rPr>
+              <w:t>.then(data =&gt; console.log(data))</w:t>
             </w:r>
           </w:p>
           <w:p>
@@ -3116,15 +2851,7 @@
                 <w:szCs w:val="24"/>
                 <w:lang w:val="es-MX"/>
               </w:rPr>
-              <w:t>cursos</w:t>
-            </w:r>
-            <w:r>
-              <w:rPr>
-                <w:sz w:val="24"/>
-                <w:szCs w:val="24"/>
-                <w:lang w:val="es-MX"/>
-              </w:rPr>
-              <w:t>/categoria/:id</w:t>
+              <w:t>cursos/:id</w:t>
             </w:r>
           </w:p>
         </w:tc>
@@ -3140,7 +2867,6 @@
               <w:rPr>
                 <w:sz w:val="24"/>
                 <w:szCs w:val="24"/>
-                <w:lang w:val="es-MX"/>
               </w:rPr>
             </w:pPr>
             <w:proofErr w:type="spellStart"/>
@@ -3167,7 +2893,7 @@
                 <w:szCs w:val="24"/>
                 <w:lang w:val="es-MX"/>
               </w:rPr>
-              <w:t>/categoría/5</w:t>
+              <w:t>/5</w:t>
             </w:r>
             <w:r>
               <w:rPr>
@@ -3184,43 +2910,20 @@
               <w:rPr>
                 <w:sz w:val="24"/>
                 <w:szCs w:val="24"/>
-                <w:lang w:val="es-MX"/>
-              </w:rPr>
-            </w:pPr>
-            <w:proofErr w:type="gramStart"/>
-            <w:r>
-              <w:rPr>
-                <w:sz w:val="24"/>
-                <w:szCs w:val="24"/>
-                <w:lang w:val="es-MX"/>
-              </w:rPr>
-              <w:t>.</w:t>
-            </w:r>
-            <w:proofErr w:type="spellStart"/>
-            <w:r>
-              <w:rPr>
-                <w:sz w:val="24"/>
-                <w:szCs w:val="24"/>
-                <w:lang w:val="es-MX"/>
-              </w:rPr>
-              <w:t>then</w:t>
-            </w:r>
-            <w:proofErr w:type="spellEnd"/>
-            <w:proofErr w:type="gramEnd"/>
-            <w:r>
-              <w:rPr>
-                <w:sz w:val="24"/>
-                <w:szCs w:val="24"/>
-                <w:lang w:val="es-MX"/>
-              </w:rPr>
-              <w:t>(data=&gt;</w:t>
-            </w:r>
-            <w:proofErr w:type="spellStart"/>
-            <w:r>
-              <w:rPr>
-                <w:sz w:val="24"/>
-                <w:szCs w:val="24"/>
-                <w:lang w:val="es-MX"/>
+              </w:rPr>
+            </w:pPr>
+            <w:r>
+              <w:rPr>
+                <w:sz w:val="24"/>
+                <w:szCs w:val="24"/>
+              </w:rPr>
+              <w:t>.then(data=&gt;</w:t>
+            </w:r>
+            <w:proofErr w:type="spellStart"/>
+            <w:r>
+              <w:rPr>
+                <w:sz w:val="24"/>
+                <w:szCs w:val="24"/>
               </w:rPr>
               <w:t>data.json</w:t>
             </w:r>
@@ -3229,7 +2932,6 @@
               <w:rPr>
                 <w:sz w:val="24"/>
                 <w:szCs w:val="24"/>
-                <w:lang w:val="es-MX"/>
               </w:rPr>
               <w:t>())</w:t>
             </w:r>
@@ -3242,21 +2944,12 @@
                 <w:szCs w:val="24"/>
               </w:rPr>
             </w:pPr>
-            <w:proofErr w:type="gramStart"/>
-            <w:r>
-              <w:rPr>
-                <w:sz w:val="24"/>
-                <w:szCs w:val="24"/>
-              </w:rPr>
-              <w:t>.then</w:t>
-            </w:r>
-            <w:proofErr w:type="gramEnd"/>
-            <w:r>
-              <w:rPr>
-                <w:sz w:val="24"/>
-                <w:szCs w:val="24"/>
-              </w:rPr>
-              <w:t>(data =&gt; console.log(data))</w:t>
+            <w:r>
+              <w:rPr>
+                <w:sz w:val="24"/>
+                <w:szCs w:val="24"/>
+              </w:rPr>
+              <w:t>.then(data =&gt; console.log(data))</w:t>
             </w:r>
           </w:p>
           <w:p>

</xml_diff>

<commit_message>
create course, update, delete and documentation add
</commit_message>
<xml_diff>
--- a/documentacion api.docx
+++ b/documentacion api.docx
@@ -1061,7 +1061,6 @@
               <w:rPr>
                 <w:sz w:val="24"/>
                 <w:szCs w:val="24"/>
-                <w:lang w:val="es-MX"/>
               </w:rPr>
             </w:pPr>
             <w:r>
@@ -1076,7 +1075,6 @@
               <w:rPr>
                 <w:sz w:val="24"/>
                 <w:szCs w:val="24"/>
-                <w:lang w:val="es-MX"/>
               </w:rPr>
               <w:t>Dir_Ip</w:t>
             </w:r>
@@ -1085,7 +1083,6 @@
               <w:rPr>
                 <w:sz w:val="24"/>
                 <w:szCs w:val="24"/>
-                <w:lang w:val="es-MX"/>
               </w:rPr>
               <w:t>: "192.168.0.X"</w:t>
             </w:r>
@@ -1096,14 +1093,12 @@
               <w:rPr>
                 <w:sz w:val="24"/>
                 <w:szCs w:val="24"/>
-                <w:lang w:val="es-MX"/>
-              </w:rPr>
-            </w:pPr>
-            <w:r>
-              <w:rPr>
-                <w:sz w:val="24"/>
-                <w:szCs w:val="24"/>
-                <w:lang w:val="es-MX"/>
+              </w:rPr>
+            </w:pPr>
+            <w:r>
+              <w:rPr>
+                <w:sz w:val="24"/>
+                <w:szCs w:val="24"/>
               </w:rPr>
               <w:t>}</w:t>
             </w:r>
@@ -1114,64 +1109,48 @@
               <w:rPr>
                 <w:sz w:val="24"/>
                 <w:szCs w:val="24"/>
-                <w:lang w:val="es-MX"/>
-              </w:rPr>
-            </w:pPr>
-          </w:p>
-          <w:p>
-            <w:pPr>
-              <w:cnfStyle w:val="000000100000" w:firstRow="0" w:lastRow="0" w:firstColumn="0" w:lastColumn="0" w:oddVBand="0" w:evenVBand="0" w:oddHBand="1" w:evenHBand="0" w:firstRowFirstColumn="0" w:firstRowLastColumn="0" w:lastRowFirstColumn="0" w:lastRowLastColumn="0"/>
-              <w:rPr>
-                <w:sz w:val="24"/>
-                <w:szCs w:val="24"/>
-                <w:lang w:val="es-MX"/>
-              </w:rPr>
-            </w:pPr>
-            <w:proofErr w:type="spellStart"/>
+              </w:rPr>
+            </w:pPr>
+          </w:p>
+          <w:p>
+            <w:pPr>
+              <w:cnfStyle w:val="000000100000" w:firstRow="0" w:lastRow="0" w:firstColumn="0" w:lastColumn="0" w:oddVBand="0" w:evenVBand="0" w:oddHBand="1" w:evenHBand="0" w:firstRowFirstColumn="0" w:firstRowLastColumn="0" w:lastRowFirstColumn="0" w:lastRowLastColumn="0"/>
+              <w:rPr>
+                <w:sz w:val="24"/>
+                <w:szCs w:val="24"/>
+              </w:rPr>
+            </w:pPr>
             <w:proofErr w:type="gramStart"/>
             <w:r>
               <w:rPr>
                 <w:sz w:val="24"/>
                 <w:szCs w:val="24"/>
-                <w:lang w:val="es-MX"/>
-              </w:rPr>
-              <w:t>fetch</w:t>
-            </w:r>
-            <w:proofErr w:type="spellEnd"/>
-            <w:r>
-              <w:rPr>
-                <w:sz w:val="24"/>
-                <w:szCs w:val="24"/>
-                <w:lang w:val="es-MX"/>
-              </w:rPr>
-              <w:t>(</w:t>
+              </w:rPr>
+              <w:t>fetch(</w:t>
             </w:r>
             <w:proofErr w:type="gramEnd"/>
             <w:r>
               <w:rPr>
                 <w:sz w:val="24"/>
                 <w:szCs w:val="24"/>
-                <w:lang w:val="es-MX"/>
-              </w:rPr>
-              <w:t>'http://127.0.0.1:3000/api/</w:t>
-            </w:r>
-            <w:proofErr w:type="spellStart"/>
-            <w:r>
-              <w:rPr>
-                <w:sz w:val="24"/>
-                <w:szCs w:val="24"/>
-                <w:lang w:val="es-MX"/>
-              </w:rPr>
-              <w:t>register</w:t>
-            </w:r>
-            <w:proofErr w:type="spellEnd"/>
-            <w:r>
-              <w:rPr>
-                <w:sz w:val="24"/>
-                <w:szCs w:val="24"/>
-                <w:lang w:val="es-MX"/>
-              </w:rPr>
-              <w:t>’, {</w:t>
+              </w:rPr>
+              <w:t>'http://127.0.0.1:3000/</w:t>
+            </w:r>
+            <w:proofErr w:type="spellStart"/>
+            <w:r>
+              <w:rPr>
+                <w:sz w:val="24"/>
+                <w:szCs w:val="24"/>
+              </w:rPr>
+              <w:t>api</w:t>
+            </w:r>
+            <w:proofErr w:type="spellEnd"/>
+            <w:r>
+              <w:rPr>
+                <w:sz w:val="24"/>
+                <w:szCs w:val="24"/>
+              </w:rPr>
+              <w:t>/register’, {</w:t>
             </w:r>
           </w:p>
           <w:p>
@@ -2676,54 +2655,39 @@
               <w:rPr>
                 <w:sz w:val="24"/>
                 <w:szCs w:val="24"/>
-                <w:lang w:val="es-MX"/>
-              </w:rPr>
-            </w:pPr>
-            <w:proofErr w:type="spellStart"/>
+              </w:rPr>
+            </w:pPr>
             <w:proofErr w:type="gramStart"/>
             <w:r>
               <w:rPr>
                 <w:sz w:val="24"/>
                 <w:szCs w:val="24"/>
-                <w:lang w:val="es-MX"/>
-              </w:rPr>
-              <w:t>fetch</w:t>
-            </w:r>
-            <w:proofErr w:type="spellEnd"/>
-            <w:r>
-              <w:rPr>
-                <w:sz w:val="24"/>
-                <w:szCs w:val="24"/>
-                <w:lang w:val="es-MX"/>
-              </w:rPr>
-              <w:t>(</w:t>
+              </w:rPr>
+              <w:t>fetch(</w:t>
             </w:r>
             <w:proofErr w:type="gramEnd"/>
             <w:r>
               <w:rPr>
                 <w:sz w:val="24"/>
                 <w:szCs w:val="24"/>
-                <w:lang w:val="es-MX"/>
-              </w:rPr>
-              <w:t>'http://127.0.0.1:3000/api/</w:t>
-            </w:r>
-            <w:proofErr w:type="spellStart"/>
-            <w:r>
-              <w:rPr>
-                <w:sz w:val="24"/>
-                <w:szCs w:val="24"/>
-                <w:lang w:val="es-MX"/>
-              </w:rPr>
-              <w:t>login</w:t>
-            </w:r>
-            <w:proofErr w:type="spellEnd"/>
-            <w:r>
-              <w:rPr>
-                <w:sz w:val="24"/>
-                <w:szCs w:val="24"/>
-                <w:lang w:val="es-MX"/>
-              </w:rPr>
-              <w:t>, {</w:t>
+              </w:rPr>
+              <w:t>'http://127.0.0.1:3000/</w:t>
+            </w:r>
+            <w:proofErr w:type="spellStart"/>
+            <w:r>
+              <w:rPr>
+                <w:sz w:val="24"/>
+                <w:szCs w:val="24"/>
+              </w:rPr>
+              <w:t>api</w:t>
+            </w:r>
+            <w:proofErr w:type="spellEnd"/>
+            <w:r>
+              <w:rPr>
+                <w:sz w:val="24"/>
+                <w:szCs w:val="24"/>
+              </w:rPr>
+              <w:t>/login, {</w:t>
             </w:r>
           </w:p>
           <w:p>
@@ -2942,14 +2906,6 @@
                 <w:szCs w:val="24"/>
               </w:rPr>
             </w:pPr>
-            <w:r>
-              <w:rPr>
-                <w:sz w:val="24"/>
-                <w:szCs w:val="24"/>
-              </w:rPr>
-              <w:lastRenderedPageBreak/>
-              <w:t>GET</w:t>
-            </w:r>
           </w:p>
         </w:tc>
         <w:tc>
@@ -2968,14 +2924,6 @@
                 <w:lang w:val="es-MX"/>
               </w:rPr>
             </w:pPr>
-            <w:r>
-              <w:rPr>
-                <w:sz w:val="24"/>
-                <w:szCs w:val="24"/>
-                <w:lang w:val="es-MX"/>
-              </w:rPr>
-              <w:t>Obtener lista de todos los cursos</w:t>
-            </w:r>
           </w:p>
         </w:tc>
         <w:tc>
@@ -2993,22 +2941,6 @@
                 <w:lang w:val="es-MX"/>
               </w:rPr>
             </w:pPr>
-            <w:r>
-              <w:rPr>
-                <w:sz w:val="24"/>
-                <w:szCs w:val="24"/>
-                <w:lang w:val="es-MX"/>
-              </w:rPr>
-              <w:t>http://127.0.0.1:3000/api/</w:t>
-            </w:r>
-            <w:r>
-              <w:rPr>
-                <w:sz w:val="24"/>
-                <w:szCs w:val="24"/>
-                <w:lang w:val="es-MX"/>
-              </w:rPr>
-              <w:t>cursos</w:t>
-            </w:r>
           </w:p>
         </w:tc>
         <w:tc>
@@ -3017,105 +2949,6 @@
             <w:shd w:val="clear" w:color="auto" w:fill="FFFFFF" w:themeFill="background1"/>
             <w:vAlign w:val="center"/>
           </w:tcPr>
-          <w:p>
-            <w:pPr>
-              <w:cnfStyle w:val="000000100000" w:firstRow="0" w:lastRow="0" w:firstColumn="0" w:lastColumn="0" w:oddVBand="0" w:evenVBand="0" w:oddHBand="1" w:evenHBand="0" w:firstRowFirstColumn="0" w:firstRowLastColumn="0" w:lastRowFirstColumn="0" w:lastRowLastColumn="0"/>
-              <w:rPr>
-                <w:sz w:val="24"/>
-                <w:szCs w:val="24"/>
-                <w:lang w:val="es-MX"/>
-              </w:rPr>
-            </w:pPr>
-            <w:r>
-              <w:rPr>
-                <w:sz w:val="24"/>
-                <w:szCs w:val="24"/>
-                <w:lang w:val="es-MX"/>
-              </w:rPr>
-              <w:t>fetch('http://127.0.0.1:3000/api/cursos)</w:t>
-            </w:r>
-          </w:p>
-          <w:p>
-            <w:pPr>
-              <w:cnfStyle w:val="000000100000" w:firstRow="0" w:lastRow="0" w:firstColumn="0" w:lastColumn="0" w:oddVBand="0" w:evenVBand="0" w:oddHBand="1" w:evenHBand="0" w:firstRowFirstColumn="0" w:firstRowLastColumn="0" w:lastRowFirstColumn="0" w:lastRowLastColumn="0"/>
-              <w:rPr>
-                <w:sz w:val="24"/>
-                <w:szCs w:val="24"/>
-                <w:lang w:val="es-MX"/>
-              </w:rPr>
-            </w:pPr>
-            <w:proofErr w:type="gramStart"/>
-            <w:r>
-              <w:rPr>
-                <w:sz w:val="24"/>
-                <w:szCs w:val="24"/>
-                <w:lang w:val="es-MX"/>
-              </w:rPr>
-              <w:t>.</w:t>
-            </w:r>
-            <w:proofErr w:type="spellStart"/>
-            <w:r>
-              <w:rPr>
-                <w:sz w:val="24"/>
-                <w:szCs w:val="24"/>
-                <w:lang w:val="es-MX"/>
-              </w:rPr>
-              <w:t>then</w:t>
-            </w:r>
-            <w:proofErr w:type="spellEnd"/>
-            <w:proofErr w:type="gramEnd"/>
-            <w:r>
-              <w:rPr>
-                <w:sz w:val="24"/>
-                <w:szCs w:val="24"/>
-                <w:lang w:val="es-MX"/>
-              </w:rPr>
-              <w:t>(data=&gt;</w:t>
-            </w:r>
-            <w:proofErr w:type="spellStart"/>
-            <w:r>
-              <w:rPr>
-                <w:sz w:val="24"/>
-                <w:szCs w:val="24"/>
-                <w:lang w:val="es-MX"/>
-              </w:rPr>
-              <w:t>data.json</w:t>
-            </w:r>
-            <w:proofErr w:type="spellEnd"/>
-            <w:r>
-              <w:rPr>
-                <w:sz w:val="24"/>
-                <w:szCs w:val="24"/>
-                <w:lang w:val="es-MX"/>
-              </w:rPr>
-              <w:t>())</w:t>
-            </w:r>
-          </w:p>
-          <w:p>
-            <w:pPr>
-              <w:cnfStyle w:val="000000100000" w:firstRow="0" w:lastRow="0" w:firstColumn="0" w:lastColumn="0" w:oddVBand="0" w:evenVBand="0" w:oddHBand="1" w:evenHBand="0" w:firstRowFirstColumn="0" w:firstRowLastColumn="0" w:lastRowFirstColumn="0" w:lastRowLastColumn="0"/>
-              <w:rPr>
-                <w:sz w:val="24"/>
-                <w:szCs w:val="24"/>
-              </w:rPr>
-            </w:pPr>
-            <w:proofErr w:type="gramStart"/>
-            <w:r>
-              <w:rPr>
-                <w:sz w:val="24"/>
-                <w:szCs w:val="24"/>
-              </w:rPr>
-              <w:t>.then</w:t>
-            </w:r>
-            <w:proofErr w:type="gramEnd"/>
-            <w:r>
-              <w:rPr>
-                <w:sz w:val="24"/>
-                <w:szCs w:val="24"/>
-              </w:rPr>
-              <w:t>(data =&gt; console.log(data))</w:t>
-            </w:r>
-          </w:p>
           <w:p>
             <w:pPr>
               <w:cnfStyle w:val="000000100000" w:firstRow="0" w:lastRow="0" w:firstColumn="0" w:lastColumn="0" w:oddVBand="0" w:evenVBand="0" w:oddHBand="1" w:evenHBand="0" w:firstRowFirstColumn="0" w:firstRowLastColumn="0" w:lastRowFirstColumn="0" w:lastRowLastColumn="0"/>
@@ -3163,22 +2996,6 @@
                 <w:lang w:val="es-MX"/>
               </w:rPr>
             </w:pPr>
-            <w:r>
-              <w:rPr>
-                <w:sz w:val="24"/>
-                <w:szCs w:val="24"/>
-                <w:lang w:val="es-MX"/>
-              </w:rPr>
-              <w:t>Obtener lista de cursos p</w:t>
-            </w:r>
-            <w:r>
-              <w:rPr>
-                <w:sz w:val="24"/>
-                <w:szCs w:val="24"/>
-                <w:lang w:val="es-MX"/>
-              </w:rPr>
-              <w:t>or categoría</w:t>
-            </w:r>
           </w:p>
         </w:tc>
         <w:tc>
@@ -3196,22 +3013,6 @@
                 <w:lang w:val="es-MX"/>
               </w:rPr>
             </w:pPr>
-            <w:r>
-              <w:rPr>
-                <w:sz w:val="24"/>
-                <w:szCs w:val="24"/>
-                <w:lang w:val="es-MX"/>
-              </w:rPr>
-              <w:t>http://127.0.0.1:3000/api/</w:t>
-            </w:r>
-            <w:r>
-              <w:rPr>
-                <w:sz w:val="24"/>
-                <w:szCs w:val="24"/>
-                <w:lang w:val="es-MX"/>
-              </w:rPr>
-              <w:t>cursos/:id</w:t>
-            </w:r>
           </w:p>
         </w:tc>
         <w:tc>
@@ -3220,131 +3021,6 @@
             <w:shd w:val="clear" w:color="auto" w:fill="FFFFFF" w:themeFill="background1"/>
             <w:vAlign w:val="center"/>
           </w:tcPr>
-          <w:p>
-            <w:pPr>
-              <w:cnfStyle w:val="000000000000" w:firstRow="0" w:lastRow="0" w:firstColumn="0" w:lastColumn="0" w:oddVBand="0" w:evenVBand="0" w:oddHBand="0" w:evenHBand="0" w:firstRowFirstColumn="0" w:firstRowLastColumn="0" w:lastRowFirstColumn="0" w:lastRowLastColumn="0"/>
-              <w:rPr>
-                <w:sz w:val="24"/>
-                <w:szCs w:val="24"/>
-                <w:lang w:val="es-MX"/>
-              </w:rPr>
-            </w:pPr>
-            <w:proofErr w:type="spellStart"/>
-            <w:r>
-              <w:rPr>
-                <w:sz w:val="24"/>
-                <w:szCs w:val="24"/>
-                <w:lang w:val="es-MX"/>
-              </w:rPr>
-              <w:t>fetch</w:t>
-            </w:r>
-            <w:proofErr w:type="spellEnd"/>
-            <w:r>
-              <w:rPr>
-                <w:sz w:val="24"/>
-                <w:szCs w:val="24"/>
-                <w:lang w:val="es-MX"/>
-              </w:rPr>
-              <w:t>('http://127.0.0.1:3000/api/cursos</w:t>
-            </w:r>
-            <w:r>
-              <w:rPr>
-                <w:sz w:val="24"/>
-                <w:szCs w:val="24"/>
-                <w:lang w:val="es-MX"/>
-              </w:rPr>
-              <w:t>/5</w:t>
-            </w:r>
-            <w:r>
-              <w:rPr>
-                <w:sz w:val="24"/>
-                <w:szCs w:val="24"/>
-                <w:lang w:val="es-MX"/>
-              </w:rPr>
-              <w:t>)</w:t>
-            </w:r>
-          </w:p>
-          <w:p>
-            <w:pPr>
-              <w:cnfStyle w:val="000000000000" w:firstRow="0" w:lastRow="0" w:firstColumn="0" w:lastColumn="0" w:oddVBand="0" w:evenVBand="0" w:oddHBand="0" w:evenHBand="0" w:firstRowFirstColumn="0" w:firstRowLastColumn="0" w:lastRowFirstColumn="0" w:lastRowLastColumn="0"/>
-              <w:rPr>
-                <w:sz w:val="24"/>
-                <w:szCs w:val="24"/>
-                <w:lang w:val="es-MX"/>
-              </w:rPr>
-            </w:pPr>
-            <w:proofErr w:type="gramStart"/>
-            <w:r>
-              <w:rPr>
-                <w:sz w:val="24"/>
-                <w:szCs w:val="24"/>
-                <w:lang w:val="es-MX"/>
-              </w:rPr>
-              <w:t>.</w:t>
-            </w:r>
-            <w:proofErr w:type="spellStart"/>
-            <w:r>
-              <w:rPr>
-                <w:sz w:val="24"/>
-                <w:szCs w:val="24"/>
-                <w:lang w:val="es-MX"/>
-              </w:rPr>
-              <w:t>then</w:t>
-            </w:r>
-            <w:proofErr w:type="spellEnd"/>
-            <w:proofErr w:type="gramEnd"/>
-            <w:r>
-              <w:rPr>
-                <w:sz w:val="24"/>
-                <w:szCs w:val="24"/>
-                <w:lang w:val="es-MX"/>
-              </w:rPr>
-              <w:t>(data=&gt;</w:t>
-            </w:r>
-            <w:proofErr w:type="spellStart"/>
-            <w:r>
-              <w:rPr>
-                <w:sz w:val="24"/>
-                <w:szCs w:val="24"/>
-                <w:lang w:val="es-MX"/>
-              </w:rPr>
-              <w:t>data.json</w:t>
-            </w:r>
-            <w:proofErr w:type="spellEnd"/>
-            <w:r>
-              <w:rPr>
-                <w:sz w:val="24"/>
-                <w:szCs w:val="24"/>
-                <w:lang w:val="es-MX"/>
-              </w:rPr>
-              <w:t>())</w:t>
-            </w:r>
-          </w:p>
-          <w:p>
-            <w:pPr>
-              <w:cnfStyle w:val="000000000000" w:firstRow="0" w:lastRow="0" w:firstColumn="0" w:lastColumn="0" w:oddVBand="0" w:evenVBand="0" w:oddHBand="0" w:evenHBand="0" w:firstRowFirstColumn="0" w:firstRowLastColumn="0" w:lastRowFirstColumn="0" w:lastRowLastColumn="0"/>
-              <w:rPr>
-                <w:sz w:val="24"/>
-                <w:szCs w:val="24"/>
-              </w:rPr>
-            </w:pPr>
-            <w:proofErr w:type="gramStart"/>
-            <w:r>
-              <w:rPr>
-                <w:sz w:val="24"/>
-                <w:szCs w:val="24"/>
-              </w:rPr>
-              <w:t>.then</w:t>
-            </w:r>
-            <w:proofErr w:type="gramEnd"/>
-            <w:r>
-              <w:rPr>
-                <w:sz w:val="24"/>
-                <w:szCs w:val="24"/>
-              </w:rPr>
-              <w:t>(data =&gt; console.log(data))</w:t>
-            </w:r>
-          </w:p>
           <w:p>
             <w:pPr>
               <w:cnfStyle w:val="000000000000" w:firstRow="0" w:lastRow="0" w:firstColumn="0" w:lastColumn="0" w:oddVBand="0" w:evenVBand="0" w:oddHBand="0" w:evenHBand="0" w:firstRowFirstColumn="0" w:firstRowLastColumn="0" w:lastRowFirstColumn="0" w:lastRowLastColumn="0"/>
@@ -4031,7 +3707,6 @@
               <w:rPr>
                 <w:sz w:val="24"/>
                 <w:szCs w:val="24"/>
-                <w:lang w:val="es-MX"/>
               </w:rPr>
             </w:pPr>
             <w:proofErr w:type="gramStart"/>
@@ -4039,26 +3714,14 @@
               <w:rPr>
                 <w:sz w:val="24"/>
                 <w:szCs w:val="24"/>
-                <w:lang w:val="es-MX"/>
-              </w:rPr>
-              <w:t>.</w:t>
-            </w:r>
-            <w:proofErr w:type="spellStart"/>
-            <w:r>
-              <w:rPr>
-                <w:sz w:val="24"/>
-                <w:szCs w:val="24"/>
-                <w:lang w:val="es-MX"/>
-              </w:rPr>
-              <w:t>then</w:t>
-            </w:r>
-            <w:proofErr w:type="spellEnd"/>
+              </w:rPr>
+              <w:t>.then</w:t>
+            </w:r>
             <w:proofErr w:type="gramEnd"/>
             <w:r>
               <w:rPr>
                 <w:sz w:val="24"/>
                 <w:szCs w:val="24"/>
-                <w:lang w:val="es-MX"/>
               </w:rPr>
               <w:t>(data=&gt;</w:t>
             </w:r>
@@ -4067,7 +3730,6 @@
               <w:rPr>
                 <w:sz w:val="24"/>
                 <w:szCs w:val="24"/>
-                <w:lang w:val="es-MX"/>
               </w:rPr>
               <w:t>data.json</w:t>
             </w:r>
@@ -4076,7 +3738,6 @@
               <w:rPr>
                 <w:sz w:val="24"/>
                 <w:szCs w:val="24"/>
-                <w:lang w:val="es-MX"/>
               </w:rPr>
               <w:t>())</w:t>
             </w:r>
@@ -4126,7 +3787,6 @@
           <w:tcPr>
             <w:cnfStyle w:val="001000000000" w:firstRow="0" w:lastRow="0" w:firstColumn="1" w:lastColumn="0" w:oddVBand="0" w:evenVBand="0" w:oddHBand="0" w:evenHBand="0" w:firstRowFirstColumn="0" w:firstRowLastColumn="0" w:lastRowFirstColumn="0" w:lastRowLastColumn="0"/>
             <w:tcW w:w="1132" w:type="dxa"/>
-            <w:vMerge w:val="restart"/>
             <w:vAlign w:val="center"/>
           </w:tcPr>
           <w:p>
@@ -4200,15 +3860,7 @@
                 <w:szCs w:val="24"/>
                 <w:lang w:val="es-MX"/>
               </w:rPr>
-              <w:t>cursos/</w:t>
-            </w:r>
-            <w:r>
-              <w:rPr>
-                <w:sz w:val="24"/>
-                <w:szCs w:val="24"/>
-                <w:lang w:val="es-MX"/>
-              </w:rPr>
-              <w:t>new</w:t>
+              <w:t>cursos/new</w:t>
             </w:r>
           </w:p>
         </w:tc>
@@ -4248,7 +3900,6 @@
           </w:p>
           <w:p>
             <w:pPr>
-              <w:spacing w:after="0" w:line="240" w:lineRule="auto"/>
               <w:cnfStyle w:val="000000100000" w:firstRow="0" w:lastRow="0" w:firstColumn="0" w:lastColumn="0" w:oddVBand="0" w:evenVBand="0" w:oddHBand="1" w:evenHBand="0" w:firstRowFirstColumn="0" w:firstRowLastColumn="0" w:lastRowFirstColumn="0" w:lastRowLastColumn="0"/>
               <w:rPr>
                 <w:sz w:val="24"/>
@@ -4277,7 +3928,6 @@
           </w:p>
           <w:p>
             <w:pPr>
-              <w:spacing w:after="0" w:line="240" w:lineRule="auto"/>
               <w:cnfStyle w:val="000000100000" w:firstRow="0" w:lastRow="0" w:firstColumn="0" w:lastColumn="0" w:oddVBand="0" w:evenVBand="0" w:oddHBand="1" w:evenHBand="0" w:firstRowFirstColumn="0" w:firstRowLastColumn="0" w:lastRowFirstColumn="0" w:lastRowLastColumn="0"/>
               <w:rPr>
                 <w:sz w:val="24"/>
@@ -4314,7 +3964,6 @@
           </w:p>
           <w:p>
             <w:pPr>
-              <w:spacing w:after="0" w:line="240" w:lineRule="auto"/>
               <w:cnfStyle w:val="000000100000" w:firstRow="0" w:lastRow="0" w:firstColumn="0" w:lastColumn="0" w:oddVBand="0" w:evenVBand="0" w:oddHBand="1" w:evenHBand="0" w:firstRowFirstColumn="0" w:firstRowLastColumn="0" w:lastRowFirstColumn="0" w:lastRowLastColumn="0"/>
               <w:rPr>
                 <w:sz w:val="24"/>
@@ -4351,17 +4000,17 @@
           </w:p>
           <w:p>
             <w:pPr>
-              <w:spacing w:after="0" w:line="240" w:lineRule="auto"/>
-              <w:cnfStyle w:val="000000100000" w:firstRow="0" w:lastRow="0" w:firstColumn="0" w:lastColumn="0" w:oddVBand="0" w:evenVBand="0" w:oddHBand="1" w:evenHBand="0" w:firstRowFirstColumn="0" w:firstRowLastColumn="0" w:lastRowFirstColumn="0" w:lastRowLastColumn="0"/>
-              <w:rPr>
-                <w:sz w:val="24"/>
-                <w:szCs w:val="24"/>
-              </w:rPr>
-            </w:pPr>
-            <w:r>
-              <w:rPr>
-                <w:sz w:val="24"/>
-                <w:szCs w:val="24"/>
+              <w:cnfStyle w:val="000000100000" w:firstRow="0" w:lastRow="0" w:firstColumn="0" w:lastColumn="0" w:oddVBand="0" w:evenVBand="0" w:oddHBand="1" w:evenHBand="0" w:firstRowFirstColumn="0" w:firstRowLastColumn="0" w:lastRowFirstColumn="0" w:lastRowLastColumn="0"/>
+              <w:rPr>
+                <w:sz w:val="24"/>
+                <w:szCs w:val="24"/>
+              </w:rPr>
+            </w:pPr>
+            <w:r>
+              <w:rPr>
+                <w:sz w:val="24"/>
+                <w:szCs w:val="24"/>
+                <w:lang w:val="es-419"/>
               </w:rPr>
               <w:t xml:space="preserve">  </w:t>
             </w:r>
@@ -4384,7 +4033,6 @@
           </w:p>
           <w:p>
             <w:pPr>
-              <w:spacing w:after="0" w:line="240" w:lineRule="auto"/>
               <w:cnfStyle w:val="000000100000" w:firstRow="0" w:lastRow="0" w:firstColumn="0" w:lastColumn="0" w:oddVBand="0" w:evenVBand="0" w:oddHBand="1" w:evenHBand="0" w:firstRowFirstColumn="0" w:firstRowLastColumn="0" w:lastRowFirstColumn="0" w:lastRowLastColumn="0"/>
               <w:rPr>
                 <w:sz w:val="24"/>
@@ -4417,7 +4065,6 @@
           </w:p>
           <w:p>
             <w:pPr>
-              <w:spacing w:after="0" w:line="240" w:lineRule="auto"/>
               <w:cnfStyle w:val="000000100000" w:firstRow="0" w:lastRow="0" w:firstColumn="0" w:lastColumn="0" w:oddVBand="0" w:evenVBand="0" w:oddHBand="1" w:evenHBand="0" w:firstRowFirstColumn="0" w:firstRowLastColumn="0" w:lastRowFirstColumn="0" w:lastRowLastColumn="0"/>
               <w:rPr>
                 <w:sz w:val="24"/>
@@ -4527,6 +4174,47 @@
                 <w:szCs w:val="24"/>
               </w:rPr>
             </w:pPr>
+            <w:r>
+              <w:rPr>
+                <w:sz w:val="24"/>
+                <w:szCs w:val="24"/>
+              </w:rPr>
+              <w:t xml:space="preserve">Const token = “token de </w:t>
+            </w:r>
+            <w:proofErr w:type="spellStart"/>
+            <w:r>
+              <w:rPr>
+                <w:sz w:val="24"/>
+                <w:szCs w:val="24"/>
+              </w:rPr>
+              <w:t>sesion</w:t>
+            </w:r>
+            <w:proofErr w:type="spellEnd"/>
+            <w:r>
+              <w:rPr>
+                <w:sz w:val="24"/>
+                <w:szCs w:val="24"/>
+              </w:rPr>
+              <w:t>”</w:t>
+            </w:r>
+          </w:p>
+          <w:p>
+            <w:pPr>
+              <w:cnfStyle w:val="000000100000" w:firstRow="0" w:lastRow="0" w:firstColumn="0" w:lastColumn="0" w:oddVBand="0" w:evenVBand="0" w:oddHBand="1" w:evenHBand="0" w:firstRowFirstColumn="0" w:firstRowLastColumn="0" w:lastRowFirstColumn="0" w:lastRowLastColumn="0"/>
+              <w:rPr>
+                <w:sz w:val="24"/>
+                <w:szCs w:val="24"/>
+              </w:rPr>
+            </w:pPr>
+          </w:p>
+          <w:p>
+            <w:pPr>
+              <w:cnfStyle w:val="000000100000" w:firstRow="0" w:lastRow="0" w:firstColumn="0" w:lastColumn="0" w:oddVBand="0" w:evenVBand="0" w:oddHBand="1" w:evenHBand="0" w:firstRowFirstColumn="0" w:firstRowLastColumn="0" w:lastRowFirstColumn="0" w:lastRowLastColumn="0"/>
+              <w:rPr>
+                <w:sz w:val="24"/>
+                <w:szCs w:val="24"/>
+              </w:rPr>
+            </w:pPr>
             <w:proofErr w:type="gramStart"/>
             <w:r>
               <w:rPr>
@@ -4662,13 +4350,54 @@
               </w:rPr>
               <w:t xml:space="preserve">headers: </w:t>
             </w:r>
+          </w:p>
+          <w:p>
+            <w:pPr>
+              <w:cnfStyle w:val="000000100000" w:firstRow="0" w:lastRow="0" w:firstColumn="0" w:lastColumn="0" w:oddVBand="0" w:evenVBand="0" w:oddHBand="1" w:evenHBand="0" w:firstRowFirstColumn="0" w:firstRowLastColumn="0" w:lastRowFirstColumn="0" w:lastRowLastColumn="0"/>
+              <w:rPr>
+                <w:sz w:val="24"/>
+                <w:szCs w:val="24"/>
+              </w:rPr>
+            </w:pPr>
+            <w:r>
+              <w:rPr>
+                <w:sz w:val="24"/>
+                <w:szCs w:val="24"/>
+              </w:rPr>
+              <w:t>{</w:t>
+            </w:r>
+          </w:p>
+          <w:p>
+            <w:pPr>
+              <w:cnfStyle w:val="000000100000" w:firstRow="0" w:lastRow="0" w:firstColumn="0" w:lastColumn="0" w:oddVBand="0" w:evenVBand="0" w:oddHBand="1" w:evenHBand="0" w:firstRowFirstColumn="0" w:firstRowLastColumn="0" w:lastRowFirstColumn="0" w:lastRowLastColumn="0"/>
+              <w:rPr>
+                <w:sz w:val="24"/>
+                <w:szCs w:val="24"/>
+              </w:rPr>
+            </w:pPr>
+            <w:r>
+              <w:rPr>
+                <w:sz w:val="24"/>
+                <w:szCs w:val="24"/>
+              </w:rPr>
+              <w:t xml:space="preserve"> "Content-type": "application/</w:t>
+            </w:r>
+            <w:proofErr w:type="spellStart"/>
             <w:proofErr w:type="gramStart"/>
             <w:r>
               <w:rPr>
                 <w:sz w:val="24"/>
                 <w:szCs w:val="24"/>
               </w:rPr>
-              <w:t>{ "</w:t>
+              <w:t>json</w:t>
+            </w:r>
+            <w:proofErr w:type="spellEnd"/>
+            <w:r>
+              <w:rPr>
+                <w:sz w:val="24"/>
+                <w:szCs w:val="24"/>
+              </w:rPr>
+              <w:t>;</w:t>
             </w:r>
             <w:proofErr w:type="gramEnd"/>
             <w:r>
@@ -4676,23 +4405,97 @@
                 <w:sz w:val="24"/>
                 <w:szCs w:val="24"/>
               </w:rPr>
-              <w:t>Content-type": "application/</w:t>
-            </w:r>
-            <w:proofErr w:type="spellStart"/>
-            <w:r>
-              <w:rPr>
-                <w:sz w:val="24"/>
-                <w:szCs w:val="24"/>
-              </w:rPr>
-              <w:t>json</w:t>
-            </w:r>
-            <w:proofErr w:type="spellEnd"/>
-            <w:r>
-              <w:rPr>
-                <w:sz w:val="24"/>
-                <w:szCs w:val="24"/>
-              </w:rPr>
-              <w:t>; charset=UTF-8" }</w:t>
+              <w:t xml:space="preserve"> </w:t>
+            </w:r>
+          </w:p>
+          <w:p>
+            <w:pPr>
+              <w:cnfStyle w:val="000000100000" w:firstRow="0" w:lastRow="0" w:firstColumn="0" w:lastColumn="0" w:oddVBand="0" w:evenVBand="0" w:oddHBand="1" w:evenHBand="0" w:firstRowFirstColumn="0" w:firstRowLastColumn="0" w:lastRowFirstColumn="0" w:lastRowLastColumn="0"/>
+              <w:rPr>
+                <w:sz w:val="24"/>
+                <w:szCs w:val="24"/>
+              </w:rPr>
+            </w:pPr>
+            <w:r>
+              <w:rPr>
+                <w:sz w:val="24"/>
+                <w:szCs w:val="24"/>
+              </w:rPr>
+              <w:t>charset=UTF-8</w:t>
+            </w:r>
+            <w:proofErr w:type="gramStart"/>
+            <w:r>
+              <w:rPr>
+                <w:sz w:val="24"/>
+                <w:szCs w:val="24"/>
+              </w:rPr>
+              <w:t>"</w:t>
+            </w:r>
+            <w:r>
+              <w:rPr>
+                <w:sz w:val="24"/>
+                <w:szCs w:val="24"/>
+              </w:rPr>
+              <w:t>;</w:t>
+            </w:r>
+            <w:proofErr w:type="gramEnd"/>
+          </w:p>
+          <w:p>
+            <w:pPr>
+              <w:cnfStyle w:val="000000100000" w:firstRow="0" w:lastRow="0" w:firstColumn="0" w:lastColumn="0" w:oddVBand="0" w:evenVBand="0" w:oddHBand="1" w:evenHBand="0" w:firstRowFirstColumn="0" w:firstRowLastColumn="0" w:lastRowFirstColumn="0" w:lastRowLastColumn="0"/>
+              <w:rPr>
+                <w:color w:val="FF0000"/>
+                <w:sz w:val="24"/>
+                <w:szCs w:val="24"/>
+              </w:rPr>
+            </w:pPr>
+            <w:r>
+              <w:rPr>
+                <w:color w:val="FF0000"/>
+                <w:sz w:val="24"/>
+                <w:szCs w:val="24"/>
+              </w:rPr>
+              <w:t xml:space="preserve">'Authorization': </w:t>
+            </w:r>
+            <w:r>
+              <w:rPr>
+                <w:color w:val="FF0000"/>
+                <w:sz w:val="24"/>
+                <w:szCs w:val="24"/>
+              </w:rPr>
+              <w:t>“</w:t>
+            </w:r>
+            <w:r>
+              <w:rPr>
+                <w:color w:val="FF0000"/>
+                <w:sz w:val="24"/>
+                <w:szCs w:val="24"/>
+              </w:rPr>
+              <w:t>Bearer</w:t>
+            </w:r>
+            <w:r>
+              <w:rPr>
+                <w:color w:val="FF0000"/>
+                <w:sz w:val="24"/>
+                <w:szCs w:val="24"/>
+              </w:rPr>
+              <w:t>” + token</w:t>
+            </w:r>
+          </w:p>
+          <w:p>
+            <w:pPr>
+              <w:cnfStyle w:val="000000100000" w:firstRow="0" w:lastRow="0" w:firstColumn="0" w:lastColumn="0" w:oddVBand="0" w:evenVBand="0" w:oddHBand="1" w:evenHBand="0" w:firstRowFirstColumn="0" w:firstRowLastColumn="0" w:lastRowFirstColumn="0" w:lastRowLastColumn="0"/>
+              <w:rPr>
+                <w:sz w:val="24"/>
+                <w:szCs w:val="24"/>
+              </w:rPr>
+            </w:pPr>
+            <w:r>
+              <w:rPr>
+                <w:sz w:val="24"/>
+                <w:szCs w:val="24"/>
+              </w:rPr>
+              <w:t xml:space="preserve"> }</w:t>
             </w:r>
           </w:p>
           <w:p>
@@ -4787,7 +4590,7 @@
           <w:tcPr>
             <w:cnfStyle w:val="001000000000" w:firstRow="0" w:lastRow="0" w:firstColumn="1" w:lastColumn="0" w:oddVBand="0" w:evenVBand="0" w:oddHBand="0" w:evenHBand="0" w:firstRowFirstColumn="0" w:firstRowLastColumn="0" w:lastRowFirstColumn="0" w:lastRowLastColumn="0"/>
             <w:tcW w:w="1132" w:type="dxa"/>
-            <w:vMerge/>
+            <w:vMerge w:val="restart"/>
             <w:vAlign w:val="center"/>
           </w:tcPr>
           <w:p>
@@ -4797,6 +4600,13 @@
                 <w:szCs w:val="24"/>
               </w:rPr>
             </w:pPr>
+            <w:r>
+              <w:rPr>
+                <w:sz w:val="24"/>
+                <w:szCs w:val="24"/>
+              </w:rPr>
+              <w:t>PUT</w:t>
+            </w:r>
           </w:p>
         </w:tc>
         <w:tc>
@@ -4814,6 +4624,91 @@
                 <w:szCs w:val="24"/>
               </w:rPr>
             </w:pPr>
+            <w:proofErr w:type="spellStart"/>
+            <w:r>
+              <w:rPr>
+                <w:sz w:val="24"/>
+                <w:szCs w:val="24"/>
+              </w:rPr>
+              <w:t>Actualizar</w:t>
+            </w:r>
+            <w:proofErr w:type="spellEnd"/>
+            <w:r>
+              <w:rPr>
+                <w:sz w:val="24"/>
+                <w:szCs w:val="24"/>
+              </w:rPr>
+              <w:t xml:space="preserve"> </w:t>
+            </w:r>
+            <w:proofErr w:type="spellStart"/>
+            <w:r>
+              <w:rPr>
+                <w:sz w:val="24"/>
+                <w:szCs w:val="24"/>
+              </w:rPr>
+              <w:t>datos</w:t>
+            </w:r>
+            <w:proofErr w:type="spellEnd"/>
+            <w:r>
+              <w:rPr>
+                <w:sz w:val="24"/>
+                <w:szCs w:val="24"/>
+              </w:rPr>
+              <w:t xml:space="preserve"> del </w:t>
+            </w:r>
+            <w:proofErr w:type="spellStart"/>
+            <w:r>
+              <w:rPr>
+                <w:sz w:val="24"/>
+                <w:szCs w:val="24"/>
+              </w:rPr>
+              <w:t>Curso</w:t>
+            </w:r>
+            <w:proofErr w:type="spellEnd"/>
+            <w:r>
+              <w:rPr>
+                <w:sz w:val="24"/>
+                <w:szCs w:val="24"/>
+              </w:rPr>
+              <w:t>.</w:t>
+            </w:r>
+          </w:p>
+          <w:p>
+            <w:pPr>
+              <w:jc w:val="center"/>
+              <w:cnfStyle w:val="000000000000" w:firstRow="0" w:lastRow="0" w:firstColumn="0" w:lastColumn="0" w:oddVBand="0" w:evenVBand="0" w:oddHBand="0" w:evenHBand="0" w:firstRowFirstColumn="0" w:firstRowLastColumn="0" w:lastRowFirstColumn="0" w:lastRowLastColumn="0"/>
+              <w:rPr>
+                <w:sz w:val="24"/>
+                <w:szCs w:val="24"/>
+              </w:rPr>
+            </w:pPr>
+          </w:p>
+          <w:p>
+            <w:pPr>
+              <w:jc w:val="center"/>
+              <w:cnfStyle w:val="000000000000" w:firstRow="0" w:lastRow="0" w:firstColumn="0" w:lastColumn="0" w:oddVBand="0" w:evenVBand="0" w:oddHBand="0" w:evenHBand="0" w:firstRowFirstColumn="0" w:firstRowLastColumn="0" w:lastRowFirstColumn="0" w:lastRowLastColumn="0"/>
+              <w:rPr>
+                <w:sz w:val="24"/>
+                <w:szCs w:val="24"/>
+                <w:lang w:val="es-419"/>
+              </w:rPr>
+            </w:pPr>
+            <w:r>
+              <w:rPr>
+                <w:sz w:val="24"/>
+                <w:szCs w:val="24"/>
+                <w:lang w:val="es-419"/>
+              </w:rPr>
+              <w:t>Nota: No es necesario e</w:t>
+            </w:r>
+            <w:r>
+              <w:rPr>
+                <w:sz w:val="24"/>
+                <w:szCs w:val="24"/>
+                <w:lang w:val="es-419"/>
+              </w:rPr>
+              <w:t>nviar todos los datos del curso para actualizar, el campo enviado será actualizado, sin afectar a los otros.</w:t>
+            </w:r>
           </w:p>
         </w:tc>
         <w:tc>
@@ -4828,8 +4723,25 @@
               <w:rPr>
                 <w:sz w:val="24"/>
                 <w:szCs w:val="24"/>
-              </w:rPr>
-            </w:pPr>
+                <w:lang w:val="es-419"/>
+              </w:rPr>
+            </w:pPr>
+            <w:r>
+              <w:rPr>
+                <w:sz w:val="24"/>
+                <w:szCs w:val="24"/>
+                <w:lang w:val="es-419"/>
+              </w:rPr>
+              <w:t>http://127.0.0.1:3000/api/cursos/</w:t>
+            </w:r>
+            <w:r>
+              <w:rPr>
+                <w:sz w:val="24"/>
+                <w:szCs w:val="24"/>
+                <w:lang w:val="es-419"/>
+              </w:rPr>
+              <w:t>updateI:id</w:t>
+            </w:r>
           </w:p>
         </w:tc>
         <w:tc>
@@ -4841,6 +4753,1351 @@
           <w:p>
             <w:pPr>
               <w:cnfStyle w:val="000000000000" w:firstRow="0" w:lastRow="0" w:firstColumn="0" w:lastColumn="0" w:oddVBand="0" w:evenVBand="0" w:oddHBand="0" w:evenHBand="0" w:firstRowFirstColumn="0" w:firstRowLastColumn="0" w:lastRowFirstColumn="0" w:lastRowLastColumn="0"/>
+              <w:rPr>
+                <w:sz w:val="24"/>
+                <w:szCs w:val="24"/>
+                <w:lang w:val="es-MX"/>
+              </w:rPr>
+            </w:pPr>
+            <w:r>
+              <w:rPr>
+                <w:sz w:val="24"/>
+                <w:szCs w:val="24"/>
+                <w:lang w:val="es-MX"/>
+              </w:rPr>
+              <w:t>datos</w:t>
+            </w:r>
+            <w:proofErr w:type="gramStart"/>
+            <w:r>
+              <w:rPr>
+                <w:sz w:val="24"/>
+                <w:szCs w:val="24"/>
+                <w:lang w:val="es-MX"/>
+              </w:rPr>
+              <w:t>={</w:t>
+            </w:r>
+            <w:proofErr w:type="gramEnd"/>
+          </w:p>
+          <w:p>
+            <w:pPr>
+              <w:cnfStyle w:val="000000000000" w:firstRow="0" w:lastRow="0" w:firstColumn="0" w:lastColumn="0" w:oddVBand="0" w:evenVBand="0" w:oddHBand="0" w:evenHBand="0" w:firstRowFirstColumn="0" w:firstRowLastColumn="0" w:lastRowFirstColumn="0" w:lastRowLastColumn="0"/>
+              <w:rPr>
+                <w:sz w:val="24"/>
+                <w:szCs w:val="24"/>
+                <w:lang w:val="es-MX"/>
+              </w:rPr>
+            </w:pPr>
+            <w:r>
+              <w:rPr>
+                <w:sz w:val="24"/>
+                <w:szCs w:val="24"/>
+                <w:lang w:val="es-MX"/>
+              </w:rPr>
+              <w:t xml:space="preserve">  </w:t>
+            </w:r>
+            <w:proofErr w:type="spellStart"/>
+            <w:r>
+              <w:rPr>
+                <w:sz w:val="24"/>
+                <w:szCs w:val="24"/>
+                <w:lang w:val="es-MX"/>
+              </w:rPr>
+              <w:t>Nom_Cur</w:t>
+            </w:r>
+            <w:proofErr w:type="spellEnd"/>
+            <w:r>
+              <w:rPr>
+                <w:sz w:val="24"/>
+                <w:szCs w:val="24"/>
+                <w:lang w:val="es-MX"/>
+              </w:rPr>
+              <w:t>: "Curso de Programación Avanzada",</w:t>
+            </w:r>
+          </w:p>
+          <w:p>
+            <w:pPr>
+              <w:cnfStyle w:val="000000000000" w:firstRow="0" w:lastRow="0" w:firstColumn="0" w:lastColumn="0" w:oddVBand="0" w:evenVBand="0" w:oddHBand="0" w:evenHBand="0" w:firstRowFirstColumn="0" w:firstRowLastColumn="0" w:lastRowFirstColumn="0" w:lastRowLastColumn="0"/>
+              <w:rPr>
+                <w:sz w:val="24"/>
+                <w:szCs w:val="24"/>
+                <w:lang w:val="es-MX"/>
+              </w:rPr>
+            </w:pPr>
+            <w:r>
+              <w:rPr>
+                <w:sz w:val="24"/>
+                <w:szCs w:val="24"/>
+                <w:lang w:val="es-MX"/>
+              </w:rPr>
+              <w:t xml:space="preserve">  </w:t>
+            </w:r>
+            <w:proofErr w:type="spellStart"/>
+            <w:r>
+              <w:rPr>
+                <w:sz w:val="24"/>
+                <w:szCs w:val="24"/>
+                <w:lang w:val="es-MX"/>
+              </w:rPr>
+              <w:t>Des_Cur</w:t>
+            </w:r>
+            <w:proofErr w:type="spellEnd"/>
+            <w:r>
+              <w:rPr>
+                <w:sz w:val="24"/>
+                <w:szCs w:val="24"/>
+                <w:lang w:val="es-MX"/>
+              </w:rPr>
+              <w:t>: "Este curso cubre temas avanzados de programación en varios lenguajes.",</w:t>
+            </w:r>
+          </w:p>
+          <w:p>
+            <w:pPr>
+              <w:cnfStyle w:val="000000000000" w:firstRow="0" w:lastRow="0" w:firstColumn="0" w:lastColumn="0" w:oddVBand="0" w:evenVBand="0" w:oddHBand="0" w:evenHBand="0" w:firstRowFirstColumn="0" w:firstRowLastColumn="0" w:lastRowFirstColumn="0" w:lastRowLastColumn="0"/>
+              <w:rPr>
+                <w:sz w:val="24"/>
+                <w:szCs w:val="24"/>
+              </w:rPr>
+            </w:pPr>
+            <w:r>
+              <w:rPr>
+                <w:sz w:val="24"/>
+                <w:szCs w:val="24"/>
+                <w:lang w:val="es-419"/>
+              </w:rPr>
+              <w:t xml:space="preserve">  </w:t>
+            </w:r>
+            <w:proofErr w:type="spellStart"/>
+            <w:r>
+              <w:rPr>
+                <w:sz w:val="24"/>
+                <w:szCs w:val="24"/>
+              </w:rPr>
+              <w:t>Hor_Cont_Total</w:t>
+            </w:r>
+            <w:proofErr w:type="spellEnd"/>
+            <w:r>
+              <w:rPr>
+                <w:sz w:val="24"/>
+                <w:szCs w:val="24"/>
+              </w:rPr>
+              <w:t>: 40,</w:t>
+            </w:r>
+          </w:p>
+          <w:p>
+            <w:pPr>
+              <w:cnfStyle w:val="000000000000" w:firstRow="0" w:lastRow="0" w:firstColumn="0" w:lastColumn="0" w:oddVBand="0" w:evenVBand="0" w:oddHBand="0" w:evenHBand="0" w:firstRowFirstColumn="0" w:firstRowLastColumn="0" w:lastRowFirstColumn="0" w:lastRowLastColumn="0"/>
+              <w:rPr>
+                <w:sz w:val="24"/>
+                <w:szCs w:val="24"/>
+              </w:rPr>
+            </w:pPr>
+            <w:r>
+              <w:rPr>
+                <w:sz w:val="24"/>
+                <w:szCs w:val="24"/>
+              </w:rPr>
+              <w:t xml:space="preserve">  </w:t>
+            </w:r>
+            <w:proofErr w:type="spellStart"/>
+            <w:r>
+              <w:rPr>
+                <w:sz w:val="24"/>
+                <w:szCs w:val="24"/>
+              </w:rPr>
+              <w:t>Fech_Crea_Cur</w:t>
+            </w:r>
+            <w:proofErr w:type="spellEnd"/>
+            <w:r>
+              <w:rPr>
+                <w:sz w:val="24"/>
+                <w:szCs w:val="24"/>
+              </w:rPr>
+              <w:t>: "2024-02-05",</w:t>
+            </w:r>
+          </w:p>
+          <w:p>
+            <w:pPr>
+              <w:cnfStyle w:val="000000000000" w:firstRow="0" w:lastRow="0" w:firstColumn="0" w:lastColumn="0" w:oddVBand="0" w:evenVBand="0" w:oddHBand="0" w:evenHBand="0" w:firstRowFirstColumn="0" w:firstRowLastColumn="0" w:lastRowFirstColumn="0" w:lastRowLastColumn="0"/>
+              <w:rPr>
+                <w:sz w:val="24"/>
+                <w:szCs w:val="24"/>
+              </w:rPr>
+            </w:pPr>
+            <w:r>
+              <w:rPr>
+                <w:sz w:val="24"/>
+                <w:szCs w:val="24"/>
+              </w:rPr>
+              <w:t xml:space="preserve">  </w:t>
+            </w:r>
+            <w:proofErr w:type="spellStart"/>
+            <w:r>
+              <w:rPr>
+                <w:sz w:val="24"/>
+                <w:szCs w:val="24"/>
+              </w:rPr>
+              <w:t>Id_Cat_FK</w:t>
+            </w:r>
+            <w:proofErr w:type="spellEnd"/>
+            <w:r>
+              <w:rPr>
+                <w:sz w:val="24"/>
+                <w:szCs w:val="24"/>
+              </w:rPr>
+              <w:t>: 1,</w:t>
+            </w:r>
+          </w:p>
+          <w:p>
+            <w:pPr>
+              <w:cnfStyle w:val="000000000000" w:firstRow="0" w:lastRow="0" w:firstColumn="0" w:lastColumn="0" w:oddVBand="0" w:evenVBand="0" w:oddHBand="0" w:evenHBand="0" w:firstRowFirstColumn="0" w:firstRowLastColumn="0" w:lastRowFirstColumn="0" w:lastRowLastColumn="0"/>
+              <w:rPr>
+                <w:sz w:val="24"/>
+                <w:szCs w:val="24"/>
+              </w:rPr>
+            </w:pPr>
+            <w:r>
+              <w:rPr>
+                <w:sz w:val="24"/>
+                <w:szCs w:val="24"/>
+              </w:rPr>
+              <w:t xml:space="preserve">  </w:t>
+            </w:r>
+            <w:proofErr w:type="spellStart"/>
+            <w:r>
+              <w:rPr>
+                <w:sz w:val="24"/>
+                <w:szCs w:val="24"/>
+              </w:rPr>
+              <w:t>Fot_Cur</w:t>
+            </w:r>
+            <w:proofErr w:type="spellEnd"/>
+            <w:r>
+              <w:rPr>
+                <w:sz w:val="24"/>
+                <w:szCs w:val="24"/>
+              </w:rPr>
+              <w:t xml:space="preserve">: </w:t>
+            </w:r>
+            <w:hyperlink r:id="rId6" w:history="1">
+              <w:r>
+                <w:rPr>
+                  <w:rStyle w:val="Hyperlink"/>
+                  <w:sz w:val="24"/>
+                  <w:szCs w:val="24"/>
+                </w:rPr>
+                <w:t>https://ejemplo.com/imagen_curso.jpg</w:t>
+              </w:r>
+            </w:hyperlink>
+          </w:p>
+          <w:p>
+            <w:pPr>
+              <w:cnfStyle w:val="000000000000" w:firstRow="0" w:lastRow="0" w:firstColumn="0" w:lastColumn="0" w:oddVBand="0" w:evenVBand="0" w:oddHBand="0" w:evenHBand="0" w:firstRowFirstColumn="0" w:firstRowLastColumn="0" w:lastRowFirstColumn="0" w:lastRowLastColumn="0"/>
+              <w:rPr>
+                <w:sz w:val="24"/>
+                <w:szCs w:val="24"/>
+              </w:rPr>
+            </w:pPr>
+            <w:r>
+              <w:rPr>
+                <w:sz w:val="24"/>
+                <w:szCs w:val="24"/>
+              </w:rPr>
+              <w:t>}</w:t>
+            </w:r>
+          </w:p>
+          <w:p>
+            <w:pPr>
+              <w:cnfStyle w:val="000000000000" w:firstRow="0" w:lastRow="0" w:firstColumn="0" w:lastColumn="0" w:oddVBand="0" w:evenVBand="0" w:oddHBand="0" w:evenHBand="0" w:firstRowFirstColumn="0" w:firstRowLastColumn="0" w:lastRowFirstColumn="0" w:lastRowLastColumn="0"/>
+              <w:rPr>
+                <w:sz w:val="24"/>
+                <w:szCs w:val="24"/>
+              </w:rPr>
+            </w:pPr>
+          </w:p>
+          <w:p>
+            <w:pPr>
+              <w:cnfStyle w:val="000000000000" w:firstRow="0" w:lastRow="0" w:firstColumn="0" w:lastColumn="0" w:oddVBand="0" w:evenVBand="0" w:oddHBand="0" w:evenHBand="0" w:firstRowFirstColumn="0" w:firstRowLastColumn="0" w:lastRowFirstColumn="0" w:lastRowLastColumn="0"/>
+              <w:rPr>
+                <w:sz w:val="24"/>
+                <w:szCs w:val="24"/>
+              </w:rPr>
+            </w:pPr>
+            <w:r>
+              <w:rPr>
+                <w:sz w:val="24"/>
+                <w:szCs w:val="24"/>
+              </w:rPr>
+              <w:t xml:space="preserve">Const token = “token de </w:t>
+            </w:r>
+            <w:proofErr w:type="spellStart"/>
+            <w:r>
+              <w:rPr>
+                <w:sz w:val="24"/>
+                <w:szCs w:val="24"/>
+              </w:rPr>
+              <w:t>sesion</w:t>
+            </w:r>
+            <w:proofErr w:type="spellEnd"/>
+            <w:r>
+              <w:rPr>
+                <w:sz w:val="24"/>
+                <w:szCs w:val="24"/>
+              </w:rPr>
+              <w:t>”</w:t>
+            </w:r>
+          </w:p>
+          <w:p>
+            <w:pPr>
+              <w:cnfStyle w:val="000000000000" w:firstRow="0" w:lastRow="0" w:firstColumn="0" w:lastColumn="0" w:oddVBand="0" w:evenVBand="0" w:oddHBand="0" w:evenHBand="0" w:firstRowFirstColumn="0" w:firstRowLastColumn="0" w:lastRowFirstColumn="0" w:lastRowLastColumn="0"/>
+              <w:rPr>
+                <w:sz w:val="24"/>
+                <w:szCs w:val="24"/>
+              </w:rPr>
+            </w:pPr>
+          </w:p>
+          <w:p>
+            <w:pPr>
+              <w:cnfStyle w:val="000000000000" w:firstRow="0" w:lastRow="0" w:firstColumn="0" w:lastColumn="0" w:oddVBand="0" w:evenVBand="0" w:oddHBand="0" w:evenHBand="0" w:firstRowFirstColumn="0" w:firstRowLastColumn="0" w:lastRowFirstColumn="0" w:lastRowLastColumn="0"/>
+              <w:rPr>
+                <w:sz w:val="24"/>
+                <w:szCs w:val="24"/>
+              </w:rPr>
+            </w:pPr>
+            <w:proofErr w:type="gramStart"/>
+            <w:r>
+              <w:rPr>
+                <w:sz w:val="24"/>
+                <w:szCs w:val="24"/>
+              </w:rPr>
+              <w:t>fetch(</w:t>
+            </w:r>
+            <w:proofErr w:type="gramEnd"/>
+            <w:r>
+              <w:rPr>
+                <w:sz w:val="24"/>
+                <w:szCs w:val="24"/>
+              </w:rPr>
+              <w:t>'http://127.0.0.1:3000/</w:t>
+            </w:r>
+            <w:proofErr w:type="spellStart"/>
+            <w:r>
+              <w:rPr>
+                <w:sz w:val="24"/>
+                <w:szCs w:val="24"/>
+              </w:rPr>
+              <w:t>api</w:t>
+            </w:r>
+            <w:proofErr w:type="spellEnd"/>
+            <w:r>
+              <w:rPr>
+                <w:sz w:val="24"/>
+                <w:szCs w:val="24"/>
+              </w:rPr>
+              <w:t>/</w:t>
+            </w:r>
+            <w:proofErr w:type="spellStart"/>
+            <w:r>
+              <w:rPr>
+                <w:sz w:val="24"/>
+                <w:szCs w:val="24"/>
+              </w:rPr>
+              <w:t>cursos</w:t>
+            </w:r>
+            <w:proofErr w:type="spellEnd"/>
+            <w:r>
+              <w:rPr>
+                <w:sz w:val="24"/>
+                <w:szCs w:val="24"/>
+              </w:rPr>
+              <w:t>/</w:t>
+            </w:r>
+            <w:r>
+              <w:rPr>
+                <w:sz w:val="24"/>
+                <w:szCs w:val="24"/>
+              </w:rPr>
+              <w:t>update/1</w:t>
+            </w:r>
+            <w:r>
+              <w:rPr>
+                <w:sz w:val="24"/>
+                <w:szCs w:val="24"/>
+              </w:rPr>
+              <w:t>, {</w:t>
+            </w:r>
+          </w:p>
+          <w:p>
+            <w:pPr>
+              <w:cnfStyle w:val="000000000000" w:firstRow="0" w:lastRow="0" w:firstColumn="0" w:lastColumn="0" w:oddVBand="0" w:evenVBand="0" w:oddHBand="0" w:evenHBand="0" w:firstRowFirstColumn="0" w:firstRowLastColumn="0" w:lastRowFirstColumn="0" w:lastRowLastColumn="0"/>
+              <w:rPr>
+                <w:sz w:val="24"/>
+                <w:szCs w:val="24"/>
+              </w:rPr>
+            </w:pPr>
+            <w:r>
+              <w:rPr>
+                <w:sz w:val="24"/>
+                <w:szCs w:val="24"/>
+              </w:rPr>
+              <w:t>method: "</w:t>
+            </w:r>
+            <w:r>
+              <w:rPr>
+                <w:sz w:val="24"/>
+                <w:szCs w:val="24"/>
+              </w:rPr>
+              <w:t>PUT</w:t>
+            </w:r>
+            <w:r>
+              <w:rPr>
+                <w:sz w:val="24"/>
+                <w:szCs w:val="24"/>
+              </w:rPr>
+              <w:t>",</w:t>
+            </w:r>
+          </w:p>
+          <w:p>
+            <w:pPr>
+              <w:cnfStyle w:val="000000000000" w:firstRow="0" w:lastRow="0" w:firstColumn="0" w:lastColumn="0" w:oddVBand="0" w:evenVBand="0" w:oddHBand="0" w:evenHBand="0" w:firstRowFirstColumn="0" w:firstRowLastColumn="0" w:lastRowFirstColumn="0" w:lastRowLastColumn="0"/>
+              <w:rPr>
+                <w:sz w:val="24"/>
+                <w:szCs w:val="24"/>
+              </w:rPr>
+            </w:pPr>
+            <w:r>
+              <w:rPr>
+                <w:sz w:val="24"/>
+                <w:szCs w:val="24"/>
+              </w:rPr>
+              <w:t xml:space="preserve">body: </w:t>
+            </w:r>
+            <w:proofErr w:type="spellStart"/>
+            <w:r>
+              <w:rPr>
+                <w:sz w:val="24"/>
+                <w:szCs w:val="24"/>
+              </w:rPr>
+              <w:t>JSON.stringify</w:t>
+            </w:r>
+            <w:proofErr w:type="spellEnd"/>
+            <w:r>
+              <w:rPr>
+                <w:sz w:val="24"/>
+                <w:szCs w:val="24"/>
+              </w:rPr>
+              <w:t>(</w:t>
+            </w:r>
+            <w:proofErr w:type="spellStart"/>
+            <w:r>
+              <w:rPr>
+                <w:sz w:val="24"/>
+                <w:szCs w:val="24"/>
+              </w:rPr>
+              <w:t>datos</w:t>
+            </w:r>
+            <w:proofErr w:type="spellEnd"/>
+            <w:r>
+              <w:rPr>
+                <w:sz w:val="24"/>
+                <w:szCs w:val="24"/>
+              </w:rPr>
+              <w:t>),</w:t>
+            </w:r>
+          </w:p>
+          <w:p>
+            <w:pPr>
+              <w:cnfStyle w:val="000000000000" w:firstRow="0" w:lastRow="0" w:firstColumn="0" w:lastColumn="0" w:oddVBand="0" w:evenVBand="0" w:oddHBand="0" w:evenHBand="0" w:firstRowFirstColumn="0" w:firstRowLastColumn="0" w:lastRowFirstColumn="0" w:lastRowLastColumn="0"/>
+              <w:rPr>
+                <w:sz w:val="24"/>
+                <w:szCs w:val="24"/>
+              </w:rPr>
+            </w:pPr>
+            <w:r>
+              <w:rPr>
+                <w:sz w:val="24"/>
+                <w:szCs w:val="24"/>
+              </w:rPr>
+              <w:lastRenderedPageBreak/>
+              <w:t xml:space="preserve">headers: </w:t>
+            </w:r>
+          </w:p>
+          <w:p>
+            <w:pPr>
+              <w:cnfStyle w:val="000000000000" w:firstRow="0" w:lastRow="0" w:firstColumn="0" w:lastColumn="0" w:oddVBand="0" w:evenVBand="0" w:oddHBand="0" w:evenHBand="0" w:firstRowFirstColumn="0" w:firstRowLastColumn="0" w:lastRowFirstColumn="0" w:lastRowLastColumn="0"/>
+              <w:rPr>
+                <w:sz w:val="24"/>
+                <w:szCs w:val="24"/>
+              </w:rPr>
+            </w:pPr>
+            <w:r>
+              <w:rPr>
+                <w:sz w:val="24"/>
+                <w:szCs w:val="24"/>
+              </w:rPr>
+              <w:t>{</w:t>
+            </w:r>
+          </w:p>
+          <w:p>
+            <w:pPr>
+              <w:cnfStyle w:val="000000000000" w:firstRow="0" w:lastRow="0" w:firstColumn="0" w:lastColumn="0" w:oddVBand="0" w:evenVBand="0" w:oddHBand="0" w:evenHBand="0" w:firstRowFirstColumn="0" w:firstRowLastColumn="0" w:lastRowFirstColumn="0" w:lastRowLastColumn="0"/>
+              <w:rPr>
+                <w:sz w:val="24"/>
+                <w:szCs w:val="24"/>
+              </w:rPr>
+            </w:pPr>
+            <w:r>
+              <w:rPr>
+                <w:sz w:val="24"/>
+                <w:szCs w:val="24"/>
+              </w:rPr>
+              <w:t xml:space="preserve"> "Content-type": "application/</w:t>
+            </w:r>
+            <w:proofErr w:type="spellStart"/>
+            <w:proofErr w:type="gramStart"/>
+            <w:r>
+              <w:rPr>
+                <w:sz w:val="24"/>
+                <w:szCs w:val="24"/>
+              </w:rPr>
+              <w:t>json</w:t>
+            </w:r>
+            <w:proofErr w:type="spellEnd"/>
+            <w:r>
+              <w:rPr>
+                <w:sz w:val="24"/>
+                <w:szCs w:val="24"/>
+              </w:rPr>
+              <w:t>;</w:t>
+            </w:r>
+            <w:proofErr w:type="gramEnd"/>
+            <w:r>
+              <w:rPr>
+                <w:sz w:val="24"/>
+                <w:szCs w:val="24"/>
+              </w:rPr>
+              <w:t xml:space="preserve"> </w:t>
+            </w:r>
+          </w:p>
+          <w:p>
+            <w:pPr>
+              <w:cnfStyle w:val="000000000000" w:firstRow="0" w:lastRow="0" w:firstColumn="0" w:lastColumn="0" w:oddVBand="0" w:evenVBand="0" w:oddHBand="0" w:evenHBand="0" w:firstRowFirstColumn="0" w:firstRowLastColumn="0" w:lastRowFirstColumn="0" w:lastRowLastColumn="0"/>
+              <w:rPr>
+                <w:sz w:val="24"/>
+                <w:szCs w:val="24"/>
+              </w:rPr>
+            </w:pPr>
+            <w:r>
+              <w:rPr>
+                <w:sz w:val="24"/>
+                <w:szCs w:val="24"/>
+              </w:rPr>
+              <w:t>charset=UTF-8</w:t>
+            </w:r>
+            <w:proofErr w:type="gramStart"/>
+            <w:r>
+              <w:rPr>
+                <w:sz w:val="24"/>
+                <w:szCs w:val="24"/>
+              </w:rPr>
+              <w:t>"</w:t>
+            </w:r>
+            <w:r>
+              <w:rPr>
+                <w:sz w:val="24"/>
+                <w:szCs w:val="24"/>
+              </w:rPr>
+              <w:t>;</w:t>
+            </w:r>
+            <w:proofErr w:type="gramEnd"/>
+          </w:p>
+          <w:p>
+            <w:pPr>
+              <w:cnfStyle w:val="000000000000" w:firstRow="0" w:lastRow="0" w:firstColumn="0" w:lastColumn="0" w:oddVBand="0" w:evenVBand="0" w:oddHBand="0" w:evenHBand="0" w:firstRowFirstColumn="0" w:firstRowLastColumn="0" w:lastRowFirstColumn="0" w:lastRowLastColumn="0"/>
+              <w:rPr>
+                <w:color w:val="FF0000"/>
+                <w:sz w:val="24"/>
+                <w:szCs w:val="24"/>
+              </w:rPr>
+            </w:pPr>
+            <w:r>
+              <w:rPr>
+                <w:color w:val="FF0000"/>
+                <w:sz w:val="24"/>
+                <w:szCs w:val="24"/>
+              </w:rPr>
+              <w:t>'Authorization': “Bearer” + token</w:t>
+            </w:r>
+          </w:p>
+          <w:p>
+            <w:pPr>
+              <w:cnfStyle w:val="000000000000" w:firstRow="0" w:lastRow="0" w:firstColumn="0" w:lastColumn="0" w:oddVBand="0" w:evenVBand="0" w:oddHBand="0" w:evenHBand="0" w:firstRowFirstColumn="0" w:firstRowLastColumn="0" w:lastRowFirstColumn="0" w:lastRowLastColumn="0"/>
+              <w:rPr>
+                <w:sz w:val="24"/>
+                <w:szCs w:val="24"/>
+              </w:rPr>
+            </w:pPr>
+            <w:r>
+              <w:rPr>
+                <w:sz w:val="24"/>
+                <w:szCs w:val="24"/>
+              </w:rPr>
+              <w:t xml:space="preserve"> }</w:t>
+            </w:r>
+          </w:p>
+          <w:p>
+            <w:pPr>
+              <w:cnfStyle w:val="000000000000" w:firstRow="0" w:lastRow="0" w:firstColumn="0" w:lastColumn="0" w:oddVBand="0" w:evenVBand="0" w:oddHBand="0" w:evenHBand="0" w:firstRowFirstColumn="0" w:firstRowLastColumn="0" w:lastRowFirstColumn="0" w:lastRowLastColumn="0"/>
+              <w:rPr>
+                <w:sz w:val="24"/>
+                <w:szCs w:val="24"/>
+              </w:rPr>
+            </w:pPr>
+            <w:r>
+              <w:rPr>
+                <w:sz w:val="24"/>
+                <w:szCs w:val="24"/>
+              </w:rPr>
+              <w:t>}</w:t>
+            </w:r>
+            <w:proofErr w:type="gramStart"/>
+            <w:r>
+              <w:rPr>
+                <w:sz w:val="24"/>
+                <w:szCs w:val="24"/>
+              </w:rPr>
+              <w:t>).then</w:t>
+            </w:r>
+            <w:proofErr w:type="gramEnd"/>
+            <w:r>
+              <w:rPr>
+                <w:sz w:val="24"/>
+                <w:szCs w:val="24"/>
+              </w:rPr>
+              <w:t>(data=&gt;</w:t>
+            </w:r>
+            <w:proofErr w:type="spellStart"/>
+            <w:r>
+              <w:rPr>
+                <w:sz w:val="24"/>
+                <w:szCs w:val="24"/>
+              </w:rPr>
+              <w:t>data.json</w:t>
+            </w:r>
+            <w:proofErr w:type="spellEnd"/>
+            <w:r>
+              <w:rPr>
+                <w:sz w:val="24"/>
+                <w:szCs w:val="24"/>
+              </w:rPr>
+              <w:t>())</w:t>
+            </w:r>
+          </w:p>
+          <w:p>
+            <w:pPr>
+              <w:cnfStyle w:val="000000000000" w:firstRow="0" w:lastRow="0" w:firstColumn="0" w:lastColumn="0" w:oddVBand="0" w:evenVBand="0" w:oddHBand="0" w:evenHBand="0" w:firstRowFirstColumn="0" w:firstRowLastColumn="0" w:lastRowFirstColumn="0" w:lastRowLastColumn="0"/>
+              <w:rPr>
+                <w:sz w:val="24"/>
+                <w:szCs w:val="24"/>
+              </w:rPr>
+            </w:pPr>
+            <w:proofErr w:type="gramStart"/>
+            <w:r>
+              <w:rPr>
+                <w:sz w:val="24"/>
+                <w:szCs w:val="24"/>
+              </w:rPr>
+              <w:t>.then</w:t>
+            </w:r>
+            <w:proofErr w:type="gramEnd"/>
+            <w:r>
+              <w:rPr>
+                <w:sz w:val="24"/>
+                <w:szCs w:val="24"/>
+              </w:rPr>
+              <w:t>(data =&gt; console.log(data))</w:t>
+            </w:r>
+          </w:p>
+          <w:p>
+            <w:pPr>
+              <w:cnfStyle w:val="000000000000" w:firstRow="0" w:lastRow="0" w:firstColumn="0" w:lastColumn="0" w:oddVBand="0" w:evenVBand="0" w:oddHBand="0" w:evenHBand="0" w:firstRowFirstColumn="0" w:firstRowLastColumn="0" w:lastRowFirstColumn="0" w:lastRowLastColumn="0"/>
+              <w:rPr>
+                <w:sz w:val="24"/>
+                <w:szCs w:val="24"/>
+              </w:rPr>
+            </w:pPr>
+          </w:p>
+        </w:tc>
+      </w:tr>
+      <w:tr>
+        <w:trPr>
+          <w:cnfStyle w:val="000000100000" w:firstRow="0" w:lastRow="0" w:firstColumn="0" w:lastColumn="0" w:oddVBand="0" w:evenVBand="0" w:oddHBand="1" w:evenHBand="0" w:firstRowFirstColumn="0" w:firstRowLastColumn="0" w:lastRowFirstColumn="0" w:lastRowLastColumn="0"/>
+          <w:trHeight w:val="978"/>
+        </w:trPr>
+        <w:tc>
+          <w:tcPr>
+            <w:cnfStyle w:val="001000000000" w:firstRow="0" w:lastRow="0" w:firstColumn="1" w:lastColumn="0" w:oddVBand="0" w:evenVBand="0" w:oddHBand="0" w:evenHBand="0" w:firstRowFirstColumn="0" w:firstRowLastColumn="0" w:lastRowFirstColumn="0" w:lastRowLastColumn="0"/>
+            <w:tcW w:w="1132" w:type="dxa"/>
+            <w:vMerge/>
+            <w:vAlign w:val="center"/>
+          </w:tcPr>
+          <w:p>
+            <w:pPr>
+              <w:rPr>
+                <w:sz w:val="24"/>
+                <w:szCs w:val="24"/>
+              </w:rPr>
+            </w:pPr>
+          </w:p>
+        </w:tc>
+        <w:tc>
+          <w:tcPr>
+            <w:tcW w:w="1972" w:type="dxa"/>
+            <w:shd w:val="clear" w:color="auto" w:fill="FFFFFF" w:themeFill="background1"/>
+            <w:vAlign w:val="center"/>
+          </w:tcPr>
+          <w:p>
+            <w:pPr>
+              <w:jc w:val="center"/>
+              <w:cnfStyle w:val="000000100000" w:firstRow="0" w:lastRow="0" w:firstColumn="0" w:lastColumn="0" w:oddVBand="0" w:evenVBand="0" w:oddHBand="1" w:evenHBand="0" w:firstRowFirstColumn="0" w:firstRowLastColumn="0" w:lastRowFirstColumn="0" w:lastRowLastColumn="0"/>
+              <w:rPr>
+                <w:b/>
+                <w:bCs/>
+                <w:sz w:val="24"/>
+                <w:szCs w:val="24"/>
+              </w:rPr>
+            </w:pPr>
+            <w:proofErr w:type="spellStart"/>
+            <w:r>
+              <w:rPr>
+                <w:b/>
+                <w:bCs/>
+                <w:sz w:val="24"/>
+                <w:szCs w:val="24"/>
+              </w:rPr>
+              <w:t>Eliminar</w:t>
+            </w:r>
+            <w:proofErr w:type="spellEnd"/>
+            <w:r>
+              <w:rPr>
+                <w:b/>
+                <w:bCs/>
+                <w:sz w:val="24"/>
+                <w:szCs w:val="24"/>
+              </w:rPr>
+              <w:t xml:space="preserve"> </w:t>
+            </w:r>
+            <w:proofErr w:type="spellStart"/>
+            <w:r>
+              <w:rPr>
+                <w:b/>
+                <w:bCs/>
+                <w:sz w:val="24"/>
+                <w:szCs w:val="24"/>
+              </w:rPr>
+              <w:t>curso</w:t>
+            </w:r>
+            <w:proofErr w:type="spellEnd"/>
+          </w:p>
+          <w:p>
+            <w:pPr>
+              <w:jc w:val="center"/>
+              <w:cnfStyle w:val="000000100000" w:firstRow="0" w:lastRow="0" w:firstColumn="0" w:lastColumn="0" w:oddVBand="0" w:evenVBand="0" w:oddHBand="1" w:evenHBand="0" w:firstRowFirstColumn="0" w:firstRowLastColumn="0" w:lastRowFirstColumn="0" w:lastRowLastColumn="0"/>
+              <w:rPr>
+                <w:sz w:val="24"/>
+                <w:szCs w:val="24"/>
+              </w:rPr>
+            </w:pPr>
+          </w:p>
+          <w:p>
+            <w:pPr>
+              <w:jc w:val="center"/>
+              <w:cnfStyle w:val="000000100000" w:firstRow="0" w:lastRow="0" w:firstColumn="0" w:lastColumn="0" w:oddVBand="0" w:evenVBand="0" w:oddHBand="1" w:evenHBand="0" w:firstRowFirstColumn="0" w:firstRowLastColumn="0" w:lastRowFirstColumn="0" w:lastRowLastColumn="0"/>
+              <w:rPr>
+                <w:sz w:val="24"/>
+                <w:szCs w:val="24"/>
+                <w:lang w:val="es-419"/>
+              </w:rPr>
+            </w:pPr>
+            <w:r>
+              <w:rPr>
+                <w:sz w:val="24"/>
+                <w:szCs w:val="24"/>
+                <w:lang w:val="es-419"/>
+              </w:rPr>
+              <w:t>Nota: El curso no s</w:t>
+            </w:r>
+            <w:r>
+              <w:rPr>
+                <w:sz w:val="24"/>
+                <w:szCs w:val="24"/>
+                <w:lang w:val="es-419"/>
+              </w:rPr>
+              <w:t>e elimina, lo que se hace es actualizar el estado del curso (</w:t>
+            </w:r>
+            <w:proofErr w:type="spellStart"/>
+            <w:r>
+              <w:rPr>
+                <w:sz w:val="24"/>
+                <w:szCs w:val="24"/>
+                <w:lang w:val="es-419"/>
+              </w:rPr>
+              <w:t>Est_Cur</w:t>
+            </w:r>
+            <w:proofErr w:type="spellEnd"/>
+            <w:r>
+              <w:rPr>
+                <w:sz w:val="24"/>
+                <w:szCs w:val="24"/>
+                <w:lang w:val="es-419"/>
+              </w:rPr>
+              <w:t>) a el valor 3, el cual hace referencia a que esta eliminado</w:t>
+            </w:r>
+          </w:p>
+        </w:tc>
+        <w:tc>
+          <w:tcPr>
+            <w:tcW w:w="4846" w:type="dxa"/>
+            <w:shd w:val="clear" w:color="auto" w:fill="FFFFFF" w:themeFill="background1"/>
+            <w:vAlign w:val="center"/>
+          </w:tcPr>
+          <w:p>
+            <w:pPr>
+              <w:cnfStyle w:val="000000100000" w:firstRow="0" w:lastRow="0" w:firstColumn="0" w:lastColumn="0" w:oddVBand="0" w:evenVBand="0" w:oddHBand="1" w:evenHBand="0" w:firstRowFirstColumn="0" w:firstRowLastColumn="0" w:lastRowFirstColumn="0" w:lastRowLastColumn="0"/>
+              <w:rPr>
+                <w:sz w:val="24"/>
+                <w:szCs w:val="24"/>
+                <w:lang w:val="es-419"/>
+              </w:rPr>
+            </w:pPr>
+            <w:r>
+              <w:rPr>
+                <w:sz w:val="24"/>
+                <w:szCs w:val="24"/>
+                <w:lang w:val="es-419"/>
+              </w:rPr>
+              <w:t>http://127.0.0.1:3000/api/cursos/updateI:id</w:t>
+            </w:r>
+          </w:p>
+        </w:tc>
+        <w:tc>
+          <w:tcPr>
+            <w:tcW w:w="5998" w:type="dxa"/>
+            <w:shd w:val="clear" w:color="auto" w:fill="FFFFFF" w:themeFill="background1"/>
+            <w:vAlign w:val="center"/>
+          </w:tcPr>
+          <w:p>
+            <w:pPr>
+              <w:cnfStyle w:val="000000100000" w:firstRow="0" w:lastRow="0" w:firstColumn="0" w:lastColumn="0" w:oddVBand="0" w:evenVBand="0" w:oddHBand="1" w:evenHBand="0" w:firstRowFirstColumn="0" w:firstRowLastColumn="0" w:lastRowFirstColumn="0" w:lastRowLastColumn="0"/>
+              <w:rPr>
+                <w:sz w:val="24"/>
+                <w:szCs w:val="24"/>
+                <w:lang w:val="es-MX"/>
+              </w:rPr>
+            </w:pPr>
+            <w:proofErr w:type="spellStart"/>
+            <w:r>
+              <w:rPr>
+                <w:sz w:val="24"/>
+                <w:szCs w:val="24"/>
+                <w:lang w:val="es-MX"/>
+              </w:rPr>
+              <w:t>Let</w:t>
+            </w:r>
+            <w:proofErr w:type="spellEnd"/>
+            <w:r>
+              <w:rPr>
+                <w:sz w:val="24"/>
+                <w:szCs w:val="24"/>
+                <w:lang w:val="es-MX"/>
+              </w:rPr>
+              <w:t xml:space="preserve"> </w:t>
+            </w:r>
+            <w:r>
+              <w:rPr>
+                <w:sz w:val="24"/>
+                <w:szCs w:val="24"/>
+                <w:lang w:val="es-MX"/>
+              </w:rPr>
+              <w:t>datos</w:t>
+            </w:r>
+            <w:proofErr w:type="gramStart"/>
+            <w:r>
+              <w:rPr>
+                <w:sz w:val="24"/>
+                <w:szCs w:val="24"/>
+                <w:lang w:val="es-MX"/>
+              </w:rPr>
+              <w:t>={</w:t>
+            </w:r>
+            <w:proofErr w:type="gramEnd"/>
+          </w:p>
+          <w:p>
+            <w:pPr>
+              <w:cnfStyle w:val="000000100000" w:firstRow="0" w:lastRow="0" w:firstColumn="0" w:lastColumn="0" w:oddVBand="0" w:evenVBand="0" w:oddHBand="1" w:evenHBand="0" w:firstRowFirstColumn="0" w:firstRowLastColumn="0" w:lastRowFirstColumn="0" w:lastRowLastColumn="0"/>
+              <w:rPr>
+                <w:sz w:val="24"/>
+                <w:szCs w:val="24"/>
+                <w:lang w:val="es-MX"/>
+              </w:rPr>
+            </w:pPr>
+            <w:r>
+              <w:rPr>
+                <w:sz w:val="24"/>
+                <w:szCs w:val="24"/>
+                <w:lang w:val="es-MX"/>
+              </w:rPr>
+              <w:t xml:space="preserve">  </w:t>
+            </w:r>
+            <w:proofErr w:type="spellStart"/>
+            <w:r>
+              <w:rPr>
+                <w:sz w:val="24"/>
+                <w:szCs w:val="24"/>
+                <w:lang w:val="es-MX"/>
+              </w:rPr>
+              <w:t>Est_Cur</w:t>
+            </w:r>
+            <w:proofErr w:type="spellEnd"/>
+            <w:r>
+              <w:rPr>
+                <w:sz w:val="24"/>
+                <w:szCs w:val="24"/>
+                <w:lang w:val="es-MX"/>
+              </w:rPr>
+              <w:t xml:space="preserve">: </w:t>
+            </w:r>
+            <w:r>
+              <w:rPr>
+                <w:sz w:val="24"/>
+                <w:szCs w:val="24"/>
+                <w:lang w:val="es-MX"/>
+              </w:rPr>
+              <w:t>3</w:t>
+            </w:r>
+          </w:p>
+          <w:p>
+            <w:pPr>
+              <w:cnfStyle w:val="000000100000" w:firstRow="0" w:lastRow="0" w:firstColumn="0" w:lastColumn="0" w:oddVBand="0" w:evenVBand="0" w:oddHBand="1" w:evenHBand="0" w:firstRowFirstColumn="0" w:firstRowLastColumn="0" w:lastRowFirstColumn="0" w:lastRowLastColumn="0"/>
+              <w:rPr>
+                <w:sz w:val="24"/>
+                <w:szCs w:val="24"/>
+              </w:rPr>
+            </w:pPr>
+            <w:r>
+              <w:rPr>
+                <w:sz w:val="24"/>
+                <w:szCs w:val="24"/>
+              </w:rPr>
+              <w:t>}</w:t>
+            </w:r>
+          </w:p>
+          <w:p>
+            <w:pPr>
+              <w:cnfStyle w:val="000000100000" w:firstRow="0" w:lastRow="0" w:firstColumn="0" w:lastColumn="0" w:oddVBand="0" w:evenVBand="0" w:oddHBand="1" w:evenHBand="0" w:firstRowFirstColumn="0" w:firstRowLastColumn="0" w:lastRowFirstColumn="0" w:lastRowLastColumn="0"/>
+              <w:rPr>
+                <w:sz w:val="24"/>
+                <w:szCs w:val="24"/>
+              </w:rPr>
+            </w:pPr>
+          </w:p>
+          <w:p>
+            <w:pPr>
+              <w:cnfStyle w:val="000000100000" w:firstRow="0" w:lastRow="0" w:firstColumn="0" w:lastColumn="0" w:oddVBand="0" w:evenVBand="0" w:oddHBand="1" w:evenHBand="0" w:firstRowFirstColumn="0" w:firstRowLastColumn="0" w:lastRowFirstColumn="0" w:lastRowLastColumn="0"/>
+              <w:rPr>
+                <w:sz w:val="24"/>
+                <w:szCs w:val="24"/>
+              </w:rPr>
+            </w:pPr>
+            <w:r>
+              <w:rPr>
+                <w:sz w:val="24"/>
+                <w:szCs w:val="24"/>
+              </w:rPr>
+              <w:t xml:space="preserve">Const token = “token de </w:t>
+            </w:r>
+            <w:proofErr w:type="spellStart"/>
+            <w:r>
+              <w:rPr>
+                <w:sz w:val="24"/>
+                <w:szCs w:val="24"/>
+              </w:rPr>
+              <w:t>sesion</w:t>
+            </w:r>
+            <w:proofErr w:type="spellEnd"/>
+            <w:r>
+              <w:rPr>
+                <w:sz w:val="24"/>
+                <w:szCs w:val="24"/>
+              </w:rPr>
+              <w:t>”</w:t>
+            </w:r>
+          </w:p>
+          <w:p>
+            <w:pPr>
+              <w:cnfStyle w:val="000000100000" w:firstRow="0" w:lastRow="0" w:firstColumn="0" w:lastColumn="0" w:oddVBand="0" w:evenVBand="0" w:oddHBand="1" w:evenHBand="0" w:firstRowFirstColumn="0" w:firstRowLastColumn="0" w:lastRowFirstColumn="0" w:lastRowLastColumn="0"/>
+              <w:rPr>
+                <w:sz w:val="24"/>
+                <w:szCs w:val="24"/>
+              </w:rPr>
+            </w:pPr>
+          </w:p>
+          <w:p>
+            <w:pPr>
+              <w:cnfStyle w:val="000000100000" w:firstRow="0" w:lastRow="0" w:firstColumn="0" w:lastColumn="0" w:oddVBand="0" w:evenVBand="0" w:oddHBand="1" w:evenHBand="0" w:firstRowFirstColumn="0" w:firstRowLastColumn="0" w:lastRowFirstColumn="0" w:lastRowLastColumn="0"/>
+              <w:rPr>
+                <w:sz w:val="24"/>
+                <w:szCs w:val="24"/>
+              </w:rPr>
+            </w:pPr>
+            <w:proofErr w:type="gramStart"/>
+            <w:r>
+              <w:rPr>
+                <w:sz w:val="24"/>
+                <w:szCs w:val="24"/>
+              </w:rPr>
+              <w:t>fetch(</w:t>
+            </w:r>
+            <w:proofErr w:type="gramEnd"/>
+            <w:r>
+              <w:rPr>
+                <w:sz w:val="24"/>
+                <w:szCs w:val="24"/>
+              </w:rPr>
+              <w:t>'http://127.0.0.1:3000/</w:t>
+            </w:r>
+            <w:proofErr w:type="spellStart"/>
+            <w:r>
+              <w:rPr>
+                <w:sz w:val="24"/>
+                <w:szCs w:val="24"/>
+              </w:rPr>
+              <w:t>api</w:t>
+            </w:r>
+            <w:proofErr w:type="spellEnd"/>
+            <w:r>
+              <w:rPr>
+                <w:sz w:val="24"/>
+                <w:szCs w:val="24"/>
+              </w:rPr>
+              <w:t>/</w:t>
+            </w:r>
+            <w:proofErr w:type="spellStart"/>
+            <w:r>
+              <w:rPr>
+                <w:sz w:val="24"/>
+                <w:szCs w:val="24"/>
+              </w:rPr>
+              <w:t>cursos</w:t>
+            </w:r>
+            <w:proofErr w:type="spellEnd"/>
+            <w:r>
+              <w:rPr>
+                <w:sz w:val="24"/>
+                <w:szCs w:val="24"/>
+              </w:rPr>
+              <w:t>/update/1</w:t>
+            </w:r>
+            <w:r>
+              <w:rPr>
+                <w:sz w:val="24"/>
+                <w:szCs w:val="24"/>
+              </w:rPr>
+              <w:t>, {</w:t>
+            </w:r>
+          </w:p>
+          <w:p>
+            <w:pPr>
+              <w:cnfStyle w:val="000000100000" w:firstRow="0" w:lastRow="0" w:firstColumn="0" w:lastColumn="0" w:oddVBand="0" w:evenVBand="0" w:oddHBand="1" w:evenHBand="0" w:firstRowFirstColumn="0" w:firstRowLastColumn="0" w:lastRowFirstColumn="0" w:lastRowLastColumn="0"/>
+              <w:rPr>
+                <w:sz w:val="24"/>
+                <w:szCs w:val="24"/>
+              </w:rPr>
+            </w:pPr>
+            <w:r>
+              <w:rPr>
+                <w:sz w:val="24"/>
+                <w:szCs w:val="24"/>
+              </w:rPr>
+              <w:t>method: "</w:t>
+            </w:r>
+            <w:r>
+              <w:rPr>
+                <w:sz w:val="24"/>
+                <w:szCs w:val="24"/>
+              </w:rPr>
+              <w:t>PUT</w:t>
+            </w:r>
+            <w:r>
+              <w:rPr>
+                <w:sz w:val="24"/>
+                <w:szCs w:val="24"/>
+              </w:rPr>
+              <w:t>",</w:t>
+            </w:r>
+          </w:p>
+          <w:p>
+            <w:pPr>
+              <w:cnfStyle w:val="000000100000" w:firstRow="0" w:lastRow="0" w:firstColumn="0" w:lastColumn="0" w:oddVBand="0" w:evenVBand="0" w:oddHBand="1" w:evenHBand="0" w:firstRowFirstColumn="0" w:firstRowLastColumn="0" w:lastRowFirstColumn="0" w:lastRowLastColumn="0"/>
+              <w:rPr>
+                <w:sz w:val="24"/>
+                <w:szCs w:val="24"/>
+              </w:rPr>
+            </w:pPr>
+            <w:r>
+              <w:rPr>
+                <w:sz w:val="24"/>
+                <w:szCs w:val="24"/>
+              </w:rPr>
+              <w:t xml:space="preserve">body: </w:t>
+            </w:r>
+            <w:proofErr w:type="spellStart"/>
+            <w:r>
+              <w:rPr>
+                <w:sz w:val="24"/>
+                <w:szCs w:val="24"/>
+              </w:rPr>
+              <w:t>JSON.stringify</w:t>
+            </w:r>
+            <w:proofErr w:type="spellEnd"/>
+            <w:r>
+              <w:rPr>
+                <w:sz w:val="24"/>
+                <w:szCs w:val="24"/>
+              </w:rPr>
+              <w:t>(</w:t>
+            </w:r>
+            <w:proofErr w:type="spellStart"/>
+            <w:r>
+              <w:rPr>
+                <w:sz w:val="24"/>
+                <w:szCs w:val="24"/>
+              </w:rPr>
+              <w:t>datos</w:t>
+            </w:r>
+            <w:proofErr w:type="spellEnd"/>
+            <w:r>
+              <w:rPr>
+                <w:sz w:val="24"/>
+                <w:szCs w:val="24"/>
+              </w:rPr>
+              <w:t>),</w:t>
+            </w:r>
+          </w:p>
+          <w:p>
+            <w:pPr>
+              <w:cnfStyle w:val="000000100000" w:firstRow="0" w:lastRow="0" w:firstColumn="0" w:lastColumn="0" w:oddVBand="0" w:evenVBand="0" w:oddHBand="1" w:evenHBand="0" w:firstRowFirstColumn="0" w:firstRowLastColumn="0" w:lastRowFirstColumn="0" w:lastRowLastColumn="0"/>
+              <w:rPr>
+                <w:sz w:val="24"/>
+                <w:szCs w:val="24"/>
+              </w:rPr>
+            </w:pPr>
+            <w:r>
+              <w:rPr>
+                <w:sz w:val="24"/>
+                <w:szCs w:val="24"/>
+              </w:rPr>
+              <w:t xml:space="preserve">headers: </w:t>
+            </w:r>
+          </w:p>
+          <w:p>
+            <w:pPr>
+              <w:cnfStyle w:val="000000100000" w:firstRow="0" w:lastRow="0" w:firstColumn="0" w:lastColumn="0" w:oddVBand="0" w:evenVBand="0" w:oddHBand="1" w:evenHBand="0" w:firstRowFirstColumn="0" w:firstRowLastColumn="0" w:lastRowFirstColumn="0" w:lastRowLastColumn="0"/>
+              <w:rPr>
+                <w:sz w:val="24"/>
+                <w:szCs w:val="24"/>
+              </w:rPr>
+            </w:pPr>
+            <w:r>
+              <w:rPr>
+                <w:sz w:val="24"/>
+                <w:szCs w:val="24"/>
+              </w:rPr>
+              <w:t>{</w:t>
+            </w:r>
+          </w:p>
+          <w:p>
+            <w:pPr>
+              <w:cnfStyle w:val="000000100000" w:firstRow="0" w:lastRow="0" w:firstColumn="0" w:lastColumn="0" w:oddVBand="0" w:evenVBand="0" w:oddHBand="1" w:evenHBand="0" w:firstRowFirstColumn="0" w:firstRowLastColumn="0" w:lastRowFirstColumn="0" w:lastRowLastColumn="0"/>
+              <w:rPr>
+                <w:sz w:val="24"/>
+                <w:szCs w:val="24"/>
+              </w:rPr>
+            </w:pPr>
+            <w:r>
+              <w:rPr>
+                <w:sz w:val="24"/>
+                <w:szCs w:val="24"/>
+              </w:rPr>
+              <w:t xml:space="preserve"> "Content-type": "application/</w:t>
+            </w:r>
+            <w:proofErr w:type="spellStart"/>
+            <w:proofErr w:type="gramStart"/>
+            <w:r>
+              <w:rPr>
+                <w:sz w:val="24"/>
+                <w:szCs w:val="24"/>
+              </w:rPr>
+              <w:t>json</w:t>
+            </w:r>
+            <w:proofErr w:type="spellEnd"/>
+            <w:r>
+              <w:rPr>
+                <w:sz w:val="24"/>
+                <w:szCs w:val="24"/>
+              </w:rPr>
+              <w:t>;</w:t>
+            </w:r>
+            <w:proofErr w:type="gramEnd"/>
+            <w:r>
+              <w:rPr>
+                <w:sz w:val="24"/>
+                <w:szCs w:val="24"/>
+              </w:rPr>
+              <w:t xml:space="preserve"> </w:t>
+            </w:r>
+          </w:p>
+          <w:p>
+            <w:pPr>
+              <w:cnfStyle w:val="000000100000" w:firstRow="0" w:lastRow="0" w:firstColumn="0" w:lastColumn="0" w:oddVBand="0" w:evenVBand="0" w:oddHBand="1" w:evenHBand="0" w:firstRowFirstColumn="0" w:firstRowLastColumn="0" w:lastRowFirstColumn="0" w:lastRowLastColumn="0"/>
+              <w:rPr>
+                <w:sz w:val="24"/>
+                <w:szCs w:val="24"/>
+              </w:rPr>
+            </w:pPr>
+            <w:r>
+              <w:rPr>
+                <w:sz w:val="24"/>
+                <w:szCs w:val="24"/>
+              </w:rPr>
+              <w:t>charset=UTF-8</w:t>
+            </w:r>
+            <w:proofErr w:type="gramStart"/>
+            <w:r>
+              <w:rPr>
+                <w:sz w:val="24"/>
+                <w:szCs w:val="24"/>
+              </w:rPr>
+              <w:t>"</w:t>
+            </w:r>
+            <w:r>
+              <w:rPr>
+                <w:sz w:val="24"/>
+                <w:szCs w:val="24"/>
+              </w:rPr>
+              <w:t>;</w:t>
+            </w:r>
+            <w:proofErr w:type="gramEnd"/>
+          </w:p>
+          <w:p>
+            <w:pPr>
+              <w:cnfStyle w:val="000000100000" w:firstRow="0" w:lastRow="0" w:firstColumn="0" w:lastColumn="0" w:oddVBand="0" w:evenVBand="0" w:oddHBand="1" w:evenHBand="0" w:firstRowFirstColumn="0" w:firstRowLastColumn="0" w:lastRowFirstColumn="0" w:lastRowLastColumn="0"/>
+              <w:rPr>
+                <w:color w:val="FF0000"/>
+                <w:sz w:val="24"/>
+                <w:szCs w:val="24"/>
+              </w:rPr>
+            </w:pPr>
+            <w:r>
+              <w:rPr>
+                <w:color w:val="FF0000"/>
+                <w:sz w:val="24"/>
+                <w:szCs w:val="24"/>
+              </w:rPr>
+              <w:t>'Authorization': “Bearer” + token</w:t>
+            </w:r>
+          </w:p>
+          <w:p>
+            <w:pPr>
+              <w:cnfStyle w:val="000000100000" w:firstRow="0" w:lastRow="0" w:firstColumn="0" w:lastColumn="0" w:oddVBand="0" w:evenVBand="0" w:oddHBand="1" w:evenHBand="0" w:firstRowFirstColumn="0" w:firstRowLastColumn="0" w:lastRowFirstColumn="0" w:lastRowLastColumn="0"/>
+              <w:rPr>
+                <w:sz w:val="24"/>
+                <w:szCs w:val="24"/>
+              </w:rPr>
+            </w:pPr>
+            <w:r>
+              <w:rPr>
+                <w:sz w:val="24"/>
+                <w:szCs w:val="24"/>
+              </w:rPr>
+              <w:t xml:space="preserve"> }</w:t>
+            </w:r>
+          </w:p>
+          <w:p>
+            <w:pPr>
+              <w:cnfStyle w:val="000000100000" w:firstRow="0" w:lastRow="0" w:firstColumn="0" w:lastColumn="0" w:oddVBand="0" w:evenVBand="0" w:oddHBand="1" w:evenHBand="0" w:firstRowFirstColumn="0" w:firstRowLastColumn="0" w:lastRowFirstColumn="0" w:lastRowLastColumn="0"/>
+              <w:rPr>
+                <w:sz w:val="24"/>
+                <w:szCs w:val="24"/>
+              </w:rPr>
+            </w:pPr>
+            <w:r>
+              <w:rPr>
+                <w:sz w:val="24"/>
+                <w:szCs w:val="24"/>
+              </w:rPr>
+              <w:t>}</w:t>
+            </w:r>
+            <w:proofErr w:type="gramStart"/>
+            <w:r>
+              <w:rPr>
+                <w:sz w:val="24"/>
+                <w:szCs w:val="24"/>
+              </w:rPr>
+              <w:t>).then</w:t>
+            </w:r>
+            <w:proofErr w:type="gramEnd"/>
+            <w:r>
+              <w:rPr>
+                <w:sz w:val="24"/>
+                <w:szCs w:val="24"/>
+              </w:rPr>
+              <w:t>(data=&gt;</w:t>
+            </w:r>
+            <w:proofErr w:type="spellStart"/>
+            <w:r>
+              <w:rPr>
+                <w:sz w:val="24"/>
+                <w:szCs w:val="24"/>
+              </w:rPr>
+              <w:t>data.json</w:t>
+            </w:r>
+            <w:proofErr w:type="spellEnd"/>
+            <w:r>
+              <w:rPr>
+                <w:sz w:val="24"/>
+                <w:szCs w:val="24"/>
+              </w:rPr>
+              <w:t>())</w:t>
+            </w:r>
+          </w:p>
+          <w:p>
+            <w:pPr>
+              <w:cnfStyle w:val="000000100000" w:firstRow="0" w:lastRow="0" w:firstColumn="0" w:lastColumn="0" w:oddVBand="0" w:evenVBand="0" w:oddHBand="1" w:evenHBand="0" w:firstRowFirstColumn="0" w:firstRowLastColumn="0" w:lastRowFirstColumn="0" w:lastRowLastColumn="0"/>
+              <w:rPr>
+                <w:sz w:val="24"/>
+                <w:szCs w:val="24"/>
+              </w:rPr>
+            </w:pPr>
+            <w:proofErr w:type="gramStart"/>
+            <w:r>
+              <w:rPr>
+                <w:sz w:val="24"/>
+                <w:szCs w:val="24"/>
+              </w:rPr>
+              <w:t>.then</w:t>
+            </w:r>
+            <w:proofErr w:type="gramEnd"/>
+            <w:r>
+              <w:rPr>
+                <w:sz w:val="24"/>
+                <w:szCs w:val="24"/>
+              </w:rPr>
+              <w:t>(data =&gt; console.log(data))</w:t>
+            </w:r>
+          </w:p>
+          <w:p>
+            <w:pPr>
+              <w:cnfStyle w:val="000000100000" w:firstRow="0" w:lastRow="0" w:firstColumn="0" w:lastColumn="0" w:oddVBand="0" w:evenVBand="0" w:oddHBand="1" w:evenHBand="0" w:firstRowFirstColumn="0" w:firstRowLastColumn="0" w:lastRowFirstColumn="0" w:lastRowLastColumn="0"/>
               <w:rPr>
                 <w:sz w:val="24"/>
                 <w:szCs w:val="24"/>

</xml_diff>

<commit_message>
added new controllers, models, routes and update db
</commit_message>
<xml_diff>
--- a/documentacion api.docx
+++ b/documentacion api.docx
@@ -452,13 +452,27 @@
               <w:rPr>
                 <w:lang w:val="es-MX"/>
               </w:rPr>
-              <w:t>Se realizó correctamente la s</w:t>
-            </w:r>
-            <w:r>
-              <w:rPr>
-                <w:lang w:val="es-MX"/>
-              </w:rPr>
-              <w:t>olicitud pero no hay información para devolver</w:t>
+              <w:t xml:space="preserve">Se realizó correctamente la </w:t>
+            </w:r>
+            <w:proofErr w:type="gramStart"/>
+            <w:r>
+              <w:rPr>
+                <w:lang w:val="es-MX"/>
+              </w:rPr>
+              <w:t>s</w:t>
+            </w:r>
+            <w:r>
+              <w:rPr>
+                <w:lang w:val="es-MX"/>
+              </w:rPr>
+              <w:t>olicitud</w:t>
+            </w:r>
+            <w:proofErr w:type="gramEnd"/>
+            <w:r>
+              <w:rPr>
+                <w:lang w:val="es-MX"/>
+              </w:rPr>
+              <w:t xml:space="preserve"> pero no hay información para devolver</w:t>
             </w:r>
           </w:p>
         </w:tc>
@@ -954,8 +968,18 @@
                 <w:szCs w:val="24"/>
                 <w:lang w:val="es-MX"/>
               </w:rPr>
-              <w:t>datos={</w:t>
-            </w:r>
+              <w:t>datos</w:t>
+            </w:r>
+            <w:proofErr w:type="gramStart"/>
+            <w:r>
+              <w:rPr>
+                <w:sz w:val="24"/>
+                <w:szCs w:val="24"/>
+                <w:lang w:val="es-MX"/>
+              </w:rPr>
+              <w:t>={</w:t>
+            </w:r>
+            <w:proofErr w:type="gramEnd"/>
           </w:p>
           <w:p>
             <w:pPr>
@@ -1143,12 +1167,21 @@
                 <w:szCs w:val="24"/>
               </w:rPr>
             </w:pPr>
-            <w:r>
-              <w:rPr>
-                <w:sz w:val="24"/>
-                <w:szCs w:val="24"/>
-              </w:rPr>
-              <w:t>fetch('http://127.0.0.1:3000/</w:t>
+            <w:proofErr w:type="gramStart"/>
+            <w:r>
+              <w:rPr>
+                <w:sz w:val="24"/>
+                <w:szCs w:val="24"/>
+              </w:rPr>
+              <w:t>fetch(</w:t>
+            </w:r>
+            <w:proofErr w:type="gramEnd"/>
+            <w:r>
+              <w:rPr>
+                <w:sz w:val="24"/>
+                <w:szCs w:val="24"/>
+              </w:rPr>
+              <w:t>'http://127.0.0.1:3000/</w:t>
             </w:r>
             <w:proofErr w:type="spellStart"/>
             <w:r>
@@ -1244,7 +1277,23 @@
                 <w:sz w:val="24"/>
                 <w:szCs w:val="24"/>
               </w:rPr>
-              <w:t>headers: { "Content-type": "application/</w:t>
+              <w:t xml:space="preserve">headers: </w:t>
+            </w:r>
+            <w:proofErr w:type="gramStart"/>
+            <w:r>
+              <w:rPr>
+                <w:sz w:val="24"/>
+                <w:szCs w:val="24"/>
+              </w:rPr>
+              <w:t>{ "</w:t>
+            </w:r>
+            <w:proofErr w:type="gramEnd"/>
+            <w:r>
+              <w:rPr>
+                <w:sz w:val="24"/>
+                <w:szCs w:val="24"/>
+              </w:rPr>
+              <w:t>Content-type": "application/</w:t>
             </w:r>
             <w:proofErr w:type="spellStart"/>
             <w:r>
@@ -1276,7 +1325,23 @@
                 <w:sz w:val="24"/>
                 <w:szCs w:val="24"/>
               </w:rPr>
-              <w:t>}).then(data=&gt;</w:t>
+              <w:t>}</w:t>
+            </w:r>
+            <w:proofErr w:type="gramStart"/>
+            <w:r>
+              <w:rPr>
+                <w:sz w:val="24"/>
+                <w:szCs w:val="24"/>
+              </w:rPr>
+              <w:t>).then</w:t>
+            </w:r>
+            <w:proofErr w:type="gramEnd"/>
+            <w:r>
+              <w:rPr>
+                <w:sz w:val="24"/>
+                <w:szCs w:val="24"/>
+              </w:rPr>
+              <w:t>(data=&gt;</w:t>
             </w:r>
             <w:proofErr w:type="spellStart"/>
             <w:r>
@@ -1303,12 +1368,21 @@
                 <w:szCs w:val="24"/>
               </w:rPr>
             </w:pPr>
-            <w:r>
-              <w:rPr>
-                <w:sz w:val="24"/>
-                <w:szCs w:val="24"/>
-              </w:rPr>
-              <w:t>.then(data =&gt; console.log(data))</w:t>
+            <w:proofErr w:type="gramStart"/>
+            <w:r>
+              <w:rPr>
+                <w:sz w:val="24"/>
+                <w:szCs w:val="24"/>
+              </w:rPr>
+              <w:t>.then</w:t>
+            </w:r>
+            <w:proofErr w:type="gramEnd"/>
+            <w:r>
+              <w:rPr>
+                <w:sz w:val="24"/>
+                <w:szCs w:val="24"/>
+              </w:rPr>
+              <w:t>(data =&gt; console.log(data))</w:t>
             </w:r>
           </w:p>
           <w:p>
@@ -1432,8 +1506,18 @@
                 <w:szCs w:val="24"/>
                 <w:lang w:val="es-MX"/>
               </w:rPr>
-              <w:t>datos={</w:t>
-            </w:r>
+              <w:t>datos</w:t>
+            </w:r>
+            <w:proofErr w:type="gramStart"/>
+            <w:r>
+              <w:rPr>
+                <w:sz w:val="24"/>
+                <w:szCs w:val="24"/>
+                <w:lang w:val="es-MX"/>
+              </w:rPr>
+              <w:t>={</w:t>
+            </w:r>
+            <w:proofErr w:type="gramEnd"/>
           </w:p>
           <w:p>
             <w:pPr>
@@ -1532,12 +1616,21 @@
                 <w:szCs w:val="24"/>
               </w:rPr>
             </w:pPr>
-            <w:r>
-              <w:rPr>
-                <w:sz w:val="24"/>
-                <w:szCs w:val="24"/>
-              </w:rPr>
-              <w:t>fetch('http://127.0.0.1:3000/</w:t>
+            <w:proofErr w:type="gramStart"/>
+            <w:r>
+              <w:rPr>
+                <w:sz w:val="24"/>
+                <w:szCs w:val="24"/>
+              </w:rPr>
+              <w:t>fetch(</w:t>
+            </w:r>
+            <w:proofErr w:type="gramEnd"/>
+            <w:r>
+              <w:rPr>
+                <w:sz w:val="24"/>
+                <w:szCs w:val="24"/>
+              </w:rPr>
+              <w:t>'http://127.0.0.1:3000/</w:t>
             </w:r>
             <w:proofErr w:type="spellStart"/>
             <w:r>
@@ -1649,7 +1742,23 @@
                 <w:sz w:val="24"/>
                 <w:szCs w:val="24"/>
               </w:rPr>
-              <w:t>headers: { "Content-type": "application/</w:t>
+              <w:t xml:space="preserve">headers: </w:t>
+            </w:r>
+            <w:proofErr w:type="gramStart"/>
+            <w:r>
+              <w:rPr>
+                <w:sz w:val="24"/>
+                <w:szCs w:val="24"/>
+              </w:rPr>
+              <w:t>{ "</w:t>
+            </w:r>
+            <w:proofErr w:type="gramEnd"/>
+            <w:r>
+              <w:rPr>
+                <w:sz w:val="24"/>
+                <w:szCs w:val="24"/>
+              </w:rPr>
+              <w:t>Content-type": "application/</w:t>
             </w:r>
             <w:proofErr w:type="spellStart"/>
             <w:r>
@@ -1681,7 +1790,23 @@
                 <w:sz w:val="24"/>
                 <w:szCs w:val="24"/>
               </w:rPr>
-              <w:t>}).then(data=&gt;</w:t>
+              <w:t>}</w:t>
+            </w:r>
+            <w:proofErr w:type="gramStart"/>
+            <w:r>
+              <w:rPr>
+                <w:sz w:val="24"/>
+                <w:szCs w:val="24"/>
+              </w:rPr>
+              <w:t>).then</w:t>
+            </w:r>
+            <w:proofErr w:type="gramEnd"/>
+            <w:r>
+              <w:rPr>
+                <w:sz w:val="24"/>
+                <w:szCs w:val="24"/>
+              </w:rPr>
+              <w:t>(data=&gt;</w:t>
             </w:r>
             <w:proofErr w:type="spellStart"/>
             <w:r>
@@ -1708,12 +1833,21 @@
                 <w:szCs w:val="24"/>
               </w:rPr>
             </w:pPr>
-            <w:r>
-              <w:rPr>
-                <w:sz w:val="24"/>
-                <w:szCs w:val="24"/>
-              </w:rPr>
-              <w:t>.then(data =&gt; console.log(data))</w:t>
+            <w:proofErr w:type="gramStart"/>
+            <w:r>
+              <w:rPr>
+                <w:sz w:val="24"/>
+                <w:szCs w:val="24"/>
+              </w:rPr>
+              <w:t>.then</w:t>
+            </w:r>
+            <w:proofErr w:type="gramEnd"/>
+            <w:r>
+              <w:rPr>
+                <w:sz w:val="24"/>
+                <w:szCs w:val="24"/>
+              </w:rPr>
+              <w:t>(data =&gt; console.log(data))</w:t>
             </w:r>
           </w:p>
           <w:p>
@@ -1840,8 +1974,18 @@
                 <w:szCs w:val="24"/>
                 <w:lang w:val="es-MX"/>
               </w:rPr>
-              <w:t>datos={</w:t>
-            </w:r>
+              <w:t>datos</w:t>
+            </w:r>
+            <w:proofErr w:type="gramStart"/>
+            <w:r>
+              <w:rPr>
+                <w:sz w:val="24"/>
+                <w:szCs w:val="24"/>
+                <w:lang w:val="es-MX"/>
+              </w:rPr>
+              <w:t>={</w:t>
+            </w:r>
+            <w:proofErr w:type="gramEnd"/>
           </w:p>
           <w:p>
             <w:pPr>
@@ -1884,7 +2028,25 @@
                 <w:szCs w:val="24"/>
                 <w:lang w:val="es-MX"/>
               </w:rPr>
-              <w:t xml:space="preserve">“user01”  o </w:t>
+              <w:t>“user</w:t>
+            </w:r>
+            <w:proofErr w:type="gramStart"/>
+            <w:r>
+              <w:rPr>
+                <w:sz w:val="24"/>
+                <w:szCs w:val="24"/>
+                <w:lang w:val="es-MX"/>
+              </w:rPr>
+              <w:t>01”  o</w:t>
+            </w:r>
+            <w:proofErr w:type="gramEnd"/>
+            <w:r>
+              <w:rPr>
+                <w:sz w:val="24"/>
+                <w:szCs w:val="24"/>
+                <w:lang w:val="es-MX"/>
+              </w:rPr>
+              <w:t xml:space="preserve"> </w:t>
             </w:r>
             <w:proofErr w:type="spellStart"/>
             <w:r>
@@ -1986,12 +2148,21 @@
                 <w:szCs w:val="24"/>
               </w:rPr>
             </w:pPr>
-            <w:r>
-              <w:rPr>
-                <w:sz w:val="24"/>
-                <w:szCs w:val="24"/>
-              </w:rPr>
-              <w:t>fetch('http://127.0.0.1:3000/</w:t>
+            <w:proofErr w:type="gramStart"/>
+            <w:r>
+              <w:rPr>
+                <w:sz w:val="24"/>
+                <w:szCs w:val="24"/>
+              </w:rPr>
+              <w:t>fetch(</w:t>
+            </w:r>
+            <w:proofErr w:type="gramEnd"/>
+            <w:r>
+              <w:rPr>
+                <w:sz w:val="24"/>
+                <w:szCs w:val="24"/>
+              </w:rPr>
+              <w:t>'http://127.0.0.1:3000/</w:t>
             </w:r>
             <w:proofErr w:type="spellStart"/>
             <w:r>
@@ -2101,7 +2272,23 @@
                 <w:sz w:val="24"/>
                 <w:szCs w:val="24"/>
               </w:rPr>
-              <w:t>headers: { "Content-type": "application/</w:t>
+              <w:t xml:space="preserve">headers: </w:t>
+            </w:r>
+            <w:proofErr w:type="gramStart"/>
+            <w:r>
+              <w:rPr>
+                <w:sz w:val="24"/>
+                <w:szCs w:val="24"/>
+              </w:rPr>
+              <w:t>{ "</w:t>
+            </w:r>
+            <w:proofErr w:type="gramEnd"/>
+            <w:r>
+              <w:rPr>
+                <w:sz w:val="24"/>
+                <w:szCs w:val="24"/>
+              </w:rPr>
+              <w:t>Content-type": "application/</w:t>
             </w:r>
             <w:proofErr w:type="spellStart"/>
             <w:r>
@@ -2133,7 +2320,23 @@
                 <w:sz w:val="24"/>
                 <w:szCs w:val="24"/>
               </w:rPr>
-              <w:t>}).then(data=&gt;</w:t>
+              <w:t>}</w:t>
+            </w:r>
+            <w:proofErr w:type="gramStart"/>
+            <w:r>
+              <w:rPr>
+                <w:sz w:val="24"/>
+                <w:szCs w:val="24"/>
+              </w:rPr>
+              <w:t>).then</w:t>
+            </w:r>
+            <w:proofErr w:type="gramEnd"/>
+            <w:r>
+              <w:rPr>
+                <w:sz w:val="24"/>
+                <w:szCs w:val="24"/>
+              </w:rPr>
+              <w:t>(data=&gt;</w:t>
             </w:r>
             <w:proofErr w:type="spellStart"/>
             <w:r>
@@ -2160,12 +2363,21 @@
                 <w:szCs w:val="24"/>
               </w:rPr>
             </w:pPr>
-            <w:r>
-              <w:rPr>
-                <w:sz w:val="24"/>
-                <w:szCs w:val="24"/>
-              </w:rPr>
-              <w:t>.then(data =&gt; console.log(data))</w:t>
+            <w:proofErr w:type="gramStart"/>
+            <w:r>
+              <w:rPr>
+                <w:sz w:val="24"/>
+                <w:szCs w:val="24"/>
+              </w:rPr>
+              <w:t>.then</w:t>
+            </w:r>
+            <w:proofErr w:type="gramEnd"/>
+            <w:r>
+              <w:rPr>
+                <w:sz w:val="24"/>
+                <w:szCs w:val="24"/>
+              </w:rPr>
+              <w:t>(data =&gt; console.log(data))</w:t>
             </w:r>
           </w:p>
           <w:p>
@@ -2325,8 +2537,18 @@
                 <w:szCs w:val="24"/>
                 <w:lang w:val="es-MX"/>
               </w:rPr>
-              <w:t>datos={</w:t>
-            </w:r>
+              <w:t>datos</w:t>
+            </w:r>
+            <w:proofErr w:type="gramStart"/>
+            <w:r>
+              <w:rPr>
+                <w:sz w:val="24"/>
+                <w:szCs w:val="24"/>
+                <w:lang w:val="es-MX"/>
+              </w:rPr>
+              <w:t>={</w:t>
+            </w:r>
+            <w:proofErr w:type="gramEnd"/>
           </w:p>
           <w:p>
             <w:pPr>
@@ -2424,13 +2646,15 @@
               <w:rPr>
                 <w:sz w:val="24"/>
                 <w:szCs w:val="24"/>
-              </w:rPr>
-            </w:pPr>
-            <w:proofErr w:type="spellStart"/>
-            <w:r>
-              <w:rPr>
-                <w:sz w:val="24"/>
-                <w:szCs w:val="24"/>
+                <w:lang w:val="es-MX"/>
+              </w:rPr>
+            </w:pPr>
+            <w:proofErr w:type="spellStart"/>
+            <w:r>
+              <w:rPr>
+                <w:sz w:val="24"/>
+                <w:szCs w:val="24"/>
+                <w:lang w:val="es-MX"/>
               </w:rPr>
               <w:t>Dir_Ip</w:t>
             </w:r>
@@ -2439,6 +2663,7 @@
               <w:rPr>
                 <w:sz w:val="24"/>
                 <w:szCs w:val="24"/>
+                <w:lang w:val="es-MX"/>
               </w:rPr>
               <w:t>: “192.168.x.x”</w:t>
             </w:r>
@@ -2449,12 +2674,14 @@
               <w:rPr>
                 <w:sz w:val="24"/>
                 <w:szCs w:val="24"/>
-              </w:rPr>
-            </w:pPr>
-            <w:r>
-              <w:rPr>
-                <w:sz w:val="24"/>
-                <w:szCs w:val="24"/>
+                <w:lang w:val="es-MX"/>
+              </w:rPr>
+            </w:pPr>
+            <w:r>
+              <w:rPr>
+                <w:sz w:val="24"/>
+                <w:szCs w:val="24"/>
+                <w:lang w:val="es-MX"/>
               </w:rPr>
               <w:t>}</w:t>
             </w:r>
@@ -2465,39 +2692,64 @@
               <w:rPr>
                 <w:sz w:val="24"/>
                 <w:szCs w:val="24"/>
-              </w:rPr>
-            </w:pPr>
-          </w:p>
-          <w:p>
-            <w:pPr>
-              <w:cnfStyle w:val="000000000000" w:firstRow="0" w:lastRow="0" w:firstColumn="0" w:lastColumn="0" w:oddVBand="0" w:evenVBand="0" w:oddHBand="0" w:evenHBand="0" w:firstRowFirstColumn="0" w:firstRowLastColumn="0" w:lastRowFirstColumn="0" w:lastRowLastColumn="0"/>
-              <w:rPr>
-                <w:sz w:val="24"/>
-                <w:szCs w:val="24"/>
-              </w:rPr>
-            </w:pPr>
-            <w:r>
-              <w:rPr>
-                <w:sz w:val="24"/>
-                <w:szCs w:val="24"/>
-              </w:rPr>
-              <w:t>fetch('http://127.0.0.1:3000/</w:t>
-            </w:r>
-            <w:proofErr w:type="spellStart"/>
-            <w:r>
-              <w:rPr>
-                <w:sz w:val="24"/>
-                <w:szCs w:val="24"/>
-              </w:rPr>
-              <w:t>api</w:t>
-            </w:r>
-            <w:proofErr w:type="spellEnd"/>
-            <w:r>
-              <w:rPr>
-                <w:sz w:val="24"/>
-                <w:szCs w:val="24"/>
-              </w:rPr>
-              <w:t>/login, {</w:t>
+                <w:lang w:val="es-MX"/>
+              </w:rPr>
+            </w:pPr>
+          </w:p>
+          <w:p>
+            <w:pPr>
+              <w:cnfStyle w:val="000000000000" w:firstRow="0" w:lastRow="0" w:firstColumn="0" w:lastColumn="0" w:oddVBand="0" w:evenVBand="0" w:oddHBand="0" w:evenHBand="0" w:firstRowFirstColumn="0" w:firstRowLastColumn="0" w:lastRowFirstColumn="0" w:lastRowLastColumn="0"/>
+              <w:rPr>
+                <w:sz w:val="24"/>
+                <w:szCs w:val="24"/>
+                <w:lang w:val="es-MX"/>
+              </w:rPr>
+            </w:pPr>
+            <w:proofErr w:type="spellStart"/>
+            <w:proofErr w:type="gramStart"/>
+            <w:r>
+              <w:rPr>
+                <w:sz w:val="24"/>
+                <w:szCs w:val="24"/>
+                <w:lang w:val="es-MX"/>
+              </w:rPr>
+              <w:t>fetch</w:t>
+            </w:r>
+            <w:proofErr w:type="spellEnd"/>
+            <w:r>
+              <w:rPr>
+                <w:sz w:val="24"/>
+                <w:szCs w:val="24"/>
+                <w:lang w:val="es-MX"/>
+              </w:rPr>
+              <w:t>(</w:t>
+            </w:r>
+            <w:proofErr w:type="gramEnd"/>
+            <w:r>
+              <w:rPr>
+                <w:sz w:val="24"/>
+                <w:szCs w:val="24"/>
+                <w:lang w:val="es-MX"/>
+              </w:rPr>
+              <w:t>'http://127.0.0.1:3000/api/</w:t>
+            </w:r>
+            <w:proofErr w:type="spellStart"/>
+            <w:r>
+              <w:rPr>
+                <w:sz w:val="24"/>
+                <w:szCs w:val="24"/>
+                <w:lang w:val="es-MX"/>
+              </w:rPr>
+              <w:t>login</w:t>
+            </w:r>
+            <w:proofErr w:type="spellEnd"/>
+            <w:r>
+              <w:rPr>
+                <w:sz w:val="24"/>
+                <w:szCs w:val="24"/>
+                <w:lang w:val="es-MX"/>
+              </w:rPr>
+              <w:t>, {</w:t>
             </w:r>
           </w:p>
           <w:p>
@@ -2577,7 +2829,23 @@
                 <w:sz w:val="24"/>
                 <w:szCs w:val="24"/>
               </w:rPr>
-              <w:t>headers: { "Content-type": "application/</w:t>
+              <w:t xml:space="preserve">headers: </w:t>
+            </w:r>
+            <w:proofErr w:type="gramStart"/>
+            <w:r>
+              <w:rPr>
+                <w:sz w:val="24"/>
+                <w:szCs w:val="24"/>
+              </w:rPr>
+              <w:t>{ "</w:t>
+            </w:r>
+            <w:proofErr w:type="gramEnd"/>
+            <w:r>
+              <w:rPr>
+                <w:sz w:val="24"/>
+                <w:szCs w:val="24"/>
+              </w:rPr>
+              <w:t>Content-type": "application/</w:t>
             </w:r>
             <w:proofErr w:type="spellStart"/>
             <w:r>
@@ -2609,7 +2877,23 @@
                 <w:sz w:val="24"/>
                 <w:szCs w:val="24"/>
               </w:rPr>
-              <w:t>}).then(data=&gt;</w:t>
+              <w:t>}</w:t>
+            </w:r>
+            <w:proofErr w:type="gramStart"/>
+            <w:r>
+              <w:rPr>
+                <w:sz w:val="24"/>
+                <w:szCs w:val="24"/>
+              </w:rPr>
+              <w:t>).then</w:t>
+            </w:r>
+            <w:proofErr w:type="gramEnd"/>
+            <w:r>
+              <w:rPr>
+                <w:sz w:val="24"/>
+                <w:szCs w:val="24"/>
+              </w:rPr>
+              <w:t>(data=&gt;</w:t>
             </w:r>
             <w:proofErr w:type="spellStart"/>
             <w:r>
@@ -2636,12 +2920,21 @@
                 <w:szCs w:val="24"/>
               </w:rPr>
             </w:pPr>
-            <w:r>
-              <w:rPr>
-                <w:sz w:val="24"/>
-                <w:szCs w:val="24"/>
-              </w:rPr>
-              <w:t>.then(data =&gt; console.log(data))</w:t>
+            <w:proofErr w:type="gramStart"/>
+            <w:r>
+              <w:rPr>
+                <w:sz w:val="24"/>
+                <w:szCs w:val="24"/>
+              </w:rPr>
+              <w:t>.then</w:t>
+            </w:r>
+            <w:proofErr w:type="gramEnd"/>
+            <w:r>
+              <w:rPr>
+                <w:sz w:val="24"/>
+                <w:szCs w:val="24"/>
+              </w:rPr>
+              <w:t>(data =&gt; console.log(data))</w:t>
             </w:r>
           </w:p>
           <w:p>
@@ -2846,12 +3139,21 @@
                 <w:szCs w:val="24"/>
               </w:rPr>
             </w:pPr>
-            <w:r>
-              <w:rPr>
-                <w:sz w:val="24"/>
-                <w:szCs w:val="24"/>
-              </w:rPr>
-              <w:t>fetch('http://127.0.0.1:3000/</w:t>
+            <w:proofErr w:type="gramStart"/>
+            <w:r>
+              <w:rPr>
+                <w:sz w:val="24"/>
+                <w:szCs w:val="24"/>
+              </w:rPr>
+              <w:t>fetch(</w:t>
+            </w:r>
+            <w:proofErr w:type="gramEnd"/>
+            <w:r>
+              <w:rPr>
+                <w:sz w:val="24"/>
+                <w:szCs w:val="24"/>
+              </w:rPr>
+              <w:t>'http://127.0.0.1:3000/</w:t>
             </w:r>
             <w:proofErr w:type="spellStart"/>
             <w:r>
@@ -2962,6 +3264,7 @@
               <w:t xml:space="preserve"> "Content-type": "application/</w:t>
             </w:r>
             <w:proofErr w:type="spellStart"/>
+            <w:proofErr w:type="gramStart"/>
             <w:r>
               <w:rPr>
                 <w:sz w:val="24"/>
@@ -2975,31 +3278,48 @@
                 <w:sz w:val="24"/>
                 <w:szCs w:val="24"/>
               </w:rPr>
-              <w:t xml:space="preserve">; </w:t>
-            </w:r>
-          </w:p>
-          <w:p>
-            <w:pPr>
-              <w:cnfStyle w:val="000000100000" w:firstRow="0" w:lastRow="0" w:firstColumn="0" w:lastColumn="0" w:oddVBand="0" w:evenVBand="0" w:oddHBand="1" w:evenHBand="0" w:firstRowFirstColumn="0" w:firstRowLastColumn="0" w:lastRowFirstColumn="0" w:lastRowLastColumn="0"/>
-              <w:rPr>
-                <w:sz w:val="24"/>
-                <w:szCs w:val="24"/>
-              </w:rPr>
-            </w:pPr>
-            <w:r>
-              <w:rPr>
-                <w:sz w:val="24"/>
-                <w:szCs w:val="24"/>
-              </w:rPr>
-              <w:t>charset=UTF-8"</w:t>
-            </w:r>
-            <w:r>
-              <w:rPr>
-                <w:sz w:val="24"/>
-                <w:szCs w:val="24"/>
-              </w:rPr>
               <w:t>;</w:t>
             </w:r>
+            <w:proofErr w:type="gramEnd"/>
+            <w:r>
+              <w:rPr>
+                <w:sz w:val="24"/>
+                <w:szCs w:val="24"/>
+              </w:rPr>
+              <w:t xml:space="preserve"> </w:t>
+            </w:r>
+          </w:p>
+          <w:p>
+            <w:pPr>
+              <w:cnfStyle w:val="000000100000" w:firstRow="0" w:lastRow="0" w:firstColumn="0" w:lastColumn="0" w:oddVBand="0" w:evenVBand="0" w:oddHBand="1" w:evenHBand="0" w:firstRowFirstColumn="0" w:firstRowLastColumn="0" w:lastRowFirstColumn="0" w:lastRowLastColumn="0"/>
+              <w:rPr>
+                <w:sz w:val="24"/>
+                <w:szCs w:val="24"/>
+              </w:rPr>
+            </w:pPr>
+            <w:r>
+              <w:rPr>
+                <w:sz w:val="24"/>
+                <w:szCs w:val="24"/>
+              </w:rPr>
+              <w:t>charset=UTF-8</w:t>
+            </w:r>
+            <w:proofErr w:type="gramStart"/>
+            <w:r>
+              <w:rPr>
+                <w:sz w:val="24"/>
+                <w:szCs w:val="24"/>
+              </w:rPr>
+              <w:t>"</w:t>
+            </w:r>
+            <w:r>
+              <w:rPr>
+                <w:sz w:val="24"/>
+                <w:szCs w:val="24"/>
+              </w:rPr>
+              <w:t>;</w:t>
+            </w:r>
+            <w:proofErr w:type="gramEnd"/>
           </w:p>
           <w:p>
             <w:pPr>
@@ -3048,7 +3368,23 @@
                 <w:sz w:val="24"/>
                 <w:szCs w:val="24"/>
               </w:rPr>
-              <w:t>}).then(data=&gt;</w:t>
+              <w:t>}</w:t>
+            </w:r>
+            <w:proofErr w:type="gramStart"/>
+            <w:r>
+              <w:rPr>
+                <w:sz w:val="24"/>
+                <w:szCs w:val="24"/>
+              </w:rPr>
+              <w:t>).then</w:t>
+            </w:r>
+            <w:proofErr w:type="gramEnd"/>
+            <w:r>
+              <w:rPr>
+                <w:sz w:val="24"/>
+                <w:szCs w:val="24"/>
+              </w:rPr>
+              <w:t>(data=&gt;</w:t>
             </w:r>
             <w:proofErr w:type="spellStart"/>
             <w:r>
@@ -3075,12 +3411,21 @@
                 <w:szCs w:val="24"/>
               </w:rPr>
             </w:pPr>
-            <w:r>
-              <w:rPr>
-                <w:sz w:val="24"/>
-                <w:szCs w:val="24"/>
-              </w:rPr>
-              <w:t>.then(data =&gt; console.log(data))</w:t>
+            <w:proofErr w:type="gramStart"/>
+            <w:r>
+              <w:rPr>
+                <w:sz w:val="24"/>
+                <w:szCs w:val="24"/>
+              </w:rPr>
+              <w:t>.then</w:t>
+            </w:r>
+            <w:proofErr w:type="gramEnd"/>
+            <w:r>
+              <w:rPr>
+                <w:sz w:val="24"/>
+                <w:szCs w:val="24"/>
+              </w:rPr>
+              <w:t>(data =&gt; console.log(data))</w:t>
             </w:r>
           </w:p>
           <w:p>
@@ -3611,12 +3956,21 @@
                 <w:szCs w:val="24"/>
               </w:rPr>
             </w:pPr>
-            <w:r>
-              <w:rPr>
-                <w:sz w:val="24"/>
-                <w:szCs w:val="24"/>
-              </w:rPr>
-              <w:t>.then(data=&gt;</w:t>
+            <w:proofErr w:type="gramStart"/>
+            <w:r>
+              <w:rPr>
+                <w:sz w:val="24"/>
+                <w:szCs w:val="24"/>
+              </w:rPr>
+              <w:t>.then</w:t>
+            </w:r>
+            <w:proofErr w:type="gramEnd"/>
+            <w:r>
+              <w:rPr>
+                <w:sz w:val="24"/>
+                <w:szCs w:val="24"/>
+              </w:rPr>
+              <w:t>(data=&gt;</w:t>
             </w:r>
             <w:proofErr w:type="spellStart"/>
             <w:r>
@@ -3643,12 +3997,21 @@
                 <w:szCs w:val="24"/>
               </w:rPr>
             </w:pPr>
-            <w:r>
-              <w:rPr>
-                <w:sz w:val="24"/>
-                <w:szCs w:val="24"/>
-              </w:rPr>
-              <w:t>.then(data =&gt; console.log(data))</w:t>
+            <w:proofErr w:type="gramStart"/>
+            <w:r>
+              <w:rPr>
+                <w:sz w:val="24"/>
+                <w:szCs w:val="24"/>
+              </w:rPr>
+              <w:t>.then</w:t>
+            </w:r>
+            <w:proofErr w:type="gramEnd"/>
+            <w:r>
+              <w:rPr>
+                <w:sz w:val="24"/>
+                <w:szCs w:val="24"/>
+              </w:rPr>
+              <w:t>(data =&gt; console.log(data))</w:t>
             </w:r>
           </w:p>
           <w:p>
@@ -3837,20 +4200,43 @@
               <w:rPr>
                 <w:sz w:val="24"/>
                 <w:szCs w:val="24"/>
-              </w:rPr>
-            </w:pPr>
-            <w:r>
-              <w:rPr>
-                <w:sz w:val="24"/>
-                <w:szCs w:val="24"/>
-              </w:rPr>
-              <w:t>.then(data=&gt;</w:t>
-            </w:r>
-            <w:proofErr w:type="spellStart"/>
-            <w:r>
-              <w:rPr>
-                <w:sz w:val="24"/>
-                <w:szCs w:val="24"/>
+                <w:lang w:val="es-MX"/>
+              </w:rPr>
+            </w:pPr>
+            <w:proofErr w:type="gramStart"/>
+            <w:r>
+              <w:rPr>
+                <w:sz w:val="24"/>
+                <w:szCs w:val="24"/>
+                <w:lang w:val="es-MX"/>
+              </w:rPr>
+              <w:t>.</w:t>
+            </w:r>
+            <w:proofErr w:type="spellStart"/>
+            <w:r>
+              <w:rPr>
+                <w:sz w:val="24"/>
+                <w:szCs w:val="24"/>
+                <w:lang w:val="es-MX"/>
+              </w:rPr>
+              <w:t>then</w:t>
+            </w:r>
+            <w:proofErr w:type="spellEnd"/>
+            <w:proofErr w:type="gramEnd"/>
+            <w:r>
+              <w:rPr>
+                <w:sz w:val="24"/>
+                <w:szCs w:val="24"/>
+                <w:lang w:val="es-MX"/>
+              </w:rPr>
+              <w:t>(data=&gt;</w:t>
+            </w:r>
+            <w:proofErr w:type="spellStart"/>
+            <w:r>
+              <w:rPr>
+                <w:sz w:val="24"/>
+                <w:szCs w:val="24"/>
+                <w:lang w:val="es-MX"/>
               </w:rPr>
               <w:t>data.json</w:t>
             </w:r>
@@ -3859,6 +4245,7 @@
               <w:rPr>
                 <w:sz w:val="24"/>
                 <w:szCs w:val="24"/>
+                <w:lang w:val="es-MX"/>
               </w:rPr>
               <w:t>())</w:t>
             </w:r>
@@ -3871,12 +4258,21 @@
                 <w:szCs w:val="24"/>
               </w:rPr>
             </w:pPr>
-            <w:r>
-              <w:rPr>
-                <w:sz w:val="24"/>
-                <w:szCs w:val="24"/>
-              </w:rPr>
-              <w:t>.then(data =&gt; console.log(data))</w:t>
+            <w:proofErr w:type="gramStart"/>
+            <w:r>
+              <w:rPr>
+                <w:sz w:val="24"/>
+                <w:szCs w:val="24"/>
+              </w:rPr>
+              <w:t>.then</w:t>
+            </w:r>
+            <w:proofErr w:type="gramEnd"/>
+            <w:r>
+              <w:rPr>
+                <w:sz w:val="24"/>
+                <w:szCs w:val="24"/>
+              </w:rPr>
+              <w:t>(data =&gt; console.log(data))</w:t>
             </w:r>
           </w:p>
           <w:p>
@@ -4034,33 +4430,184 @@
                 <w:szCs w:val="24"/>
                 <w:lang w:val="es-MX"/>
               </w:rPr>
-              <w:t>datos={</w:t>
-            </w:r>
-          </w:p>
-          <w:p>
-            <w:pPr>
-              <w:cnfStyle w:val="000000100000" w:firstRow="0" w:lastRow="0" w:firstColumn="0" w:lastColumn="0" w:oddVBand="0" w:evenVBand="0" w:oddHBand="1" w:evenHBand="0" w:firstRowFirstColumn="0" w:firstRowLastColumn="0" w:lastRowFirstColumn="0" w:lastRowLastColumn="0"/>
-              <w:rPr>
-                <w:sz w:val="24"/>
-                <w:szCs w:val="24"/>
-                <w:lang w:val="es-MX"/>
-              </w:rPr>
-            </w:pPr>
-            <w:proofErr w:type="spellStart"/>
-            <w:r>
-              <w:rPr>
-                <w:sz w:val="24"/>
-                <w:szCs w:val="24"/>
-                <w:lang w:val="es-MX"/>
-              </w:rPr>
-              <w:t>Id_User</w:t>
-            </w:r>
-            <w:proofErr w:type="spellEnd"/>
-            <w:r>
-              <w:rPr>
-                <w:sz w:val="24"/>
-                <w:szCs w:val="24"/>
-                <w:lang w:val="es-MX"/>
+              <w:t>datos</w:t>
+            </w:r>
+            <w:proofErr w:type="gramStart"/>
+            <w:r>
+              <w:rPr>
+                <w:sz w:val="24"/>
+                <w:szCs w:val="24"/>
+                <w:lang w:val="es-MX"/>
+              </w:rPr>
+              <w:t>={</w:t>
+            </w:r>
+            <w:proofErr w:type="gramEnd"/>
+          </w:p>
+          <w:p>
+            <w:pPr>
+              <w:cnfStyle w:val="000000100000" w:firstRow="0" w:lastRow="0" w:firstColumn="0" w:lastColumn="0" w:oddVBand="0" w:evenVBand="0" w:oddHBand="1" w:evenHBand="0" w:firstRowFirstColumn="0" w:firstRowLastColumn="0" w:lastRowFirstColumn="0" w:lastRowLastColumn="0"/>
+              <w:rPr>
+                <w:sz w:val="24"/>
+                <w:szCs w:val="24"/>
+                <w:lang w:val="es-MX"/>
+              </w:rPr>
+            </w:pPr>
+            <w:r>
+              <w:rPr>
+                <w:sz w:val="24"/>
+                <w:szCs w:val="24"/>
+                <w:lang w:val="es-MX"/>
+              </w:rPr>
+              <w:t xml:space="preserve">  </w:t>
+            </w:r>
+            <w:proofErr w:type="spellStart"/>
+            <w:r>
+              <w:rPr>
+                <w:sz w:val="24"/>
+                <w:szCs w:val="24"/>
+                <w:lang w:val="es-MX"/>
+              </w:rPr>
+              <w:t>Nom_Cur</w:t>
+            </w:r>
+            <w:proofErr w:type="spellEnd"/>
+            <w:r>
+              <w:rPr>
+                <w:sz w:val="24"/>
+                <w:szCs w:val="24"/>
+                <w:lang w:val="es-MX"/>
+              </w:rPr>
+              <w:t>: "Curso de Programación Avanzada",</w:t>
+            </w:r>
+          </w:p>
+          <w:p>
+            <w:pPr>
+              <w:cnfStyle w:val="000000100000" w:firstRow="0" w:lastRow="0" w:firstColumn="0" w:lastColumn="0" w:oddVBand="0" w:evenVBand="0" w:oddHBand="1" w:evenHBand="0" w:firstRowFirstColumn="0" w:firstRowLastColumn="0" w:lastRowFirstColumn="0" w:lastRowLastColumn="0"/>
+              <w:rPr>
+                <w:sz w:val="24"/>
+                <w:szCs w:val="24"/>
+                <w:lang w:val="es-MX"/>
+              </w:rPr>
+            </w:pPr>
+            <w:r>
+              <w:rPr>
+                <w:sz w:val="24"/>
+                <w:szCs w:val="24"/>
+                <w:lang w:val="es-MX"/>
+              </w:rPr>
+              <w:t xml:space="preserve">  </w:t>
+            </w:r>
+            <w:proofErr w:type="spellStart"/>
+            <w:r>
+              <w:rPr>
+                <w:sz w:val="24"/>
+                <w:szCs w:val="24"/>
+                <w:lang w:val="es-MX"/>
+              </w:rPr>
+              <w:t>Des_Cur</w:t>
+            </w:r>
+            <w:proofErr w:type="spellEnd"/>
+            <w:r>
+              <w:rPr>
+                <w:sz w:val="24"/>
+                <w:szCs w:val="24"/>
+                <w:lang w:val="es-MX"/>
+              </w:rPr>
+              <w:t>: "Este curso cubre temas avanzados de programación en varios lenguajes.",</w:t>
+            </w:r>
+          </w:p>
+          <w:p>
+            <w:pPr>
+              <w:cnfStyle w:val="000000100000" w:firstRow="0" w:lastRow="0" w:firstColumn="0" w:lastColumn="0" w:oddVBand="0" w:evenVBand="0" w:oddHBand="1" w:evenHBand="0" w:firstRowFirstColumn="0" w:firstRowLastColumn="0" w:lastRowFirstColumn="0" w:lastRowLastColumn="0"/>
+              <w:rPr>
+                <w:sz w:val="24"/>
+                <w:szCs w:val="24"/>
+              </w:rPr>
+            </w:pPr>
+            <w:r>
+              <w:rPr>
+                <w:sz w:val="24"/>
+                <w:szCs w:val="24"/>
+                <w:lang w:val="es-419"/>
+              </w:rPr>
+              <w:t xml:space="preserve">  </w:t>
+            </w:r>
+            <w:proofErr w:type="spellStart"/>
+            <w:r>
+              <w:rPr>
+                <w:sz w:val="24"/>
+                <w:szCs w:val="24"/>
+              </w:rPr>
+              <w:t>Hor_Cont_Total</w:t>
+            </w:r>
+            <w:proofErr w:type="spellEnd"/>
+            <w:r>
+              <w:rPr>
+                <w:sz w:val="24"/>
+                <w:szCs w:val="24"/>
+              </w:rPr>
+              <w:t>: 40,</w:t>
+            </w:r>
+          </w:p>
+          <w:p>
+            <w:pPr>
+              <w:cnfStyle w:val="000000100000" w:firstRow="0" w:lastRow="0" w:firstColumn="0" w:lastColumn="0" w:oddVBand="0" w:evenVBand="0" w:oddHBand="1" w:evenHBand="0" w:firstRowFirstColumn="0" w:firstRowLastColumn="0" w:lastRowFirstColumn="0" w:lastRowLastColumn="0"/>
+              <w:rPr>
+                <w:sz w:val="24"/>
+                <w:szCs w:val="24"/>
+              </w:rPr>
+            </w:pPr>
+            <w:r>
+              <w:rPr>
+                <w:sz w:val="24"/>
+                <w:szCs w:val="24"/>
+              </w:rPr>
+              <w:t xml:space="preserve">  </w:t>
+            </w:r>
+            <w:proofErr w:type="spellStart"/>
+            <w:r>
+              <w:rPr>
+                <w:sz w:val="24"/>
+                <w:szCs w:val="24"/>
+              </w:rPr>
+              <w:t>Fech_Crea_Cur</w:t>
+            </w:r>
+            <w:proofErr w:type="spellEnd"/>
+            <w:r>
+              <w:rPr>
+                <w:sz w:val="24"/>
+                <w:szCs w:val="24"/>
+              </w:rPr>
+              <w:t>: "2024-02-05",</w:t>
+            </w:r>
+          </w:p>
+          <w:p>
+            <w:pPr>
+              <w:cnfStyle w:val="000000100000" w:firstRow="0" w:lastRow="0" w:firstColumn="0" w:lastColumn="0" w:oddVBand="0" w:evenVBand="0" w:oddHBand="1" w:evenHBand="0" w:firstRowFirstColumn="0" w:firstRowLastColumn="0" w:lastRowFirstColumn="0" w:lastRowLastColumn="0"/>
+              <w:rPr>
+                <w:sz w:val="24"/>
+                <w:szCs w:val="24"/>
+              </w:rPr>
+            </w:pPr>
+            <w:r>
+              <w:rPr>
+                <w:sz w:val="24"/>
+                <w:szCs w:val="24"/>
+              </w:rPr>
+              <w:t xml:space="preserve">  </w:t>
+            </w:r>
+            <w:proofErr w:type="spellStart"/>
+            <w:r>
+              <w:rPr>
+                <w:sz w:val="24"/>
+                <w:szCs w:val="24"/>
+              </w:rPr>
+              <w:t>Id_Cat_FK</w:t>
+            </w:r>
+            <w:proofErr w:type="spellEnd"/>
+            <w:r>
+              <w:rPr>
+                <w:sz w:val="24"/>
+                <w:szCs w:val="24"/>
               </w:rPr>
               <w:t>: 1,</w:t>
             </w:r>
@@ -4071,184 +4618,15 @@
               <w:rPr>
                 <w:sz w:val="24"/>
                 <w:szCs w:val="24"/>
-                <w:lang w:val="es-MX"/>
-              </w:rPr>
-            </w:pPr>
-            <w:r>
-              <w:rPr>
-                <w:sz w:val="24"/>
-                <w:szCs w:val="24"/>
-                <w:lang w:val="es-MX"/>
+              </w:rPr>
+            </w:pPr>
+            <w:r>
+              <w:rPr>
+                <w:sz w:val="24"/>
+                <w:szCs w:val="24"/>
               </w:rPr>
               <w:t xml:space="preserve">  </w:t>
             </w:r>
-            <w:proofErr w:type="spellStart"/>
-            <w:r>
-              <w:rPr>
-                <w:sz w:val="24"/>
-                <w:szCs w:val="24"/>
-                <w:lang w:val="es-MX"/>
-              </w:rPr>
-              <w:t>Nom_Cur</w:t>
-            </w:r>
-            <w:proofErr w:type="spellEnd"/>
-            <w:r>
-              <w:rPr>
-                <w:sz w:val="24"/>
-                <w:szCs w:val="24"/>
-                <w:lang w:val="es-MX"/>
-              </w:rPr>
-              <w:t>: "Curso de Programación Avanzada",</w:t>
-            </w:r>
-          </w:p>
-          <w:p>
-            <w:pPr>
-              <w:cnfStyle w:val="000000100000" w:firstRow="0" w:lastRow="0" w:firstColumn="0" w:lastColumn="0" w:oddVBand="0" w:evenVBand="0" w:oddHBand="1" w:evenHBand="0" w:firstRowFirstColumn="0" w:firstRowLastColumn="0" w:lastRowFirstColumn="0" w:lastRowLastColumn="0"/>
-              <w:rPr>
-                <w:sz w:val="24"/>
-                <w:szCs w:val="24"/>
-                <w:lang w:val="es-MX"/>
-              </w:rPr>
-            </w:pPr>
-            <w:r>
-              <w:rPr>
-                <w:sz w:val="24"/>
-                <w:szCs w:val="24"/>
-                <w:lang w:val="es-MX"/>
-              </w:rPr>
-              <w:t xml:space="preserve">  </w:t>
-            </w:r>
-            <w:proofErr w:type="spellStart"/>
-            <w:r>
-              <w:rPr>
-                <w:sz w:val="24"/>
-                <w:szCs w:val="24"/>
-                <w:lang w:val="es-MX"/>
-              </w:rPr>
-              <w:t>Des_Cur</w:t>
-            </w:r>
-            <w:proofErr w:type="spellEnd"/>
-            <w:r>
-              <w:rPr>
-                <w:sz w:val="24"/>
-                <w:szCs w:val="24"/>
-                <w:lang w:val="es-MX"/>
-              </w:rPr>
-              <w:t>: "Este curso cubre temas avanzados de programación en varios lenguajes.",</w:t>
-            </w:r>
-          </w:p>
-          <w:p>
-            <w:pPr>
-              <w:cnfStyle w:val="000000100000" w:firstRow="0" w:lastRow="0" w:firstColumn="0" w:lastColumn="0" w:oddVBand="0" w:evenVBand="0" w:oddHBand="1" w:evenHBand="0" w:firstRowFirstColumn="0" w:firstRowLastColumn="0" w:lastRowFirstColumn="0" w:lastRowLastColumn="0"/>
-              <w:rPr>
-                <w:sz w:val="24"/>
-                <w:szCs w:val="24"/>
-              </w:rPr>
-            </w:pPr>
-            <w:r>
-              <w:rPr>
-                <w:sz w:val="24"/>
-                <w:szCs w:val="24"/>
-                <w:lang w:val="es-419"/>
-              </w:rPr>
-              <w:t xml:space="preserve">  </w:t>
-            </w:r>
-            <w:proofErr w:type="spellStart"/>
-            <w:r>
-              <w:rPr>
-                <w:sz w:val="24"/>
-                <w:szCs w:val="24"/>
-              </w:rPr>
-              <w:t>Hor_Cont_Total</w:t>
-            </w:r>
-            <w:proofErr w:type="spellEnd"/>
-            <w:r>
-              <w:rPr>
-                <w:sz w:val="24"/>
-                <w:szCs w:val="24"/>
-              </w:rPr>
-              <w:t>: 40,</w:t>
-            </w:r>
-          </w:p>
-          <w:p>
-            <w:pPr>
-              <w:cnfStyle w:val="000000100000" w:firstRow="0" w:lastRow="0" w:firstColumn="0" w:lastColumn="0" w:oddVBand="0" w:evenVBand="0" w:oddHBand="1" w:evenHBand="0" w:firstRowFirstColumn="0" w:firstRowLastColumn="0" w:lastRowFirstColumn="0" w:lastRowLastColumn="0"/>
-              <w:rPr>
-                <w:sz w:val="24"/>
-                <w:szCs w:val="24"/>
-              </w:rPr>
-            </w:pPr>
-            <w:r>
-              <w:rPr>
-                <w:sz w:val="24"/>
-                <w:szCs w:val="24"/>
-              </w:rPr>
-              <w:t xml:space="preserve">  </w:t>
-            </w:r>
-            <w:proofErr w:type="spellStart"/>
-            <w:r>
-              <w:rPr>
-                <w:sz w:val="24"/>
-                <w:szCs w:val="24"/>
-              </w:rPr>
-              <w:t>Fech_Crea_Cur</w:t>
-            </w:r>
-            <w:proofErr w:type="spellEnd"/>
-            <w:r>
-              <w:rPr>
-                <w:sz w:val="24"/>
-                <w:szCs w:val="24"/>
-              </w:rPr>
-              <w:t>: "2024-02-05",</w:t>
-            </w:r>
-          </w:p>
-          <w:p>
-            <w:pPr>
-              <w:cnfStyle w:val="000000100000" w:firstRow="0" w:lastRow="0" w:firstColumn="0" w:lastColumn="0" w:oddVBand="0" w:evenVBand="0" w:oddHBand="1" w:evenHBand="0" w:firstRowFirstColumn="0" w:firstRowLastColumn="0" w:lastRowFirstColumn="0" w:lastRowLastColumn="0"/>
-              <w:rPr>
-                <w:sz w:val="24"/>
-                <w:szCs w:val="24"/>
-              </w:rPr>
-            </w:pPr>
-            <w:r>
-              <w:rPr>
-                <w:sz w:val="24"/>
-                <w:szCs w:val="24"/>
-              </w:rPr>
-              <w:t xml:space="preserve">  </w:t>
-            </w:r>
-            <w:proofErr w:type="spellStart"/>
-            <w:r>
-              <w:rPr>
-                <w:sz w:val="24"/>
-                <w:szCs w:val="24"/>
-              </w:rPr>
-              <w:t>Id_Cat_FK</w:t>
-            </w:r>
-            <w:proofErr w:type="spellEnd"/>
-            <w:r>
-              <w:rPr>
-                <w:sz w:val="24"/>
-                <w:szCs w:val="24"/>
-              </w:rPr>
-              <w:t>: 1,</w:t>
-            </w:r>
-          </w:p>
-          <w:p>
-            <w:pPr>
-              <w:cnfStyle w:val="000000100000" w:firstRow="0" w:lastRow="0" w:firstColumn="0" w:lastColumn="0" w:oddVBand="0" w:evenVBand="0" w:oddHBand="1" w:evenHBand="0" w:firstRowFirstColumn="0" w:firstRowLastColumn="0" w:lastRowFirstColumn="0" w:lastRowLastColumn="0"/>
-              <w:rPr>
-                <w:sz w:val="24"/>
-                <w:szCs w:val="24"/>
-              </w:rPr>
-            </w:pPr>
-            <w:r>
-              <w:rPr>
-                <w:sz w:val="24"/>
-                <w:szCs w:val="24"/>
-              </w:rPr>
-              <w:t xml:space="preserve">  </w:t>
-            </w:r>
             <w:r>
               <w:rPr>
                 <w:sz w:val="24"/>
@@ -4347,12 +4725,21 @@
                 <w:szCs w:val="24"/>
               </w:rPr>
             </w:pPr>
-            <w:r>
-              <w:rPr>
-                <w:sz w:val="24"/>
-                <w:szCs w:val="24"/>
-              </w:rPr>
-              <w:t>fetch('http://127.0.0.1:3000/</w:t>
+            <w:proofErr w:type="gramStart"/>
+            <w:r>
+              <w:rPr>
+                <w:sz w:val="24"/>
+                <w:szCs w:val="24"/>
+              </w:rPr>
+              <w:t>fetch(</w:t>
+            </w:r>
+            <w:proofErr w:type="gramEnd"/>
+            <w:r>
+              <w:rPr>
+                <w:sz w:val="24"/>
+                <w:szCs w:val="24"/>
+              </w:rPr>
+              <w:t>'http://127.0.0.1:3000/</w:t>
             </w:r>
             <w:proofErr w:type="spellStart"/>
             <w:r>
@@ -4506,6 +4893,7 @@
               <w:t xml:space="preserve"> "Content-type": "application/</w:t>
             </w:r>
             <w:proofErr w:type="spellStart"/>
+            <w:proofErr w:type="gramStart"/>
             <w:r>
               <w:rPr>
                 <w:sz w:val="24"/>
@@ -4519,31 +4907,48 @@
                 <w:sz w:val="24"/>
                 <w:szCs w:val="24"/>
               </w:rPr>
-              <w:t xml:space="preserve">; </w:t>
-            </w:r>
-          </w:p>
-          <w:p>
-            <w:pPr>
-              <w:cnfStyle w:val="000000100000" w:firstRow="0" w:lastRow="0" w:firstColumn="0" w:lastColumn="0" w:oddVBand="0" w:evenVBand="0" w:oddHBand="1" w:evenHBand="0" w:firstRowFirstColumn="0" w:firstRowLastColumn="0" w:lastRowFirstColumn="0" w:lastRowLastColumn="0"/>
-              <w:rPr>
-                <w:sz w:val="24"/>
-                <w:szCs w:val="24"/>
-              </w:rPr>
-            </w:pPr>
-            <w:r>
-              <w:rPr>
-                <w:sz w:val="24"/>
-                <w:szCs w:val="24"/>
-              </w:rPr>
-              <w:t>charset=UTF-8"</w:t>
-            </w:r>
-            <w:r>
-              <w:rPr>
-                <w:sz w:val="24"/>
-                <w:szCs w:val="24"/>
-              </w:rPr>
               <w:t>;</w:t>
             </w:r>
+            <w:proofErr w:type="gramEnd"/>
+            <w:r>
+              <w:rPr>
+                <w:sz w:val="24"/>
+                <w:szCs w:val="24"/>
+              </w:rPr>
+              <w:t xml:space="preserve"> </w:t>
+            </w:r>
+          </w:p>
+          <w:p>
+            <w:pPr>
+              <w:cnfStyle w:val="000000100000" w:firstRow="0" w:lastRow="0" w:firstColumn="0" w:lastColumn="0" w:oddVBand="0" w:evenVBand="0" w:oddHBand="1" w:evenHBand="0" w:firstRowFirstColumn="0" w:firstRowLastColumn="0" w:lastRowFirstColumn="0" w:lastRowLastColumn="0"/>
+              <w:rPr>
+                <w:sz w:val="24"/>
+                <w:szCs w:val="24"/>
+              </w:rPr>
+            </w:pPr>
+            <w:r>
+              <w:rPr>
+                <w:sz w:val="24"/>
+                <w:szCs w:val="24"/>
+              </w:rPr>
+              <w:t>charset=UTF-8</w:t>
+            </w:r>
+            <w:proofErr w:type="gramStart"/>
+            <w:r>
+              <w:rPr>
+                <w:sz w:val="24"/>
+                <w:szCs w:val="24"/>
+              </w:rPr>
+              <w:t>"</w:t>
+            </w:r>
+            <w:r>
+              <w:rPr>
+                <w:sz w:val="24"/>
+                <w:szCs w:val="24"/>
+              </w:rPr>
+              <w:t>;</w:t>
+            </w:r>
+            <w:proofErr w:type="gramEnd"/>
           </w:p>
           <w:p>
             <w:pPr>
@@ -4592,40 +4997,65 @@
                 <w:sz w:val="24"/>
                 <w:szCs w:val="24"/>
               </w:rPr>
+              <w:t>}</w:t>
+            </w:r>
+            <w:proofErr w:type="gramStart"/>
+            <w:r>
+              <w:rPr>
+                <w:sz w:val="24"/>
+                <w:szCs w:val="24"/>
+              </w:rPr>
+              <w:t>).then</w:t>
+            </w:r>
+            <w:proofErr w:type="gramEnd"/>
+            <w:r>
+              <w:rPr>
+                <w:sz w:val="24"/>
+                <w:szCs w:val="24"/>
+              </w:rPr>
+              <w:t>(data=&gt;</w:t>
+            </w:r>
+            <w:proofErr w:type="spellStart"/>
+            <w:r>
+              <w:rPr>
+                <w:sz w:val="24"/>
+                <w:szCs w:val="24"/>
+              </w:rPr>
+              <w:t>data.json</w:t>
+            </w:r>
+            <w:proofErr w:type="spellEnd"/>
+            <w:r>
+              <w:rPr>
+                <w:sz w:val="24"/>
+                <w:szCs w:val="24"/>
+              </w:rPr>
+              <w:t>())</w:t>
+            </w:r>
+          </w:p>
+          <w:p>
+            <w:pPr>
+              <w:cnfStyle w:val="000000100000" w:firstRow="0" w:lastRow="0" w:firstColumn="0" w:lastColumn="0" w:oddVBand="0" w:evenVBand="0" w:oddHBand="1" w:evenHBand="0" w:firstRowFirstColumn="0" w:firstRowLastColumn="0" w:lastRowFirstColumn="0" w:lastRowLastColumn="0"/>
+              <w:rPr>
+                <w:sz w:val="24"/>
+                <w:szCs w:val="24"/>
+              </w:rPr>
+            </w:pPr>
+            <w:proofErr w:type="gramStart"/>
+            <w:r>
+              <w:rPr>
+                <w:sz w:val="24"/>
+                <w:szCs w:val="24"/>
+              </w:rPr>
               <w:lastRenderedPageBreak/>
-              <w:t>}).then(data=&gt;</w:t>
-            </w:r>
-            <w:proofErr w:type="spellStart"/>
-            <w:r>
-              <w:rPr>
-                <w:sz w:val="24"/>
-                <w:szCs w:val="24"/>
-              </w:rPr>
-              <w:t>data.json</w:t>
-            </w:r>
-            <w:proofErr w:type="spellEnd"/>
-            <w:r>
-              <w:rPr>
-                <w:sz w:val="24"/>
-                <w:szCs w:val="24"/>
-              </w:rPr>
-              <w:t>())</w:t>
-            </w:r>
-          </w:p>
-          <w:p>
-            <w:pPr>
-              <w:cnfStyle w:val="000000100000" w:firstRow="0" w:lastRow="0" w:firstColumn="0" w:lastColumn="0" w:oddVBand="0" w:evenVBand="0" w:oddHBand="1" w:evenHBand="0" w:firstRowFirstColumn="0" w:firstRowLastColumn="0" w:lastRowFirstColumn="0" w:lastRowLastColumn="0"/>
-              <w:rPr>
-                <w:sz w:val="24"/>
-                <w:szCs w:val="24"/>
-              </w:rPr>
-            </w:pPr>
-            <w:r>
-              <w:rPr>
-                <w:sz w:val="24"/>
-                <w:szCs w:val="24"/>
-              </w:rPr>
-              <w:t>.then(data =&gt; console.log(data))</w:t>
+              <w:t>.then</w:t>
+            </w:r>
+            <w:proofErr w:type="gramEnd"/>
+            <w:r>
+              <w:rPr>
+                <w:sz w:val="24"/>
+                <w:szCs w:val="24"/>
+              </w:rPr>
+              <w:t>(data =&gt; console.log(data))</w:t>
             </w:r>
           </w:p>
           <w:p>
@@ -4838,8 +5268,18 @@
                 <w:szCs w:val="24"/>
                 <w:lang w:val="es-MX"/>
               </w:rPr>
-              <w:t>datos={</w:t>
-            </w:r>
+              <w:t>datos</w:t>
+            </w:r>
+            <w:proofErr w:type="gramStart"/>
+            <w:r>
+              <w:rPr>
+                <w:sz w:val="24"/>
+                <w:szCs w:val="24"/>
+                <w:lang w:val="es-MX"/>
+              </w:rPr>
+              <w:t>={</w:t>
+            </w:r>
+            <w:proofErr w:type="gramEnd"/>
           </w:p>
           <w:p>
             <w:pPr>
@@ -5126,12 +5566,21 @@
                 <w:szCs w:val="24"/>
               </w:rPr>
             </w:pPr>
-            <w:r>
-              <w:rPr>
-                <w:sz w:val="24"/>
-                <w:szCs w:val="24"/>
-              </w:rPr>
-              <w:t>fetch('http://127.0.0.1:3000/</w:t>
+            <w:proofErr w:type="gramStart"/>
+            <w:r>
+              <w:rPr>
+                <w:sz w:val="24"/>
+                <w:szCs w:val="24"/>
+              </w:rPr>
+              <w:t>fetch(</w:t>
+            </w:r>
+            <w:proofErr w:type="gramEnd"/>
+            <w:r>
+              <w:rPr>
+                <w:sz w:val="24"/>
+                <w:szCs w:val="24"/>
+              </w:rPr>
+              <w:t>'http://127.0.0.1:3000/</w:t>
             </w:r>
             <w:proofErr w:type="spellStart"/>
             <w:r>
@@ -5299,6 +5748,7 @@
               <w:t xml:space="preserve"> "Content-type": "application/</w:t>
             </w:r>
             <w:proofErr w:type="spellStart"/>
+            <w:proofErr w:type="gramStart"/>
             <w:r>
               <w:rPr>
                 <w:sz w:val="24"/>
@@ -5312,31 +5762,48 @@
                 <w:sz w:val="24"/>
                 <w:szCs w:val="24"/>
               </w:rPr>
-              <w:t xml:space="preserve">; </w:t>
-            </w:r>
-          </w:p>
-          <w:p>
-            <w:pPr>
-              <w:cnfStyle w:val="000000000000" w:firstRow="0" w:lastRow="0" w:firstColumn="0" w:lastColumn="0" w:oddVBand="0" w:evenVBand="0" w:oddHBand="0" w:evenHBand="0" w:firstRowFirstColumn="0" w:firstRowLastColumn="0" w:lastRowFirstColumn="0" w:lastRowLastColumn="0"/>
-              <w:rPr>
-                <w:sz w:val="24"/>
-                <w:szCs w:val="24"/>
-              </w:rPr>
-            </w:pPr>
-            <w:r>
-              <w:rPr>
-                <w:sz w:val="24"/>
-                <w:szCs w:val="24"/>
-              </w:rPr>
-              <w:t>charset=UTF-8"</w:t>
-            </w:r>
-            <w:r>
-              <w:rPr>
-                <w:sz w:val="24"/>
-                <w:szCs w:val="24"/>
-              </w:rPr>
               <w:t>;</w:t>
             </w:r>
+            <w:proofErr w:type="gramEnd"/>
+            <w:r>
+              <w:rPr>
+                <w:sz w:val="24"/>
+                <w:szCs w:val="24"/>
+              </w:rPr>
+              <w:t xml:space="preserve"> </w:t>
+            </w:r>
+          </w:p>
+          <w:p>
+            <w:pPr>
+              <w:cnfStyle w:val="000000000000" w:firstRow="0" w:lastRow="0" w:firstColumn="0" w:lastColumn="0" w:oddVBand="0" w:evenVBand="0" w:oddHBand="0" w:evenHBand="0" w:firstRowFirstColumn="0" w:firstRowLastColumn="0" w:lastRowFirstColumn="0" w:lastRowLastColumn="0"/>
+              <w:rPr>
+                <w:sz w:val="24"/>
+                <w:szCs w:val="24"/>
+              </w:rPr>
+            </w:pPr>
+            <w:r>
+              <w:rPr>
+                <w:sz w:val="24"/>
+                <w:szCs w:val="24"/>
+              </w:rPr>
+              <w:t>charset=UTF-8</w:t>
+            </w:r>
+            <w:proofErr w:type="gramStart"/>
+            <w:r>
+              <w:rPr>
+                <w:sz w:val="24"/>
+                <w:szCs w:val="24"/>
+              </w:rPr>
+              <w:t>"</w:t>
+            </w:r>
+            <w:r>
+              <w:rPr>
+                <w:sz w:val="24"/>
+                <w:szCs w:val="24"/>
+              </w:rPr>
+              <w:t>;</w:t>
+            </w:r>
+            <w:proofErr w:type="gramEnd"/>
           </w:p>
           <w:p>
             <w:pPr>
@@ -5385,7 +5852,23 @@
                 <w:sz w:val="24"/>
                 <w:szCs w:val="24"/>
               </w:rPr>
-              <w:t>}).then(data=&gt;</w:t>
+              <w:t>}</w:t>
+            </w:r>
+            <w:proofErr w:type="gramStart"/>
+            <w:r>
+              <w:rPr>
+                <w:sz w:val="24"/>
+                <w:szCs w:val="24"/>
+              </w:rPr>
+              <w:t>).then</w:t>
+            </w:r>
+            <w:proofErr w:type="gramEnd"/>
+            <w:r>
+              <w:rPr>
+                <w:sz w:val="24"/>
+                <w:szCs w:val="24"/>
+              </w:rPr>
+              <w:t>(data=&gt;</w:t>
             </w:r>
             <w:proofErr w:type="spellStart"/>
             <w:r>
@@ -5412,12 +5895,21 @@
                 <w:szCs w:val="24"/>
               </w:rPr>
             </w:pPr>
-            <w:r>
-              <w:rPr>
-                <w:sz w:val="24"/>
-                <w:szCs w:val="24"/>
-              </w:rPr>
-              <w:t>.then(data =&gt; console.log(data))</w:t>
+            <w:proofErr w:type="gramStart"/>
+            <w:r>
+              <w:rPr>
+                <w:sz w:val="24"/>
+                <w:szCs w:val="24"/>
+              </w:rPr>
+              <w:t>.then</w:t>
+            </w:r>
+            <w:proofErr w:type="gramEnd"/>
+            <w:r>
+              <w:rPr>
+                <w:sz w:val="24"/>
+                <w:szCs w:val="24"/>
+              </w:rPr>
+              <w:t>(data =&gt; console.log(data))</w:t>
             </w:r>
           </w:p>
           <w:p>
@@ -5654,6 +6146,7 @@
               <w:t>datos</w:t>
             </w:r>
             <w:proofErr w:type="spellEnd"/>
+            <w:proofErr w:type="gramStart"/>
             <w:r>
               <w:rPr>
                 <w:sz w:val="24"/>
@@ -5661,6 +6154,7 @@
               </w:rPr>
               <w:t>={</w:t>
             </w:r>
+            <w:proofErr w:type="gramEnd"/>
           </w:p>
           <w:p>
             <w:pPr>
@@ -5768,12 +6262,21 @@
                 <w:szCs w:val="24"/>
               </w:rPr>
             </w:pPr>
-            <w:r>
-              <w:rPr>
-                <w:sz w:val="24"/>
-                <w:szCs w:val="24"/>
-              </w:rPr>
-              <w:t>fetch('http://127.0.0.1:3000/</w:t>
+            <w:proofErr w:type="gramStart"/>
+            <w:r>
+              <w:rPr>
+                <w:sz w:val="24"/>
+                <w:szCs w:val="24"/>
+              </w:rPr>
+              <w:t>fetch(</w:t>
+            </w:r>
+            <w:proofErr w:type="gramEnd"/>
+            <w:r>
+              <w:rPr>
+                <w:sz w:val="24"/>
+                <w:szCs w:val="24"/>
+              </w:rPr>
+              <w:t>'http://127.0.0.1:3000/</w:t>
             </w:r>
             <w:proofErr w:type="spellStart"/>
             <w:r>
@@ -5941,6 +6444,7 @@
               <w:t xml:space="preserve"> "Content-type": "application/</w:t>
             </w:r>
             <w:proofErr w:type="spellStart"/>
+            <w:proofErr w:type="gramStart"/>
             <w:r>
               <w:rPr>
                 <w:sz w:val="24"/>
@@ -5954,31 +6458,48 @@
                 <w:sz w:val="24"/>
                 <w:szCs w:val="24"/>
               </w:rPr>
-              <w:t xml:space="preserve">; </w:t>
-            </w:r>
-          </w:p>
-          <w:p>
-            <w:pPr>
-              <w:cnfStyle w:val="000000100000" w:firstRow="0" w:lastRow="0" w:firstColumn="0" w:lastColumn="0" w:oddVBand="0" w:evenVBand="0" w:oddHBand="1" w:evenHBand="0" w:firstRowFirstColumn="0" w:firstRowLastColumn="0" w:lastRowFirstColumn="0" w:lastRowLastColumn="0"/>
-              <w:rPr>
-                <w:sz w:val="24"/>
-                <w:szCs w:val="24"/>
-              </w:rPr>
-            </w:pPr>
-            <w:r>
-              <w:rPr>
-                <w:sz w:val="24"/>
-                <w:szCs w:val="24"/>
-              </w:rPr>
-              <w:t>charset=UTF-8"</w:t>
-            </w:r>
-            <w:r>
-              <w:rPr>
-                <w:sz w:val="24"/>
-                <w:szCs w:val="24"/>
-              </w:rPr>
               <w:t>;</w:t>
             </w:r>
+            <w:proofErr w:type="gramEnd"/>
+            <w:r>
+              <w:rPr>
+                <w:sz w:val="24"/>
+                <w:szCs w:val="24"/>
+              </w:rPr>
+              <w:t xml:space="preserve"> </w:t>
+            </w:r>
+          </w:p>
+          <w:p>
+            <w:pPr>
+              <w:cnfStyle w:val="000000100000" w:firstRow="0" w:lastRow="0" w:firstColumn="0" w:lastColumn="0" w:oddVBand="0" w:evenVBand="0" w:oddHBand="1" w:evenHBand="0" w:firstRowFirstColumn="0" w:firstRowLastColumn="0" w:lastRowFirstColumn="0" w:lastRowLastColumn="0"/>
+              <w:rPr>
+                <w:sz w:val="24"/>
+                <w:szCs w:val="24"/>
+              </w:rPr>
+            </w:pPr>
+            <w:r>
+              <w:rPr>
+                <w:sz w:val="24"/>
+                <w:szCs w:val="24"/>
+              </w:rPr>
+              <w:t>charset=UTF-8</w:t>
+            </w:r>
+            <w:proofErr w:type="gramStart"/>
+            <w:r>
+              <w:rPr>
+                <w:sz w:val="24"/>
+                <w:szCs w:val="24"/>
+              </w:rPr>
+              <w:t>"</w:t>
+            </w:r>
+            <w:r>
+              <w:rPr>
+                <w:sz w:val="24"/>
+                <w:szCs w:val="24"/>
+              </w:rPr>
+              <w:t>;</w:t>
+            </w:r>
+            <w:proofErr w:type="gramEnd"/>
           </w:p>
           <w:p>
             <w:pPr>
@@ -6027,7 +6548,23 @@
                 <w:sz w:val="24"/>
                 <w:szCs w:val="24"/>
               </w:rPr>
-              <w:t>}).then(data=&gt;</w:t>
+              <w:t>}</w:t>
+            </w:r>
+            <w:proofErr w:type="gramStart"/>
+            <w:r>
+              <w:rPr>
+                <w:sz w:val="24"/>
+                <w:szCs w:val="24"/>
+              </w:rPr>
+              <w:t>).then</w:t>
+            </w:r>
+            <w:proofErr w:type="gramEnd"/>
+            <w:r>
+              <w:rPr>
+                <w:sz w:val="24"/>
+                <w:szCs w:val="24"/>
+              </w:rPr>
+              <w:t>(data=&gt;</w:t>
             </w:r>
             <w:proofErr w:type="spellStart"/>
             <w:r>
@@ -6054,12 +6591,21 @@
                 <w:szCs w:val="24"/>
               </w:rPr>
             </w:pPr>
-            <w:r>
-              <w:rPr>
-                <w:sz w:val="24"/>
-                <w:szCs w:val="24"/>
-              </w:rPr>
-              <w:t>.then(data =&gt; console.log(data))</w:t>
+            <w:proofErr w:type="gramStart"/>
+            <w:r>
+              <w:rPr>
+                <w:sz w:val="24"/>
+                <w:szCs w:val="24"/>
+              </w:rPr>
+              <w:t>.then</w:t>
+            </w:r>
+            <w:proofErr w:type="gramEnd"/>
+            <w:r>
+              <w:rPr>
+                <w:sz w:val="24"/>
+                <w:szCs w:val="24"/>
+              </w:rPr>
+              <w:t>(data =&gt; console.log(data))</w:t>
             </w:r>
           </w:p>
           <w:p>
@@ -6526,12 +7072,21 @@
                 <w:szCs w:val="24"/>
               </w:rPr>
             </w:pPr>
-            <w:r>
-              <w:rPr>
-                <w:sz w:val="24"/>
-                <w:szCs w:val="24"/>
-              </w:rPr>
-              <w:t>.then(data=&gt;</w:t>
+            <w:proofErr w:type="gramStart"/>
+            <w:r>
+              <w:rPr>
+                <w:sz w:val="24"/>
+                <w:szCs w:val="24"/>
+              </w:rPr>
+              <w:t>.then</w:t>
+            </w:r>
+            <w:proofErr w:type="gramEnd"/>
+            <w:r>
+              <w:rPr>
+                <w:sz w:val="24"/>
+                <w:szCs w:val="24"/>
+              </w:rPr>
+              <w:t>(data=&gt;</w:t>
             </w:r>
             <w:proofErr w:type="spellStart"/>
             <w:r>
@@ -6558,12 +7113,21 @@
                 <w:szCs w:val="24"/>
               </w:rPr>
             </w:pPr>
-            <w:r>
-              <w:rPr>
-                <w:sz w:val="24"/>
-                <w:szCs w:val="24"/>
-              </w:rPr>
-              <w:t>.then(data =&gt; console.log(data))</w:t>
+            <w:proofErr w:type="gramStart"/>
+            <w:r>
+              <w:rPr>
+                <w:sz w:val="24"/>
+                <w:szCs w:val="24"/>
+              </w:rPr>
+              <w:t>.then</w:t>
+            </w:r>
+            <w:proofErr w:type="gramEnd"/>
+            <w:r>
+              <w:rPr>
+                <w:sz w:val="24"/>
+                <w:szCs w:val="24"/>
+              </w:rPr>
+              <w:t>(data =&gt; console.log(data))</w:t>
             </w:r>
           </w:p>
           <w:p>
@@ -6613,6 +7177,7 @@
                 <w:lang w:val="es-MX"/>
               </w:rPr>
             </w:pPr>
+            <w:proofErr w:type="gramStart"/>
             <w:r>
               <w:rPr>
                 <w:sz w:val="24"/>
@@ -6639,6 +7204,7 @@
               <w:t>ria</w:t>
             </w:r>
             <w:proofErr w:type="spellEnd"/>
+            <w:proofErr w:type="gramEnd"/>
             <w:r>
               <w:rPr>
                 <w:sz w:val="24"/>
@@ -6653,15 +7219,7 @@
                 <w:szCs w:val="24"/>
                 <w:lang w:val="es-MX"/>
               </w:rPr>
-              <w:t>por Id</w:t>
-            </w:r>
-            <w:r>
-              <w:rPr>
-                <w:sz w:val="24"/>
-                <w:szCs w:val="24"/>
-                <w:lang w:val="es-MX"/>
-              </w:rPr>
-              <w:t xml:space="preserve"> </w:t>
+              <w:t xml:space="preserve">por Id </w:t>
             </w:r>
           </w:p>
         </w:tc>
@@ -6772,6 +7330,7 @@
                 <w:lang w:val="es-MX"/>
               </w:rPr>
             </w:pPr>
+            <w:proofErr w:type="gramStart"/>
             <w:r>
               <w:rPr>
                 <w:sz w:val="24"/>
@@ -6790,6 +7349,7 @@
               <w:t>then</w:t>
             </w:r>
             <w:proofErr w:type="spellEnd"/>
+            <w:proofErr w:type="gramEnd"/>
             <w:r>
               <w:rPr>
                 <w:sz w:val="24"/>
@@ -6825,12 +7385,21 @@
                 <w:szCs w:val="24"/>
               </w:rPr>
             </w:pPr>
-            <w:r>
-              <w:rPr>
-                <w:sz w:val="24"/>
-                <w:szCs w:val="24"/>
-              </w:rPr>
-              <w:t>.then(data =&gt; console.log(data))</w:t>
+            <w:proofErr w:type="gramStart"/>
+            <w:r>
+              <w:rPr>
+                <w:sz w:val="24"/>
+                <w:szCs w:val="24"/>
+              </w:rPr>
+              <w:t>.then</w:t>
+            </w:r>
+            <w:proofErr w:type="gramEnd"/>
+            <w:r>
+              <w:rPr>
+                <w:sz w:val="24"/>
+                <w:szCs w:val="24"/>
+              </w:rPr>
+              <w:t>(data =&gt; console.log(data))</w:t>
             </w:r>
           </w:p>
           <w:p>
@@ -7012,32 +7581,39 @@
               <w:rPr>
                 <w:sz w:val="24"/>
                 <w:szCs w:val="24"/>
-                <w:lang w:val="es-MX"/>
-              </w:rPr>
-            </w:pPr>
-            <w:r>
-              <w:rPr>
-                <w:sz w:val="24"/>
-                <w:szCs w:val="24"/>
-                <w:lang w:val="es-MX"/>
-              </w:rPr>
-              <w:t>datos={</w:t>
-            </w:r>
-          </w:p>
-          <w:p>
-            <w:pPr>
-              <w:cnfStyle w:val="000000100000" w:firstRow="0" w:lastRow="0" w:firstColumn="0" w:lastColumn="0" w:oddVBand="0" w:evenVBand="0" w:oddHBand="1" w:evenHBand="0" w:firstRowFirstColumn="0" w:firstRowLastColumn="0" w:lastRowFirstColumn="0" w:lastRowLastColumn="0"/>
-              <w:rPr>
-                <w:sz w:val="24"/>
-                <w:szCs w:val="24"/>
-                <w:lang w:val="es-MX"/>
-              </w:rPr>
-            </w:pPr>
-            <w:r>
-              <w:rPr>
-                <w:sz w:val="24"/>
-                <w:szCs w:val="24"/>
-                <w:lang w:val="es-MX"/>
+              </w:rPr>
+            </w:pPr>
+            <w:proofErr w:type="spellStart"/>
+            <w:r>
+              <w:rPr>
+                <w:sz w:val="24"/>
+                <w:szCs w:val="24"/>
+              </w:rPr>
+              <w:t>datos</w:t>
+            </w:r>
+            <w:proofErr w:type="spellEnd"/>
+            <w:proofErr w:type="gramStart"/>
+            <w:r>
+              <w:rPr>
+                <w:sz w:val="24"/>
+                <w:szCs w:val="24"/>
+              </w:rPr>
+              <w:t>={</w:t>
+            </w:r>
+            <w:proofErr w:type="gramEnd"/>
+          </w:p>
+          <w:p>
+            <w:pPr>
+              <w:cnfStyle w:val="000000100000" w:firstRow="0" w:lastRow="0" w:firstColumn="0" w:lastColumn="0" w:oddVBand="0" w:evenVBand="0" w:oddHBand="1" w:evenHBand="0" w:firstRowFirstColumn="0" w:firstRowLastColumn="0" w:lastRowFirstColumn="0" w:lastRowLastColumn="0"/>
+              <w:rPr>
+                <w:sz w:val="24"/>
+                <w:szCs w:val="24"/>
+              </w:rPr>
+            </w:pPr>
+            <w:r>
+              <w:rPr>
+                <w:sz w:val="24"/>
+                <w:szCs w:val="24"/>
               </w:rPr>
               <w:t xml:space="preserve">  </w:t>
             </w:r>
@@ -7046,7 +7622,6 @@
               <w:rPr>
                 <w:sz w:val="24"/>
                 <w:szCs w:val="24"/>
-                <w:lang w:val="es-MX"/>
               </w:rPr>
               <w:t>Nom_</w:t>
             </w:r>
@@ -7054,7 +7629,6 @@
               <w:rPr>
                 <w:sz w:val="24"/>
                 <w:szCs w:val="24"/>
-                <w:lang w:val="es-MX"/>
               </w:rPr>
               <w:t>Cat</w:t>
             </w:r>
@@ -7063,7 +7637,6 @@
               <w:rPr>
                 <w:sz w:val="24"/>
                 <w:szCs w:val="24"/>
-                <w:lang w:val="es-MX"/>
               </w:rPr>
               <w:t>: "</w:t>
             </w:r>
@@ -7072,7 +7645,6 @@
               <w:rPr>
                 <w:sz w:val="24"/>
                 <w:szCs w:val="24"/>
-                <w:lang w:val="es-MX"/>
               </w:rPr>
               <w:t>Programacion</w:t>
             </w:r>
@@ -7081,7 +7653,6 @@
               <w:rPr>
                 <w:sz w:val="24"/>
                 <w:szCs w:val="24"/>
-                <w:lang w:val="es-MX"/>
               </w:rPr>
               <w:t>",</w:t>
             </w:r>
@@ -7092,14 +7663,12 @@
               <w:rPr>
                 <w:sz w:val="24"/>
                 <w:szCs w:val="24"/>
-                <w:lang w:val="es-MX"/>
-              </w:rPr>
-            </w:pPr>
-            <w:r>
-              <w:rPr>
-                <w:sz w:val="24"/>
-                <w:szCs w:val="24"/>
-                <w:lang w:val="es-MX"/>
+              </w:rPr>
+            </w:pPr>
+            <w:r>
+              <w:rPr>
+                <w:sz w:val="24"/>
+                <w:szCs w:val="24"/>
               </w:rPr>
               <w:t>}</w:t>
             </w:r>
@@ -7153,12 +7722,21 @@
                 <w:szCs w:val="24"/>
               </w:rPr>
             </w:pPr>
-            <w:r>
-              <w:rPr>
-                <w:sz w:val="24"/>
-                <w:szCs w:val="24"/>
-              </w:rPr>
-              <w:t>fetch('http://127.0.0.1:3000/</w:t>
+            <w:proofErr w:type="gramStart"/>
+            <w:r>
+              <w:rPr>
+                <w:sz w:val="24"/>
+                <w:szCs w:val="24"/>
+              </w:rPr>
+              <w:t>fetch(</w:t>
+            </w:r>
+            <w:proofErr w:type="gramEnd"/>
+            <w:r>
+              <w:rPr>
+                <w:sz w:val="24"/>
+                <w:szCs w:val="24"/>
+              </w:rPr>
+              <w:t>'http://127.0.0.1:3000/</w:t>
             </w:r>
             <w:proofErr w:type="spellStart"/>
             <w:r>
@@ -7313,6 +7891,7 @@
               <w:t xml:space="preserve"> "Content-type": "application/</w:t>
             </w:r>
             <w:proofErr w:type="spellStart"/>
+            <w:proofErr w:type="gramStart"/>
             <w:r>
               <w:rPr>
                 <w:sz w:val="24"/>
@@ -7326,31 +7905,48 @@
                 <w:sz w:val="24"/>
                 <w:szCs w:val="24"/>
               </w:rPr>
-              <w:t xml:space="preserve">; </w:t>
-            </w:r>
-          </w:p>
-          <w:p>
-            <w:pPr>
-              <w:cnfStyle w:val="000000100000" w:firstRow="0" w:lastRow="0" w:firstColumn="0" w:lastColumn="0" w:oddVBand="0" w:evenVBand="0" w:oddHBand="1" w:evenHBand="0" w:firstRowFirstColumn="0" w:firstRowLastColumn="0" w:lastRowFirstColumn="0" w:lastRowLastColumn="0"/>
-              <w:rPr>
-                <w:sz w:val="24"/>
-                <w:szCs w:val="24"/>
-              </w:rPr>
-            </w:pPr>
-            <w:r>
-              <w:rPr>
-                <w:sz w:val="24"/>
-                <w:szCs w:val="24"/>
-              </w:rPr>
-              <w:t>charset=UTF-8"</w:t>
-            </w:r>
-            <w:r>
-              <w:rPr>
-                <w:sz w:val="24"/>
-                <w:szCs w:val="24"/>
-              </w:rPr>
               <w:t>;</w:t>
             </w:r>
+            <w:proofErr w:type="gramEnd"/>
+            <w:r>
+              <w:rPr>
+                <w:sz w:val="24"/>
+                <w:szCs w:val="24"/>
+              </w:rPr>
+              <w:t xml:space="preserve"> </w:t>
+            </w:r>
+          </w:p>
+          <w:p>
+            <w:pPr>
+              <w:cnfStyle w:val="000000100000" w:firstRow="0" w:lastRow="0" w:firstColumn="0" w:lastColumn="0" w:oddVBand="0" w:evenVBand="0" w:oddHBand="1" w:evenHBand="0" w:firstRowFirstColumn="0" w:firstRowLastColumn="0" w:lastRowFirstColumn="0" w:lastRowLastColumn="0"/>
+              <w:rPr>
+                <w:sz w:val="24"/>
+                <w:szCs w:val="24"/>
+              </w:rPr>
+            </w:pPr>
+            <w:r>
+              <w:rPr>
+                <w:sz w:val="24"/>
+                <w:szCs w:val="24"/>
+              </w:rPr>
+              <w:t>charset=UTF-8</w:t>
+            </w:r>
+            <w:proofErr w:type="gramStart"/>
+            <w:r>
+              <w:rPr>
+                <w:sz w:val="24"/>
+                <w:szCs w:val="24"/>
+              </w:rPr>
+              <w:t>"</w:t>
+            </w:r>
+            <w:r>
+              <w:rPr>
+                <w:sz w:val="24"/>
+                <w:szCs w:val="24"/>
+              </w:rPr>
+              <w:t>;</w:t>
+            </w:r>
+            <w:proofErr w:type="gramEnd"/>
           </w:p>
           <w:p>
             <w:pPr>
@@ -7399,7 +7995,23 @@
                 <w:sz w:val="24"/>
                 <w:szCs w:val="24"/>
               </w:rPr>
-              <w:t>}).then(data=&gt;</w:t>
+              <w:t>}</w:t>
+            </w:r>
+            <w:proofErr w:type="gramStart"/>
+            <w:r>
+              <w:rPr>
+                <w:sz w:val="24"/>
+                <w:szCs w:val="24"/>
+              </w:rPr>
+              <w:t>).then</w:t>
+            </w:r>
+            <w:proofErr w:type="gramEnd"/>
+            <w:r>
+              <w:rPr>
+                <w:sz w:val="24"/>
+                <w:szCs w:val="24"/>
+              </w:rPr>
+              <w:t>(data=&gt;</w:t>
             </w:r>
             <w:proofErr w:type="spellStart"/>
             <w:r>
@@ -7426,12 +8038,21 @@
                 <w:szCs w:val="24"/>
               </w:rPr>
             </w:pPr>
-            <w:r>
-              <w:rPr>
-                <w:sz w:val="24"/>
-                <w:szCs w:val="24"/>
-              </w:rPr>
-              <w:t>.then(data =&gt; console.log(data))</w:t>
+            <w:proofErr w:type="gramStart"/>
+            <w:r>
+              <w:rPr>
+                <w:sz w:val="24"/>
+                <w:szCs w:val="24"/>
+              </w:rPr>
+              <w:t>.then</w:t>
+            </w:r>
+            <w:proofErr w:type="gramEnd"/>
+            <w:r>
+              <w:rPr>
+                <w:sz w:val="24"/>
+                <w:szCs w:val="24"/>
+              </w:rPr>
+              <w:t>(data =&gt; console.log(data))</w:t>
             </w:r>
           </w:p>
           <w:p>
@@ -7613,32 +8234,39 @@
               <w:rPr>
                 <w:sz w:val="24"/>
                 <w:szCs w:val="24"/>
-                <w:lang w:val="es-MX"/>
-              </w:rPr>
-            </w:pPr>
-            <w:r>
-              <w:rPr>
-                <w:sz w:val="24"/>
-                <w:szCs w:val="24"/>
-                <w:lang w:val="es-MX"/>
-              </w:rPr>
-              <w:t>datos={</w:t>
-            </w:r>
-          </w:p>
-          <w:p>
-            <w:pPr>
-              <w:cnfStyle w:val="000000000000" w:firstRow="0" w:lastRow="0" w:firstColumn="0" w:lastColumn="0" w:oddVBand="0" w:evenVBand="0" w:oddHBand="0" w:evenHBand="0" w:firstRowFirstColumn="0" w:firstRowLastColumn="0" w:lastRowFirstColumn="0" w:lastRowLastColumn="0"/>
-              <w:rPr>
-                <w:sz w:val="24"/>
-                <w:szCs w:val="24"/>
-                <w:lang w:val="es-MX"/>
-              </w:rPr>
-            </w:pPr>
-            <w:r>
-              <w:rPr>
-                <w:sz w:val="24"/>
-                <w:szCs w:val="24"/>
-                <w:lang w:val="es-MX"/>
+              </w:rPr>
+            </w:pPr>
+            <w:proofErr w:type="spellStart"/>
+            <w:r>
+              <w:rPr>
+                <w:sz w:val="24"/>
+                <w:szCs w:val="24"/>
+              </w:rPr>
+              <w:t>datos</w:t>
+            </w:r>
+            <w:proofErr w:type="spellEnd"/>
+            <w:proofErr w:type="gramStart"/>
+            <w:r>
+              <w:rPr>
+                <w:sz w:val="24"/>
+                <w:szCs w:val="24"/>
+              </w:rPr>
+              <w:t>={</w:t>
+            </w:r>
+            <w:proofErr w:type="gramEnd"/>
+          </w:p>
+          <w:p>
+            <w:pPr>
+              <w:cnfStyle w:val="000000000000" w:firstRow="0" w:lastRow="0" w:firstColumn="0" w:lastColumn="0" w:oddVBand="0" w:evenVBand="0" w:oddHBand="0" w:evenHBand="0" w:firstRowFirstColumn="0" w:firstRowLastColumn="0" w:lastRowFirstColumn="0" w:lastRowLastColumn="0"/>
+              <w:rPr>
+                <w:sz w:val="24"/>
+                <w:szCs w:val="24"/>
+              </w:rPr>
+            </w:pPr>
+            <w:r>
+              <w:rPr>
+                <w:sz w:val="24"/>
+                <w:szCs w:val="24"/>
               </w:rPr>
               <w:t xml:space="preserve">  </w:t>
             </w:r>
@@ -7647,7 +8275,6 @@
               <w:rPr>
                 <w:sz w:val="24"/>
                 <w:szCs w:val="24"/>
-                <w:lang w:val="es-MX"/>
               </w:rPr>
               <w:t>Nom_</w:t>
             </w:r>
@@ -7655,7 +8282,6 @@
               <w:rPr>
                 <w:sz w:val="24"/>
                 <w:szCs w:val="24"/>
-                <w:lang w:val="es-MX"/>
               </w:rPr>
               <w:t>Cat</w:t>
             </w:r>
@@ -7664,7 +8290,6 @@
               <w:rPr>
                 <w:sz w:val="24"/>
                 <w:szCs w:val="24"/>
-                <w:lang w:val="es-MX"/>
               </w:rPr>
               <w:t>: "</w:t>
             </w:r>
@@ -7673,7 +8298,6 @@
               <w:rPr>
                 <w:sz w:val="24"/>
                 <w:szCs w:val="24"/>
-                <w:lang w:val="es-MX"/>
               </w:rPr>
               <w:t>Programacion</w:t>
             </w:r>
@@ -7682,7 +8306,6 @@
               <w:rPr>
                 <w:sz w:val="24"/>
                 <w:szCs w:val="24"/>
-                <w:lang w:val="es-MX"/>
               </w:rPr>
               <w:t>",</w:t>
             </w:r>
@@ -7761,12 +8384,21 @@
                 <w:szCs w:val="24"/>
               </w:rPr>
             </w:pPr>
-            <w:r>
-              <w:rPr>
-                <w:sz w:val="24"/>
-                <w:szCs w:val="24"/>
-              </w:rPr>
-              <w:t>fetch('http://127.0.0.1:3000/</w:t>
+            <w:proofErr w:type="gramStart"/>
+            <w:r>
+              <w:rPr>
+                <w:sz w:val="24"/>
+                <w:szCs w:val="24"/>
+              </w:rPr>
+              <w:t>fetch(</w:t>
+            </w:r>
+            <w:proofErr w:type="gramEnd"/>
+            <w:r>
+              <w:rPr>
+                <w:sz w:val="24"/>
+                <w:szCs w:val="24"/>
+              </w:rPr>
+              <w:t>'http://127.0.0.1:3000/</w:t>
             </w:r>
             <w:proofErr w:type="spellStart"/>
             <w:r>
@@ -7934,6 +8566,7 @@
               <w:t xml:space="preserve"> "Content-type": "application/</w:t>
             </w:r>
             <w:proofErr w:type="spellStart"/>
+            <w:proofErr w:type="gramStart"/>
             <w:r>
               <w:rPr>
                 <w:sz w:val="24"/>
@@ -7947,31 +8580,48 @@
                 <w:sz w:val="24"/>
                 <w:szCs w:val="24"/>
               </w:rPr>
-              <w:t xml:space="preserve">; </w:t>
-            </w:r>
-          </w:p>
-          <w:p>
-            <w:pPr>
-              <w:cnfStyle w:val="000000000000" w:firstRow="0" w:lastRow="0" w:firstColumn="0" w:lastColumn="0" w:oddVBand="0" w:evenVBand="0" w:oddHBand="0" w:evenHBand="0" w:firstRowFirstColumn="0" w:firstRowLastColumn="0" w:lastRowFirstColumn="0" w:lastRowLastColumn="0"/>
-              <w:rPr>
-                <w:sz w:val="24"/>
-                <w:szCs w:val="24"/>
-              </w:rPr>
-            </w:pPr>
-            <w:r>
-              <w:rPr>
-                <w:sz w:val="24"/>
-                <w:szCs w:val="24"/>
-              </w:rPr>
-              <w:t>charset=UTF-8"</w:t>
-            </w:r>
-            <w:r>
-              <w:rPr>
-                <w:sz w:val="24"/>
-                <w:szCs w:val="24"/>
-              </w:rPr>
               <w:t>;</w:t>
             </w:r>
+            <w:proofErr w:type="gramEnd"/>
+            <w:r>
+              <w:rPr>
+                <w:sz w:val="24"/>
+                <w:szCs w:val="24"/>
+              </w:rPr>
+              <w:t xml:space="preserve"> </w:t>
+            </w:r>
+          </w:p>
+          <w:p>
+            <w:pPr>
+              <w:cnfStyle w:val="000000000000" w:firstRow="0" w:lastRow="0" w:firstColumn="0" w:lastColumn="0" w:oddVBand="0" w:evenVBand="0" w:oddHBand="0" w:evenHBand="0" w:firstRowFirstColumn="0" w:firstRowLastColumn="0" w:lastRowFirstColumn="0" w:lastRowLastColumn="0"/>
+              <w:rPr>
+                <w:sz w:val="24"/>
+                <w:szCs w:val="24"/>
+              </w:rPr>
+            </w:pPr>
+            <w:r>
+              <w:rPr>
+                <w:sz w:val="24"/>
+                <w:szCs w:val="24"/>
+              </w:rPr>
+              <w:t>charset=UTF-8</w:t>
+            </w:r>
+            <w:proofErr w:type="gramStart"/>
+            <w:r>
+              <w:rPr>
+                <w:sz w:val="24"/>
+                <w:szCs w:val="24"/>
+              </w:rPr>
+              <w:t>"</w:t>
+            </w:r>
+            <w:r>
+              <w:rPr>
+                <w:sz w:val="24"/>
+                <w:szCs w:val="24"/>
+              </w:rPr>
+              <w:t>;</w:t>
+            </w:r>
+            <w:proofErr w:type="gramEnd"/>
           </w:p>
           <w:p>
             <w:pPr>
@@ -8020,7 +8670,23 @@
                 <w:sz w:val="24"/>
                 <w:szCs w:val="24"/>
               </w:rPr>
-              <w:t>}).then(data=&gt;</w:t>
+              <w:t>}</w:t>
+            </w:r>
+            <w:proofErr w:type="gramStart"/>
+            <w:r>
+              <w:rPr>
+                <w:sz w:val="24"/>
+                <w:szCs w:val="24"/>
+              </w:rPr>
+              <w:t>).then</w:t>
+            </w:r>
+            <w:proofErr w:type="gramEnd"/>
+            <w:r>
+              <w:rPr>
+                <w:sz w:val="24"/>
+                <w:szCs w:val="24"/>
+              </w:rPr>
+              <w:t>(data=&gt;</w:t>
             </w:r>
             <w:proofErr w:type="spellStart"/>
             <w:r>
@@ -8047,12 +8713,21 @@
                 <w:szCs w:val="24"/>
               </w:rPr>
             </w:pPr>
-            <w:r>
-              <w:rPr>
-                <w:sz w:val="24"/>
-                <w:szCs w:val="24"/>
-              </w:rPr>
-              <w:t>.then(data =&gt; console.log(data))</w:t>
+            <w:proofErr w:type="gramStart"/>
+            <w:r>
+              <w:rPr>
+                <w:sz w:val="24"/>
+                <w:szCs w:val="24"/>
+              </w:rPr>
+              <w:t>.then</w:t>
+            </w:r>
+            <w:proofErr w:type="gramEnd"/>
+            <w:r>
+              <w:rPr>
+                <w:sz w:val="24"/>
+                <w:szCs w:val="24"/>
+              </w:rPr>
+              <w:t>(data =&gt; console.log(data))</w:t>
             </w:r>
           </w:p>
           <w:p>
@@ -8289,6 +8964,7 @@
               <w:t>datos</w:t>
             </w:r>
             <w:proofErr w:type="spellEnd"/>
+            <w:proofErr w:type="gramStart"/>
             <w:r>
               <w:rPr>
                 <w:sz w:val="24"/>
@@ -8296,6 +8972,7 @@
               </w:rPr>
               <w:t>={</w:t>
             </w:r>
+            <w:proofErr w:type="gramEnd"/>
           </w:p>
           <w:p>
             <w:pPr>
@@ -8403,12 +9080,21 @@
                 <w:szCs w:val="24"/>
               </w:rPr>
             </w:pPr>
-            <w:r>
-              <w:rPr>
-                <w:sz w:val="24"/>
-                <w:szCs w:val="24"/>
-              </w:rPr>
-              <w:t>fetch('http://127.0.0.1:3000/</w:t>
+            <w:proofErr w:type="gramStart"/>
+            <w:r>
+              <w:rPr>
+                <w:sz w:val="24"/>
+                <w:szCs w:val="24"/>
+              </w:rPr>
+              <w:t>fetch(</w:t>
+            </w:r>
+            <w:proofErr w:type="gramEnd"/>
+            <w:r>
+              <w:rPr>
+                <w:sz w:val="24"/>
+                <w:szCs w:val="24"/>
+              </w:rPr>
+              <w:t>'http://127.0.0.1:3000/</w:t>
             </w:r>
             <w:proofErr w:type="spellStart"/>
             <w:r>
@@ -8576,6 +9262,7 @@
               <w:t xml:space="preserve"> "Content-type": "application/</w:t>
             </w:r>
             <w:proofErr w:type="spellStart"/>
+            <w:proofErr w:type="gramStart"/>
             <w:r>
               <w:rPr>
                 <w:sz w:val="24"/>
@@ -8589,31 +9276,48 @@
                 <w:sz w:val="24"/>
                 <w:szCs w:val="24"/>
               </w:rPr>
-              <w:t xml:space="preserve">; </w:t>
-            </w:r>
-          </w:p>
-          <w:p>
-            <w:pPr>
-              <w:cnfStyle w:val="000000100000" w:firstRow="0" w:lastRow="0" w:firstColumn="0" w:lastColumn="0" w:oddVBand="0" w:evenVBand="0" w:oddHBand="1" w:evenHBand="0" w:firstRowFirstColumn="0" w:firstRowLastColumn="0" w:lastRowFirstColumn="0" w:lastRowLastColumn="0"/>
-              <w:rPr>
-                <w:sz w:val="24"/>
-                <w:szCs w:val="24"/>
-              </w:rPr>
-            </w:pPr>
-            <w:r>
-              <w:rPr>
-                <w:sz w:val="24"/>
-                <w:szCs w:val="24"/>
-              </w:rPr>
-              <w:t>charset=UTF-8"</w:t>
-            </w:r>
-            <w:r>
-              <w:rPr>
-                <w:sz w:val="24"/>
-                <w:szCs w:val="24"/>
-              </w:rPr>
               <w:t>;</w:t>
             </w:r>
+            <w:proofErr w:type="gramEnd"/>
+            <w:r>
+              <w:rPr>
+                <w:sz w:val="24"/>
+                <w:szCs w:val="24"/>
+              </w:rPr>
+              <w:t xml:space="preserve"> </w:t>
+            </w:r>
+          </w:p>
+          <w:p>
+            <w:pPr>
+              <w:cnfStyle w:val="000000100000" w:firstRow="0" w:lastRow="0" w:firstColumn="0" w:lastColumn="0" w:oddVBand="0" w:evenVBand="0" w:oddHBand="1" w:evenHBand="0" w:firstRowFirstColumn="0" w:firstRowLastColumn="0" w:lastRowFirstColumn="0" w:lastRowLastColumn="0"/>
+              <w:rPr>
+                <w:sz w:val="24"/>
+                <w:szCs w:val="24"/>
+              </w:rPr>
+            </w:pPr>
+            <w:r>
+              <w:rPr>
+                <w:sz w:val="24"/>
+                <w:szCs w:val="24"/>
+              </w:rPr>
+              <w:t>charset=UTF-8</w:t>
+            </w:r>
+            <w:proofErr w:type="gramStart"/>
+            <w:r>
+              <w:rPr>
+                <w:sz w:val="24"/>
+                <w:szCs w:val="24"/>
+              </w:rPr>
+              <w:t>"</w:t>
+            </w:r>
+            <w:r>
+              <w:rPr>
+                <w:sz w:val="24"/>
+                <w:szCs w:val="24"/>
+              </w:rPr>
+              <w:t>;</w:t>
+            </w:r>
+            <w:proofErr w:type="gramEnd"/>
           </w:p>
           <w:p>
             <w:pPr>
@@ -8662,7 +9366,23 @@
                 <w:sz w:val="24"/>
                 <w:szCs w:val="24"/>
               </w:rPr>
-              <w:t>}).then(data=&gt;</w:t>
+              <w:t>}</w:t>
+            </w:r>
+            <w:proofErr w:type="gramStart"/>
+            <w:r>
+              <w:rPr>
+                <w:sz w:val="24"/>
+                <w:szCs w:val="24"/>
+              </w:rPr>
+              <w:t>).then</w:t>
+            </w:r>
+            <w:proofErr w:type="gramEnd"/>
+            <w:r>
+              <w:rPr>
+                <w:sz w:val="24"/>
+                <w:szCs w:val="24"/>
+              </w:rPr>
+              <w:t>(data=&gt;</w:t>
             </w:r>
             <w:proofErr w:type="spellStart"/>
             <w:r>
@@ -8689,12 +9409,21 @@
                 <w:szCs w:val="24"/>
               </w:rPr>
             </w:pPr>
-            <w:r>
-              <w:rPr>
-                <w:sz w:val="24"/>
-                <w:szCs w:val="24"/>
-              </w:rPr>
-              <w:t>.then(data =&gt; console.log(data))</w:t>
+            <w:proofErr w:type="gramStart"/>
+            <w:r>
+              <w:rPr>
+                <w:sz w:val="24"/>
+                <w:szCs w:val="24"/>
+              </w:rPr>
+              <w:t>.then</w:t>
+            </w:r>
+            <w:proofErr w:type="gramEnd"/>
+            <w:r>
+              <w:rPr>
+                <w:sz w:val="24"/>
+                <w:szCs w:val="24"/>
+              </w:rPr>
+              <w:t>(data =&gt; console.log(data))</w:t>
             </w:r>
           </w:p>
           <w:p>

</xml_diff>